<commit_message>
Esercizi vari e risoluzioni
</commit_message>
<xml_diff>
--- a/Esercizi/Branch and Bound/Esercizi risolti Branch and Bound.docx
+++ b/Esercizi/Branch and Bound/Esercizi risolti Branch and Bound.docx
@@ -304,19 +304,7 @@
         <w:rPr>
           <w:rFonts w:eastAsiaTheme="minorEastAsia"/>
         </w:rPr>
-        <w:t xml:space="preserve">Cerco l’UB minimo </w:t>
-      </w:r>
-      <w:r>
-        <w:rPr>
-          <w:rFonts w:eastAsiaTheme="minorEastAsia"/>
-        </w:rPr>
-        <w:t xml:space="preserve">tra i nodi aperti </w:t>
-      </w:r>
-      <w:r>
-        <w:rPr>
-          <w:rFonts w:eastAsiaTheme="minorEastAsia"/>
-        </w:rPr>
-        <w:t>e il LB deve essere &lt;= al minimo per non essere chiuso</w:t>
+        <w:t>Cerco l’UB minimo tra i nodi aperti (soluzione corrente/incumbent), successivamente considero come LB quelli ≤ al LB, perché promettono potenzialmente una soluzione migliore</w:t>
       </w:r>
     </w:p>
     <w:p>
@@ -1480,7 +1468,14 @@
         <w:rPr>
           <w:rFonts w:eastAsiaTheme="minorEastAsia"/>
         </w:rPr>
-        <w:t xml:space="preserve">; in questo modo, chiudo il nodo trovando una soluzione ammissibile (mi permette di chiudere anche </w:t>
+        <w:t xml:space="preserve">; in questo modo, chiudo il nodo trovando una soluzione ammissibile </w:t>
+      </w:r>
+      <w:r>
+        <w:rPr>
+          <w:rFonts w:eastAsiaTheme="minorEastAsia"/>
+        </w:rPr>
+        <w:lastRenderedPageBreak/>
+        <w:t xml:space="preserve">(mi permette di chiudere anche </w:t>
       </w:r>
       <m:oMath>
         <m:sSub>
@@ -1589,12 +1584,18 @@
           <w:rFonts w:eastAsiaTheme="minorEastAsia"/>
         </w:rPr>
       </w:pPr>
+    </w:p>
+    <w:p>
+      <w:pPr>
+        <w:rPr>
+          <w:rFonts w:eastAsiaTheme="minorEastAsia"/>
+        </w:rPr>
+      </w:pPr>
       <w:r>
         <w:rPr>
           <w:rFonts w:eastAsiaTheme="minorEastAsia"/>
           <w:noProof/>
         </w:rPr>
-        <w:lastRenderedPageBreak/>
         <w:drawing>
           <wp:inline distT="0" distB="0" distL="0" distR="0" wp14:anchorId="12BEB62B" wp14:editId="18D29106">
             <wp:extent cx="4468091" cy="1366203"/>
@@ -1856,8 +1857,16 @@
         <w:rPr>
           <w:rFonts w:eastAsiaTheme="minorEastAsia"/>
         </w:rPr>
-        <w:t>Ci serve un incumbent, che viene cercato tra i LB (cerco il più grande tra i LB essendo di massimo); l’incumbent è 7.0</w:t>
-      </w:r>
+        <w:t xml:space="preserve">Ci serve un incumbent, che viene cercato tra i LB (cerco il più grande tra i LB essendo di massimo); l’incumbent è </w:t>
+      </w:r>
+      <m:oMath>
+        <m:r>
+          <w:rPr>
+            <w:rFonts w:ascii="Cambria Math" w:eastAsiaTheme="minorEastAsia" w:hAnsi="Cambria Math"/>
+          </w:rPr>
+          <m:t>7.0</m:t>
+        </m:r>
+      </m:oMath>
     </w:p>
     <w:p>
       <w:pPr>
@@ -2016,8 +2025,16 @@
         <w:rPr>
           <w:rFonts w:eastAsiaTheme="minorEastAsia"/>
         </w:rPr>
-        <w:t>Prendo il valore più alto tra i nodi aperti, quindi 8.2</w:t>
-      </w:r>
+        <w:t xml:space="preserve">Prendo il valore più alto tra i nodi aperti, quindi </w:t>
+      </w:r>
+      <m:oMath>
+        <m:r>
+          <w:rPr>
+            <w:rFonts w:ascii="Cambria Math" w:eastAsiaTheme="minorEastAsia" w:hAnsi="Cambria Math"/>
+          </w:rPr>
+          <m:t>8.2</m:t>
+        </m:r>
+      </m:oMath>
     </w:p>
     <w:p>
       <w:pPr>
@@ -2034,8 +2051,16 @@
         <w:rPr>
           <w:rFonts w:eastAsiaTheme="minorEastAsia"/>
         </w:rPr>
-        <w:t>Quindi [7.0; 8.2]</w:t>
-      </w:r>
+        <w:t xml:space="preserve">Quindi </w:t>
+      </w:r>
+      <m:oMath>
+        <m:r>
+          <w:rPr>
+            <w:rFonts w:ascii="Cambria Math" w:eastAsiaTheme="minorEastAsia" w:hAnsi="Cambria Math"/>
+          </w:rPr>
+          <m:t>[7.0; 8.2]</m:t>
+        </m:r>
+      </m:oMath>
     </w:p>
     <w:p>
       <w:pPr>
@@ -2543,7 +2568,7 @@
               <w:rPr>
                 <w:rFonts w:ascii="Cambria Math" w:eastAsiaTheme="minorEastAsia" w:hAnsi="Cambria Math"/>
               </w:rPr>
-              <m:t>8</m:t>
+              <m:t>7</m:t>
             </m:r>
           </m:sub>
         </m:sSub>
@@ -2574,6 +2599,12 @@
           <m:t>≥7.4</m:t>
         </m:r>
       </m:oMath>
+      <w:r>
+        <w:rPr>
+          <w:rFonts w:eastAsiaTheme="minorEastAsia"/>
+        </w:rPr>
+        <w:t xml:space="preserve"> (massimo tra i nodi aperti)</w:t>
+      </w:r>
     </w:p>
     <w:p>
       <w:pPr>
@@ -2600,6 +2631,52 @@
           <m:t>≤8.2</m:t>
         </m:r>
       </m:oMath>
+      <w:r>
+        <w:rPr>
+          <w:rFonts w:eastAsiaTheme="minorEastAsia"/>
+        </w:rPr>
+        <w:t xml:space="preserve"> (massimo t</w:t>
+      </w:r>
+      <w:r>
+        <w:rPr>
+          <w:rFonts w:eastAsiaTheme="minorEastAsia"/>
+        </w:rPr>
+        <w:t xml:space="preserve">ra i nodi possibili e sapendo che si è figli di </w:t>
+      </w:r>
+      <m:oMath>
+        <m:sSub>
+          <m:sSubPr>
+            <m:ctrlPr>
+              <w:rPr>
+                <w:rFonts w:ascii="Cambria Math" w:eastAsiaTheme="minorEastAsia" w:hAnsi="Cambria Math"/>
+                <w:i/>
+              </w:rPr>
+            </m:ctrlPr>
+          </m:sSubPr>
+          <m:e>
+            <m:r>
+              <w:rPr>
+                <w:rFonts w:ascii="Cambria Math" w:eastAsiaTheme="minorEastAsia" w:hAnsi="Cambria Math"/>
+              </w:rPr>
+              <m:t>E</m:t>
+            </m:r>
+          </m:e>
+          <m:sub>
+            <m:r>
+              <w:rPr>
+                <w:rFonts w:ascii="Cambria Math" w:eastAsiaTheme="minorEastAsia" w:hAnsi="Cambria Math"/>
+              </w:rPr>
+              <m:t>5</m:t>
+            </m:r>
+          </m:sub>
+        </m:sSub>
+      </m:oMath>
+      <w:r>
+        <w:rPr>
+          <w:rFonts w:eastAsiaTheme="minorEastAsia"/>
+        </w:rPr>
+        <w:t>)</w:t>
+      </w:r>
     </w:p>
     <w:p>
       <w:pPr>
@@ -4308,33 +4385,7 @@
         <w:rPr>
           <w:rFonts w:eastAsiaTheme="minorEastAsia"/>
         </w:rPr>
-        <w:t xml:space="preserve">Cerco il LB massimo </w:t>
-      </w:r>
-      <w:r>
-        <w:rPr>
-          <w:rFonts w:eastAsiaTheme="minorEastAsia"/>
-        </w:rPr>
-        <w:t xml:space="preserve">tra i nodi aperti </w:t>
-      </w:r>
-      <w:r>
-        <w:rPr>
-          <w:rFonts w:eastAsiaTheme="minorEastAsia"/>
-        </w:rPr>
-        <w:t xml:space="preserve">e il LB deve essere </w:t>
-      </w:r>
-      <m:oMath>
-        <m:r>
-          <w:rPr>
-            <w:rFonts w:ascii="Cambria Math" w:eastAsiaTheme="minorEastAsia" w:hAnsi="Cambria Math"/>
-          </w:rPr>
-          <m:t xml:space="preserve">≥ </m:t>
-        </m:r>
-      </m:oMath>
-      <w:r>
-        <w:rPr>
-          <w:rFonts w:eastAsiaTheme="minorEastAsia"/>
-        </w:rPr>
-        <w:t>al minimo per non essere chiuso</w:t>
+        <w:t>Cerco il LB massimo tra i nodi aperti (soluzione corrente/incumbent), successivamente considero come UB quelli ≥ all’UB massimo, perché promettono potenzialmente una soluzione migliore</w:t>
       </w:r>
       <w:r>
         <w:rPr>
@@ -5701,11 +5752,12 @@
       <w:r>
         <w:rPr>
           <w:rFonts w:eastAsiaTheme="minorEastAsia"/>
+          <w:noProof/>
         </w:rPr>
         <w:drawing>
-          <wp:inline distT="0" distB="0" distL="0" distR="0" wp14:anchorId="4C56F650" wp14:editId="143E6EC8">
-            <wp:extent cx="3956539" cy="2083019"/>
-            <wp:effectExtent l="0" t="0" r="6350" b="0"/>
+          <wp:inline distT="0" distB="0" distL="0" distR="0" wp14:anchorId="4C56F650" wp14:editId="1EDC59FB">
+            <wp:extent cx="4790767" cy="2522220"/>
+            <wp:effectExtent l="0" t="0" r="0" b="0"/>
             <wp:docPr id="5" name="Immagine 5"/>
             <wp:cNvGraphicFramePr>
               <a:graphicFrameLocks xmlns:a="http://schemas.openxmlformats.org/drawingml/2006/main" noChangeAspect="1"/>
@@ -5726,7 +5778,7 @@
                   <pic:spPr>
                     <a:xfrm>
                       <a:off x="0" y="0"/>
-                      <a:ext cx="3959939" cy="2084809"/>
+                      <a:ext cx="4796637" cy="2525311"/>
                     </a:xfrm>
                     <a:prstGeom prst="rect">
                       <a:avLst/>
@@ -5749,18 +5801,19 @@
       <w:r>
         <w:rPr>
           <w:rFonts w:eastAsiaTheme="minorEastAsia"/>
+          <w:noProof/>
         </w:rPr>
         <w:drawing>
-          <wp:anchor distT="0" distB="0" distL="114300" distR="114300" simplePos="0" relativeHeight="251659264" behindDoc="0" locked="0" layoutInCell="1" allowOverlap="1" wp14:anchorId="71F5E86C" wp14:editId="36D47887">
+          <wp:anchor distT="0" distB="0" distL="114300" distR="114300" simplePos="0" relativeHeight="251659264" behindDoc="0" locked="0" layoutInCell="1" allowOverlap="1" wp14:anchorId="71F5E86C" wp14:editId="56E69F65">
             <wp:simplePos x="0" y="0"/>
             <wp:positionH relativeFrom="column">
-              <wp:posOffset>635</wp:posOffset>
+              <wp:posOffset>34290</wp:posOffset>
             </wp:positionH>
             <wp:positionV relativeFrom="paragraph">
-              <wp:posOffset>1177778</wp:posOffset>
+              <wp:posOffset>1459230</wp:posOffset>
             </wp:positionV>
-            <wp:extent cx="3387969" cy="481596"/>
-            <wp:effectExtent l="0" t="0" r="3175" b="0"/>
+            <wp:extent cx="4716780" cy="670560"/>
+            <wp:effectExtent l="0" t="0" r="7620" b="0"/>
             <wp:wrapSquare wrapText="bothSides"/>
             <wp:docPr id="7" name="Immagine 7" descr="Immagine che contiene testo&#10;&#10;Descrizione generata automaticamente"/>
             <wp:cNvGraphicFramePr>
@@ -5788,7 +5841,7 @@
                   <pic:spPr>
                     <a:xfrm>
                       <a:off x="0" y="0"/>
-                      <a:ext cx="3387969" cy="481596"/>
+                      <a:ext cx="4716780" cy="670560"/>
                     </a:xfrm>
                     <a:prstGeom prst="rect">
                       <a:avLst/>
@@ -5797,17 +5850,24 @@
                 </pic:pic>
               </a:graphicData>
             </a:graphic>
+            <wp14:sizeRelH relativeFrom="margin">
+              <wp14:pctWidth>0</wp14:pctWidth>
+            </wp14:sizeRelH>
+            <wp14:sizeRelV relativeFrom="margin">
+              <wp14:pctHeight>0</wp14:pctHeight>
+            </wp14:sizeRelV>
           </wp:anchor>
         </w:drawing>
       </w:r>
       <w:r>
         <w:rPr>
           <w:rFonts w:eastAsiaTheme="minorEastAsia"/>
+          <w:noProof/>
         </w:rPr>
         <w:drawing>
-          <wp:inline distT="0" distB="0" distL="0" distR="0" wp14:anchorId="35A59DBE" wp14:editId="4230DC27">
-            <wp:extent cx="3956050" cy="1137139"/>
-            <wp:effectExtent l="0" t="0" r="6350" b="6350"/>
+          <wp:inline distT="0" distB="0" distL="0" distR="0" wp14:anchorId="35A59DBE" wp14:editId="3870CF84">
+            <wp:extent cx="4877765" cy="1402080"/>
+            <wp:effectExtent l="0" t="0" r="0" b="7620"/>
             <wp:docPr id="6" name="Immagine 6" descr="Immagine che contiene testo&#10;&#10;Descrizione generata automaticamente"/>
             <wp:cNvGraphicFramePr>
               <a:graphicFrameLocks xmlns:a="http://schemas.openxmlformats.org/drawingml/2006/main" noChangeAspect="1"/>
@@ -5828,7 +5888,7 @@
                   <pic:spPr>
                     <a:xfrm>
                       <a:off x="0" y="0"/>
-                      <a:ext cx="3975554" cy="1142745"/>
+                      <a:ext cx="4921103" cy="1414537"/>
                     </a:xfrm>
                     <a:prstGeom prst="rect">
                       <a:avLst/>
@@ -5864,14 +5924,23 @@
           <w:rFonts w:eastAsiaTheme="minorEastAsia"/>
         </w:rPr>
       </w:pPr>
-      <w:r>
-        <w:rPr>
-          <w:rFonts w:eastAsiaTheme="minorEastAsia"/>
+    </w:p>
+    <w:p>
+      <w:pPr>
+        <w:spacing w:after="160" w:line="259" w:lineRule="auto"/>
+        <w:rPr>
+          <w:rFonts w:eastAsiaTheme="minorEastAsia"/>
+        </w:rPr>
+      </w:pPr>
+      <w:r>
+        <w:rPr>
+          <w:rFonts w:eastAsiaTheme="minorEastAsia"/>
+          <w:noProof/>
         </w:rPr>
         <w:drawing>
-          <wp:inline distT="0" distB="0" distL="0" distR="0" wp14:anchorId="53EF3229" wp14:editId="0880E9CD">
-            <wp:extent cx="3751385" cy="2026043"/>
-            <wp:effectExtent l="0" t="0" r="1905" b="0"/>
+          <wp:inline distT="0" distB="0" distL="0" distR="0" wp14:anchorId="53EF3229" wp14:editId="4298C3B7">
+            <wp:extent cx="4309674" cy="2327564"/>
+            <wp:effectExtent l="0" t="0" r="0" b="0"/>
             <wp:docPr id="8" name="Immagine 8"/>
             <wp:cNvGraphicFramePr>
               <a:graphicFrameLocks xmlns:a="http://schemas.openxmlformats.org/drawingml/2006/main" noChangeAspect="1"/>
@@ -5892,7 +5961,7 @@
                   <pic:spPr>
                     <a:xfrm>
                       <a:off x="0" y="0"/>
-                      <a:ext cx="3757009" cy="2029081"/>
+                      <a:ext cx="4321412" cy="2333903"/>
                     </a:xfrm>
                     <a:prstGeom prst="rect">
                       <a:avLst/>
@@ -5904,6 +5973,224 @@
           </wp:inline>
         </w:drawing>
       </w:r>
+    </w:p>
+    <w:p>
+      <w:pPr>
+        <w:spacing w:after="160" w:line="259" w:lineRule="auto"/>
+        <w:rPr>
+          <w:rFonts w:eastAsiaTheme="minorEastAsia"/>
+        </w:rPr>
+      </w:pPr>
+      <w:r>
+        <w:rPr>
+          <w:rFonts w:eastAsiaTheme="minorEastAsia"/>
+        </w:rPr>
+        <w:t>a) Per capire quali nodi chiudere, cerco il LB minimo tra i nodi aperti, dunque 13.8. L’UB è la soluzione ammissibile e sarà 15.1, quindi l’UB minimo tra i nodi aperti. Quindi</w:t>
+      </w:r>
+      <w:r>
+        <w:rPr>
+          <w:rFonts w:eastAsiaTheme="minorEastAsia"/>
+        </w:rPr>
+        <w:t xml:space="preserve">, si chiude </w:t>
+      </w:r>
+      <m:oMath>
+        <m:sSub>
+          <m:sSubPr>
+            <m:ctrlPr>
+              <w:rPr>
+                <w:rFonts w:ascii="Cambria Math" w:eastAsiaTheme="minorEastAsia" w:hAnsi="Cambria Math"/>
+                <w:i/>
+              </w:rPr>
+            </m:ctrlPr>
+          </m:sSubPr>
+          <m:e>
+            <m:r>
+              <w:rPr>
+                <w:rFonts w:ascii="Cambria Math" w:eastAsiaTheme="minorEastAsia" w:hAnsi="Cambria Math"/>
+              </w:rPr>
+              <m:t>P</m:t>
+            </m:r>
+          </m:e>
+          <m:sub>
+            <m:r>
+              <w:rPr>
+                <w:rFonts w:ascii="Cambria Math" w:eastAsiaTheme="minorEastAsia" w:hAnsi="Cambria Math"/>
+              </w:rPr>
+              <m:t>3</m:t>
+            </m:r>
+          </m:sub>
+        </m:sSub>
+      </m:oMath>
+      <w:r>
+        <w:rPr>
+          <w:rFonts w:eastAsiaTheme="minorEastAsia"/>
+        </w:rPr>
+        <w:t xml:space="preserve"> perché 15.1 &gt; 13.8, si chiude </w:t>
+      </w:r>
+      <m:oMath>
+        <m:sSub>
+          <m:sSubPr>
+            <m:ctrlPr>
+              <w:rPr>
+                <w:rFonts w:ascii="Cambria Math" w:eastAsiaTheme="minorEastAsia" w:hAnsi="Cambria Math"/>
+                <w:i/>
+              </w:rPr>
+            </m:ctrlPr>
+          </m:sSubPr>
+          <m:e>
+            <m:r>
+              <w:rPr>
+                <w:rFonts w:ascii="Cambria Math" w:eastAsiaTheme="minorEastAsia" w:hAnsi="Cambria Math"/>
+              </w:rPr>
+              <m:t>P</m:t>
+            </m:r>
+          </m:e>
+          <m:sub>
+            <m:r>
+              <w:rPr>
+                <w:rFonts w:ascii="Cambria Math" w:eastAsiaTheme="minorEastAsia" w:hAnsi="Cambria Math"/>
+              </w:rPr>
+              <m:t>4</m:t>
+            </m:r>
+          </m:sub>
+        </m:sSub>
+      </m:oMath>
+      <w:r>
+        <w:rPr>
+          <w:rFonts w:eastAsiaTheme="minorEastAsia"/>
+        </w:rPr>
+        <w:t xml:space="preserve"> in quanto 13.9 &gt; 13.8, non si chiude </w:t>
+      </w:r>
+      <m:oMath>
+        <m:sSub>
+          <m:sSubPr>
+            <m:ctrlPr>
+              <w:rPr>
+                <w:rFonts w:ascii="Cambria Math" w:eastAsiaTheme="minorEastAsia" w:hAnsi="Cambria Math"/>
+                <w:i/>
+              </w:rPr>
+            </m:ctrlPr>
+          </m:sSubPr>
+          <m:e>
+            <m:r>
+              <w:rPr>
+                <w:rFonts w:ascii="Cambria Math" w:eastAsiaTheme="minorEastAsia" w:hAnsi="Cambria Math"/>
+              </w:rPr>
+              <m:t>P</m:t>
+            </m:r>
+          </m:e>
+          <m:sub>
+            <m:r>
+              <w:rPr>
+                <w:rFonts w:ascii="Cambria Math" w:eastAsiaTheme="minorEastAsia" w:hAnsi="Cambria Math"/>
+              </w:rPr>
+              <m:t>5</m:t>
+            </m:r>
+          </m:sub>
+        </m:sSub>
+      </m:oMath>
+      <w:r>
+        <w:rPr>
+          <w:rFonts w:eastAsiaTheme="minorEastAsia"/>
+        </w:rPr>
+        <w:t xml:space="preserve">, si chiude </w:t>
+      </w:r>
+      <m:oMath>
+        <m:sSub>
+          <m:sSubPr>
+            <m:ctrlPr>
+              <w:rPr>
+                <w:rFonts w:ascii="Cambria Math" w:eastAsiaTheme="minorEastAsia" w:hAnsi="Cambria Math"/>
+                <w:i/>
+              </w:rPr>
+            </m:ctrlPr>
+          </m:sSubPr>
+          <m:e>
+            <m:r>
+              <w:rPr>
+                <w:rFonts w:ascii="Cambria Math" w:eastAsiaTheme="minorEastAsia" w:hAnsi="Cambria Math"/>
+              </w:rPr>
+              <m:t>P</m:t>
+            </m:r>
+          </m:e>
+          <m:sub>
+            <m:r>
+              <w:rPr>
+                <w:rFonts w:ascii="Cambria Math" w:eastAsiaTheme="minorEastAsia" w:hAnsi="Cambria Math"/>
+              </w:rPr>
+              <m:t>6</m:t>
+            </m:r>
+          </m:sub>
+        </m:sSub>
+      </m:oMath>
+      <w:r>
+        <w:rPr>
+          <w:rFonts w:eastAsiaTheme="minorEastAsia"/>
+        </w:rPr>
+        <w:t xml:space="preserve"> che ha 16.8</w:t>
+      </w:r>
+    </w:p>
+    <w:p>
+      <w:pPr>
+        <w:spacing w:after="160" w:line="259" w:lineRule="auto"/>
+        <w:rPr>
+          <w:rFonts w:eastAsiaTheme="minorEastAsia"/>
+        </w:rPr>
+      </w:pPr>
+      <w:r>
+        <w:rPr>
+          <w:rFonts w:eastAsiaTheme="minorEastAsia"/>
+        </w:rPr>
+        <w:t>b) Il valore della f.o. all’ottimo è sicuramene compreso tra 13.8 e 15.1 per le considerazioni solite (UB minimo tra i nodi aperti/soluzione ammissibile e LB migliore/minimo tra i nodi aperti).</w:t>
+      </w:r>
+    </w:p>
+    <w:p>
+      <w:pPr>
+        <w:spacing w:after="160" w:line="259" w:lineRule="auto"/>
+        <w:rPr>
+          <w:rFonts w:eastAsiaTheme="minorEastAsia"/>
+        </w:rPr>
+      </w:pPr>
+      <w:r>
+        <w:rPr>
+          <w:rFonts w:eastAsiaTheme="minorEastAsia"/>
+        </w:rPr>
+        <w:t xml:space="preserve">c) Il nodo visitato per primo secondo la visita Best-First sarà </w:t>
+      </w:r>
+      <m:oMath>
+        <m:sSub>
+          <m:sSubPr>
+            <m:ctrlPr>
+              <w:rPr>
+                <w:rFonts w:ascii="Cambria Math" w:eastAsiaTheme="minorEastAsia" w:hAnsi="Cambria Math"/>
+                <w:i/>
+              </w:rPr>
+            </m:ctrlPr>
+          </m:sSubPr>
+          <m:e>
+            <m:r>
+              <w:rPr>
+                <w:rFonts w:ascii="Cambria Math" w:eastAsiaTheme="minorEastAsia" w:hAnsi="Cambria Math"/>
+              </w:rPr>
+              <m:t>P</m:t>
+            </m:r>
+          </m:e>
+          <m:sub>
+            <m:r>
+              <w:rPr>
+                <w:rFonts w:ascii="Cambria Math" w:eastAsiaTheme="minorEastAsia" w:hAnsi="Cambria Math"/>
+              </w:rPr>
+              <m:t>5</m:t>
+            </m:r>
+          </m:sub>
+        </m:sSub>
+      </m:oMath>
+      <w:r>
+        <w:rPr>
+          <w:rFonts w:eastAsiaTheme="minorEastAsia"/>
+        </w:rPr>
+        <w:t>, dato che ha LB minimo tra i nodi aperti.</w:t>
+      </w:r>
       <w:r>
         <w:rPr>
           <w:rFonts w:eastAsiaTheme="minorEastAsia"/>
@@ -5911,7 +6198,715 @@
         <w:br w:type="page"/>
       </w:r>
     </w:p>
+    <w:p>
+      <w:r>
+        <w:rPr>
+          <w:noProof/>
+        </w:rPr>
+        <w:lastRenderedPageBreak/>
+        <w:drawing>
+          <wp:inline distT="0" distB="0" distL="0" distR="0" wp14:anchorId="73D2FF42" wp14:editId="06197C93">
+            <wp:extent cx="5243356" cy="3183466"/>
+            <wp:effectExtent l="0" t="0" r="0" b="0"/>
+            <wp:docPr id="9" name="Immagine 9"/>
+            <wp:cNvGraphicFramePr>
+              <a:graphicFrameLocks xmlns:a="http://schemas.openxmlformats.org/drawingml/2006/main" noChangeAspect="1"/>
+            </wp:cNvGraphicFramePr>
+            <a:graphic xmlns:a="http://schemas.openxmlformats.org/drawingml/2006/main">
+              <a:graphicData uri="http://schemas.openxmlformats.org/drawingml/2006/picture">
+                <pic:pic xmlns:pic="http://schemas.openxmlformats.org/drawingml/2006/picture">
+                  <pic:nvPicPr>
+                    <pic:cNvPr id="1" name=""/>
+                    <pic:cNvPicPr/>
+                  </pic:nvPicPr>
+                  <pic:blipFill>
+                    <a:blip r:embed="rId15"/>
+                    <a:stretch>
+                      <a:fillRect/>
+                    </a:stretch>
+                  </pic:blipFill>
+                  <pic:spPr>
+                    <a:xfrm>
+                      <a:off x="0" y="0"/>
+                      <a:ext cx="5245832" cy="3184969"/>
+                    </a:xfrm>
+                    <a:prstGeom prst="rect">
+                      <a:avLst/>
+                    </a:prstGeom>
+                  </pic:spPr>
+                </pic:pic>
+              </a:graphicData>
+            </a:graphic>
+          </wp:inline>
+        </w:drawing>
+      </w:r>
+    </w:p>
     <w:p/>
+    <w:p>
+      <w:pPr>
+        <w:spacing w:after="160" w:line="259" w:lineRule="auto"/>
+        <w:rPr>
+          <w:rFonts w:eastAsiaTheme="minorEastAsia"/>
+        </w:rPr>
+      </w:pPr>
+      <w:r>
+        <w:rPr>
+          <w:rFonts w:eastAsiaTheme="minorEastAsia"/>
+        </w:rPr>
+        <w:t xml:space="preserve">a) </w:t>
+      </w:r>
+      <w:r>
+        <w:rPr>
+          <w:rFonts w:eastAsiaTheme="minorEastAsia"/>
+        </w:rPr>
+        <w:t>Se si tratta di problema di massimo se gli UB decrescono (o non crescono) di padre in figlio; quindi, basterà individuare un UB minore rispetto al nodo radice e un UB dello stesso nodo più grande rispetto a quello dei figli</w:t>
+      </w:r>
+      <w:r>
+        <w:rPr>
+          <w:rFonts w:eastAsiaTheme="minorEastAsia"/>
+        </w:rPr>
+        <w:t xml:space="preserve">. Per tali considerazioni, si potrà avere come UB solo il valore </w:t>
+      </w:r>
+      <m:oMath>
+        <m:r>
+          <m:rPr>
+            <m:sty m:val="p"/>
+          </m:rPr>
+          <w:rPr>
+            <w:rFonts w:ascii="Cambria Math" w:eastAsiaTheme="minorEastAsia" w:hAnsi="Cambria Math"/>
+          </w:rPr>
+          <m:t>17</m:t>
+        </m:r>
+      </m:oMath>
+      <w:r>
+        <w:rPr>
+          <w:rFonts w:eastAsiaTheme="minorEastAsia"/>
+        </w:rPr>
+        <w:t xml:space="preserve">; mettendo </w:t>
+      </w:r>
+      <m:oMath>
+        <m:r>
+          <m:rPr>
+            <m:sty m:val="p"/>
+          </m:rPr>
+          <w:rPr>
+            <w:rFonts w:ascii="Cambria Math" w:eastAsiaTheme="minorEastAsia" w:hAnsi="Cambria Math"/>
+          </w:rPr>
+          <m:t>16.8</m:t>
+        </m:r>
+      </m:oMath>
+      <w:r>
+        <w:rPr>
+          <w:rFonts w:eastAsiaTheme="minorEastAsia"/>
+        </w:rPr>
+        <w:t>, non viene rispettata la regola.</w:t>
+      </w:r>
+    </w:p>
+    <w:p>
+      <w:pPr>
+        <w:spacing w:after="160" w:line="259" w:lineRule="auto"/>
+        <w:rPr>
+          <w:rFonts w:eastAsiaTheme="minorEastAsia"/>
+        </w:rPr>
+      </w:pPr>
+      <w:r>
+        <w:rPr>
+          <w:rFonts w:eastAsiaTheme="minorEastAsia"/>
+        </w:rPr>
+        <w:t xml:space="preserve">b) </w:t>
+      </w:r>
+      <w:r>
+        <w:rPr>
+          <w:rFonts w:eastAsiaTheme="minorEastAsia"/>
+        </w:rPr>
+        <w:t xml:space="preserve">Considero l’intervallo della soluzione ottima, quindi l’incumbent (migliore soluzione) corrente, cioè il miglior UB (quello maggiore) tra i nodi aperti e </w:t>
+      </w:r>
+      <w:r>
+        <w:rPr>
+          <w:rFonts w:eastAsiaTheme="minorEastAsia"/>
+        </w:rPr>
+        <w:t xml:space="preserve">il LB </w:t>
+      </w:r>
+      <w:r>
+        <w:rPr>
+          <w:rFonts w:eastAsiaTheme="minorEastAsia"/>
+        </w:rPr>
+        <w:t>massimo tra i nodi aperti</w:t>
+      </w:r>
+      <w:r>
+        <w:rPr>
+          <w:rFonts w:eastAsiaTheme="minorEastAsia"/>
+        </w:rPr>
+        <w:t>. Quindi, questo intervallo è compreso tra 16.0 per il LB e 17 per l’UB.</w:t>
+      </w:r>
+    </w:p>
+    <w:p>
+      <w:pPr>
+        <w:spacing w:after="160" w:line="259" w:lineRule="auto"/>
+        <w:rPr>
+          <w:rFonts w:eastAsiaTheme="minorEastAsia"/>
+        </w:rPr>
+      </w:pPr>
+      <w:r>
+        <w:rPr>
+          <w:rFonts w:eastAsiaTheme="minorEastAsia"/>
+        </w:rPr>
+        <w:t xml:space="preserve">c) Date le precedenti considerazioni, non chiudo </w:t>
+      </w:r>
+      <m:oMath>
+        <m:sSub>
+          <m:sSubPr>
+            <m:ctrlPr>
+              <w:rPr>
+                <w:rFonts w:ascii="Cambria Math" w:eastAsiaTheme="minorEastAsia" w:hAnsi="Cambria Math"/>
+                <w:i/>
+              </w:rPr>
+            </m:ctrlPr>
+          </m:sSubPr>
+          <m:e>
+            <m:r>
+              <w:rPr>
+                <w:rFonts w:ascii="Cambria Math" w:eastAsiaTheme="minorEastAsia" w:hAnsi="Cambria Math"/>
+              </w:rPr>
+              <m:t>P</m:t>
+            </m:r>
+          </m:e>
+          <m:sub>
+            <m:r>
+              <w:rPr>
+                <w:rFonts w:ascii="Cambria Math" w:eastAsiaTheme="minorEastAsia" w:hAnsi="Cambria Math"/>
+              </w:rPr>
+              <m:t>3</m:t>
+            </m:r>
+          </m:sub>
+        </m:sSub>
+      </m:oMath>
+      <w:r>
+        <w:rPr>
+          <w:rFonts w:eastAsiaTheme="minorEastAsia"/>
+        </w:rPr>
+        <w:t xml:space="preserve">, ma chiudo </w:t>
+      </w:r>
+      <m:oMath>
+        <m:sSub>
+          <m:sSubPr>
+            <m:ctrlPr>
+              <w:rPr>
+                <w:rFonts w:ascii="Cambria Math" w:eastAsiaTheme="minorEastAsia" w:hAnsi="Cambria Math"/>
+                <w:i/>
+              </w:rPr>
+            </m:ctrlPr>
+          </m:sSubPr>
+          <m:e>
+            <m:r>
+              <w:rPr>
+                <w:rFonts w:ascii="Cambria Math" w:eastAsiaTheme="minorEastAsia" w:hAnsi="Cambria Math"/>
+              </w:rPr>
+              <m:t>P</m:t>
+            </m:r>
+          </m:e>
+          <m:sub>
+            <m:r>
+              <w:rPr>
+                <w:rFonts w:ascii="Cambria Math" w:eastAsiaTheme="minorEastAsia" w:hAnsi="Cambria Math"/>
+              </w:rPr>
+              <m:t>4</m:t>
+            </m:r>
+          </m:sub>
+        </m:sSub>
+      </m:oMath>
+      <w:r>
+        <w:rPr>
+          <w:rFonts w:eastAsiaTheme="minorEastAsia"/>
+        </w:rPr>
+        <w:t xml:space="preserve"> con </w:t>
+      </w:r>
+      <m:oMath>
+        <m:r>
+          <w:rPr>
+            <w:rFonts w:ascii="Cambria Math" w:eastAsiaTheme="minorEastAsia" w:hAnsi="Cambria Math"/>
+          </w:rPr>
+          <m:t>14.7 &lt; 16</m:t>
+        </m:r>
+      </m:oMath>
+      <w:r>
+        <w:rPr>
+          <w:rFonts w:eastAsiaTheme="minorEastAsia"/>
+        </w:rPr>
+        <w:t xml:space="preserve">, chiudo </w:t>
+      </w:r>
+      <m:oMath>
+        <m:sSub>
+          <m:sSubPr>
+            <m:ctrlPr>
+              <w:rPr>
+                <w:rFonts w:ascii="Cambria Math" w:eastAsiaTheme="minorEastAsia" w:hAnsi="Cambria Math"/>
+                <w:i/>
+              </w:rPr>
+            </m:ctrlPr>
+          </m:sSubPr>
+          <m:e>
+            <m:r>
+              <w:rPr>
+                <w:rFonts w:ascii="Cambria Math" w:eastAsiaTheme="minorEastAsia" w:hAnsi="Cambria Math"/>
+              </w:rPr>
+              <m:t>P</m:t>
+            </m:r>
+          </m:e>
+          <m:sub>
+            <m:r>
+              <w:rPr>
+                <w:rFonts w:ascii="Cambria Math" w:eastAsiaTheme="minorEastAsia" w:hAnsi="Cambria Math"/>
+              </w:rPr>
+              <m:t>5</m:t>
+            </m:r>
+          </m:sub>
+        </m:sSub>
+      </m:oMath>
+      <w:r>
+        <w:rPr>
+          <w:rFonts w:eastAsiaTheme="minorEastAsia"/>
+        </w:rPr>
+        <w:t xml:space="preserve"> con </w:t>
+      </w:r>
+      <m:oMath>
+        <m:r>
+          <w:rPr>
+            <w:rFonts w:ascii="Cambria Math" w:eastAsiaTheme="minorEastAsia" w:hAnsi="Cambria Math"/>
+          </w:rPr>
+          <m:t>14.2</m:t>
+        </m:r>
+        <m:r>
+          <w:rPr>
+            <w:rFonts w:ascii="Cambria Math" w:eastAsiaTheme="minorEastAsia" w:hAnsi="Cambria Math"/>
+          </w:rPr>
+          <m:t>&lt;</m:t>
+        </m:r>
+        <m:r>
+          <w:rPr>
+            <w:rFonts w:ascii="Cambria Math" w:eastAsiaTheme="minorEastAsia" w:hAnsi="Cambria Math"/>
+          </w:rPr>
+          <m:t>16</m:t>
+        </m:r>
+      </m:oMath>
+      <w:r>
+        <w:rPr>
+          <w:rFonts w:eastAsiaTheme="minorEastAsia"/>
+        </w:rPr>
+        <w:t xml:space="preserve"> e chiudo </w:t>
+      </w:r>
+      <m:oMath>
+        <m:sSub>
+          <m:sSubPr>
+            <m:ctrlPr>
+              <w:rPr>
+                <w:rFonts w:ascii="Cambria Math" w:eastAsiaTheme="minorEastAsia" w:hAnsi="Cambria Math"/>
+                <w:i/>
+              </w:rPr>
+            </m:ctrlPr>
+          </m:sSubPr>
+          <m:e>
+            <m:r>
+              <w:rPr>
+                <w:rFonts w:ascii="Cambria Math" w:eastAsiaTheme="minorEastAsia" w:hAnsi="Cambria Math"/>
+              </w:rPr>
+              <m:t>P</m:t>
+            </m:r>
+          </m:e>
+          <m:sub>
+            <m:r>
+              <w:rPr>
+                <w:rFonts w:ascii="Cambria Math" w:eastAsiaTheme="minorEastAsia" w:hAnsi="Cambria Math"/>
+              </w:rPr>
+              <m:t>6</m:t>
+            </m:r>
+          </m:sub>
+        </m:sSub>
+      </m:oMath>
+      <w:r>
+        <w:rPr>
+          <w:rFonts w:eastAsiaTheme="minorEastAsia"/>
+        </w:rPr>
+        <w:t xml:space="preserve"> con </w:t>
+      </w:r>
+      <m:oMath>
+        <m:r>
+          <w:rPr>
+            <w:rFonts w:ascii="Cambria Math" w:eastAsiaTheme="minorEastAsia" w:hAnsi="Cambria Math"/>
+          </w:rPr>
+          <m:t>15 &lt; 16</m:t>
+        </m:r>
+      </m:oMath>
+      <w:r>
+        <w:rPr>
+          <w:rFonts w:eastAsiaTheme="minorEastAsia"/>
+        </w:rPr>
+        <w:t>.</w:t>
+      </w:r>
+    </w:p>
+    <w:p>
+      <w:pPr>
+        <w:spacing w:after="160" w:line="259" w:lineRule="auto"/>
+        <w:rPr>
+          <w:rFonts w:eastAsiaTheme="minorEastAsia"/>
+        </w:rPr>
+      </w:pPr>
+      <w:r>
+        <w:rPr>
+          <w:rFonts w:eastAsiaTheme="minorEastAsia"/>
+        </w:rPr>
+        <w:t xml:space="preserve">d) </w:t>
+      </w:r>
+      <w:r>
+        <w:rPr>
+          <w:rFonts w:eastAsiaTheme="minorEastAsia"/>
+        </w:rPr>
+        <w:t>Si sceglie il nodo con il miglior UB tra i nodi aperti</w:t>
+      </w:r>
+      <w:r>
+        <w:rPr>
+          <w:rFonts w:eastAsiaTheme="minorEastAsia"/>
+        </w:rPr>
+        <w:t xml:space="preserve">, quindi </w:t>
+      </w:r>
+      <m:oMath>
+        <m:sSub>
+          <m:sSubPr>
+            <m:ctrlPr>
+              <w:rPr>
+                <w:rFonts w:ascii="Cambria Math" w:eastAsiaTheme="minorEastAsia" w:hAnsi="Cambria Math"/>
+                <w:i/>
+              </w:rPr>
+            </m:ctrlPr>
+          </m:sSubPr>
+          <m:e>
+            <m:r>
+              <w:rPr>
+                <w:rFonts w:ascii="Cambria Math" w:eastAsiaTheme="minorEastAsia" w:hAnsi="Cambria Math"/>
+              </w:rPr>
+              <m:t>P</m:t>
+            </m:r>
+          </m:e>
+          <m:sub>
+            <m:r>
+              <w:rPr>
+                <w:rFonts w:ascii="Cambria Math" w:eastAsiaTheme="minorEastAsia" w:hAnsi="Cambria Math"/>
+              </w:rPr>
+              <m:t>4</m:t>
+            </m:r>
+          </m:sub>
+        </m:sSub>
+      </m:oMath>
+    </w:p>
+    <w:p>
+      <w:pPr>
+        <w:spacing w:after="160" w:line="259" w:lineRule="auto"/>
+        <w:rPr>
+          <w:rFonts w:eastAsiaTheme="minorEastAsia"/>
+        </w:rPr>
+      </w:pPr>
+      <w:r>
+        <w:rPr>
+          <w:rFonts w:eastAsiaTheme="minorEastAsia"/>
+        </w:rPr>
+        <w:t xml:space="preserve">e) </w:t>
+      </w:r>
+      <w:r>
+        <w:rPr>
+          <w:rFonts w:eastAsiaTheme="minorEastAsia"/>
+        </w:rPr>
+        <w:t xml:space="preserve">Come in classe, consideriamo l’esempio di un nodo </w:t>
+      </w:r>
+      <m:oMath>
+        <m:sSub>
+          <m:sSubPr>
+            <m:ctrlPr>
+              <w:rPr>
+                <w:rFonts w:ascii="Cambria Math" w:eastAsiaTheme="minorEastAsia" w:hAnsi="Cambria Math"/>
+                <w:i/>
+              </w:rPr>
+            </m:ctrlPr>
+          </m:sSubPr>
+          <m:e>
+            <m:r>
+              <w:rPr>
+                <w:rFonts w:ascii="Cambria Math" w:eastAsiaTheme="minorEastAsia" w:hAnsi="Cambria Math"/>
+              </w:rPr>
+              <m:t>P</m:t>
+            </m:r>
+          </m:e>
+          <m:sub>
+            <m:r>
+              <w:rPr>
+                <w:rFonts w:ascii="Cambria Math" w:eastAsiaTheme="minorEastAsia" w:hAnsi="Cambria Math"/>
+              </w:rPr>
+              <m:t>5</m:t>
+            </m:r>
+          </m:sub>
+        </m:sSub>
+      </m:oMath>
+      <w:r>
+        <w:rPr>
+          <w:rFonts w:eastAsiaTheme="minorEastAsia"/>
+        </w:rPr>
+        <w:t xml:space="preserve"> che porta a </w:t>
+      </w:r>
+      <m:oMath>
+        <m:sSub>
+          <m:sSubPr>
+            <m:ctrlPr>
+              <w:rPr>
+                <w:rFonts w:ascii="Cambria Math" w:eastAsiaTheme="minorEastAsia" w:hAnsi="Cambria Math"/>
+                <w:i/>
+              </w:rPr>
+            </m:ctrlPr>
+          </m:sSubPr>
+          <m:e>
+            <m:r>
+              <w:rPr>
+                <w:rFonts w:ascii="Cambria Math" w:eastAsiaTheme="minorEastAsia" w:hAnsi="Cambria Math"/>
+              </w:rPr>
+              <m:t>P</m:t>
+            </m:r>
+          </m:e>
+          <m:sub>
+            <m:r>
+              <w:rPr>
+                <w:rFonts w:ascii="Cambria Math" w:eastAsiaTheme="minorEastAsia" w:hAnsi="Cambria Math"/>
+              </w:rPr>
+              <m:t>7</m:t>
+            </m:r>
+          </m:sub>
+        </m:sSub>
+      </m:oMath>
+      <w:r>
+        <w:rPr>
+          <w:rFonts w:eastAsiaTheme="minorEastAsia"/>
+        </w:rPr>
+        <w:t xml:space="preserve"> e </w:t>
+      </w:r>
+      <m:oMath>
+        <m:sSub>
+          <m:sSubPr>
+            <m:ctrlPr>
+              <w:rPr>
+                <w:rFonts w:ascii="Cambria Math" w:eastAsiaTheme="minorEastAsia" w:hAnsi="Cambria Math"/>
+                <w:i/>
+              </w:rPr>
+            </m:ctrlPr>
+          </m:sSubPr>
+          <m:e>
+            <m:r>
+              <w:rPr>
+                <w:rFonts w:ascii="Cambria Math" w:eastAsiaTheme="minorEastAsia" w:hAnsi="Cambria Math"/>
+              </w:rPr>
+              <m:t>P</m:t>
+            </m:r>
+          </m:e>
+          <m:sub>
+            <m:r>
+              <w:rPr>
+                <w:rFonts w:ascii="Cambria Math" w:eastAsiaTheme="minorEastAsia" w:hAnsi="Cambria Math"/>
+              </w:rPr>
+              <m:t>8</m:t>
+            </m:r>
+          </m:sub>
+        </m:sSub>
+      </m:oMath>
+      <w:r>
+        <w:rPr>
+          <w:rFonts w:eastAsiaTheme="minorEastAsia"/>
+        </w:rPr>
+        <w:t xml:space="preserve">, di cui quest’ultimo è una soluzione ammissibile. Ora come ora, sono aperti i nodi </w:t>
+      </w:r>
+      <m:oMath>
+        <m:sSub>
+          <m:sSubPr>
+            <m:ctrlPr>
+              <w:rPr>
+                <w:rFonts w:ascii="Cambria Math" w:eastAsiaTheme="minorEastAsia" w:hAnsi="Cambria Math"/>
+                <w:i/>
+              </w:rPr>
+            </m:ctrlPr>
+          </m:sSubPr>
+          <m:e>
+            <m:r>
+              <w:rPr>
+                <w:rFonts w:ascii="Cambria Math" w:eastAsiaTheme="minorEastAsia" w:hAnsi="Cambria Math"/>
+              </w:rPr>
+              <m:t>P</m:t>
+            </m:r>
+          </m:e>
+          <m:sub>
+            <m:r>
+              <w:rPr>
+                <w:rFonts w:ascii="Cambria Math" w:eastAsiaTheme="minorEastAsia" w:hAnsi="Cambria Math"/>
+              </w:rPr>
+              <m:t>3</m:t>
+            </m:r>
+          </m:sub>
+        </m:sSub>
+        <m:r>
+          <w:rPr>
+            <w:rFonts w:ascii="Cambria Math" w:eastAsiaTheme="minorEastAsia" w:hAnsi="Cambria Math"/>
+          </w:rPr>
+          <m:t xml:space="preserve"> e </m:t>
+        </m:r>
+        <m:sSub>
+          <m:sSubPr>
+            <m:ctrlPr>
+              <w:rPr>
+                <w:rFonts w:ascii="Cambria Math" w:eastAsiaTheme="minorEastAsia" w:hAnsi="Cambria Math"/>
+                <w:i/>
+              </w:rPr>
+            </m:ctrlPr>
+          </m:sSubPr>
+          <m:e>
+            <m:r>
+              <w:rPr>
+                <w:rFonts w:ascii="Cambria Math" w:eastAsiaTheme="minorEastAsia" w:hAnsi="Cambria Math"/>
+              </w:rPr>
+              <m:t>P</m:t>
+            </m:r>
+          </m:e>
+          <m:sub>
+            <m:r>
+              <w:rPr>
+                <w:rFonts w:ascii="Cambria Math" w:eastAsiaTheme="minorEastAsia" w:hAnsi="Cambria Math"/>
+              </w:rPr>
+              <m:t>7</m:t>
+            </m:r>
+          </m:sub>
+        </m:sSub>
+      </m:oMath>
+      <w:r>
+        <w:rPr>
+          <w:rFonts w:eastAsiaTheme="minorEastAsia"/>
+        </w:rPr>
+        <w:t xml:space="preserve">. Considerando che gli UB devono decrescere (o non crescere), avrò bisogno di un UB &gt;= a quello ottimo, per esempio </w:t>
+      </w:r>
+      <m:oMath>
+        <m:r>
+          <w:rPr>
+            <w:rFonts w:ascii="Cambria Math" w:eastAsiaTheme="minorEastAsia" w:hAnsi="Cambria Math"/>
+          </w:rPr>
+          <m:t>17</m:t>
+        </m:r>
+      </m:oMath>
+      <w:r>
+        <w:rPr>
+          <w:rFonts w:eastAsiaTheme="minorEastAsia"/>
+        </w:rPr>
+        <w:t xml:space="preserve"> oppure </w:t>
+      </w:r>
+      <m:oMath>
+        <m:r>
+          <w:rPr>
+            <w:rFonts w:ascii="Cambria Math" w:eastAsiaTheme="minorEastAsia" w:hAnsi="Cambria Math"/>
+          </w:rPr>
+          <m:t>17.1</m:t>
+        </m:r>
+      </m:oMath>
+      <w:r>
+        <w:rPr>
+          <w:rFonts w:eastAsiaTheme="minorEastAsia"/>
+        </w:rPr>
+        <w:t xml:space="preserve">. Avrò poi bisogno di un LB </w:t>
+      </w:r>
+      <m:oMath>
+        <m:r>
+          <w:rPr>
+            <w:rFonts w:ascii="Cambria Math" w:eastAsiaTheme="minorEastAsia" w:hAnsi="Cambria Math"/>
+          </w:rPr>
+          <m:t>≥</m:t>
+        </m:r>
+      </m:oMath>
+      <w:r>
+        <w:rPr>
+          <w:rFonts w:eastAsiaTheme="minorEastAsia"/>
+        </w:rPr>
+        <w:t xml:space="preserve"> a quello ottimo, che ora è 16. Un intervallo che può risolvere sarà ad esempio </w:t>
+      </w:r>
+      <m:oMath>
+        <m:r>
+          <w:rPr>
+            <w:rFonts w:ascii="Cambria Math" w:eastAsiaTheme="minorEastAsia" w:hAnsi="Cambria Math"/>
+          </w:rPr>
+          <m:t>[16.1;17.1]</m:t>
+        </m:r>
+      </m:oMath>
+      <w:r>
+        <w:rPr>
+          <w:rFonts w:eastAsiaTheme="minorEastAsia"/>
+        </w:rPr>
+        <w:t xml:space="preserve">. Un intervallo più generico può essere </w:t>
+      </w:r>
+      <m:oMath>
+        <m:r>
+          <w:rPr>
+            <w:rFonts w:ascii="Cambria Math" w:eastAsiaTheme="minorEastAsia" w:hAnsi="Cambria Math"/>
+          </w:rPr>
+          <m:t>[17;17]</m:t>
+        </m:r>
+      </m:oMath>
+      <w:r>
+        <w:rPr>
+          <w:rFonts w:eastAsiaTheme="minorEastAsia"/>
+        </w:rPr>
+        <w:t>.</w:t>
+      </w:r>
+    </w:p>
+    <w:p>
+      <w:pPr>
+        <w:spacing w:after="160" w:line="259" w:lineRule="auto"/>
+      </w:pPr>
+      <w:r>
+        <w:br w:type="page"/>
+      </w:r>
+    </w:p>
+    <w:p>
+      <w:pPr>
+        <w:spacing w:after="160" w:line="259" w:lineRule="auto"/>
+      </w:pPr>
+      <w:r>
+        <w:lastRenderedPageBreak/>
+        <w:drawing>
+          <wp:inline distT="0" distB="0" distL="0" distR="0" wp14:anchorId="42AC1E42" wp14:editId="60119AF9">
+            <wp:extent cx="4000847" cy="3025402"/>
+            <wp:effectExtent l="0" t="0" r="0" b="3810"/>
+            <wp:docPr id="10" name="Immagine 10"/>
+            <wp:cNvGraphicFramePr>
+              <a:graphicFrameLocks xmlns:a="http://schemas.openxmlformats.org/drawingml/2006/main" noChangeAspect="1"/>
+            </wp:cNvGraphicFramePr>
+            <a:graphic xmlns:a="http://schemas.openxmlformats.org/drawingml/2006/main">
+              <a:graphicData uri="http://schemas.openxmlformats.org/drawingml/2006/picture">
+                <pic:pic xmlns:pic="http://schemas.openxmlformats.org/drawingml/2006/picture">
+                  <pic:nvPicPr>
+                    <pic:cNvPr id="1" name=""/>
+                    <pic:cNvPicPr/>
+                  </pic:nvPicPr>
+                  <pic:blipFill>
+                    <a:blip r:embed="rId16"/>
+                    <a:stretch>
+                      <a:fillRect/>
+                    </a:stretch>
+                  </pic:blipFill>
+                  <pic:spPr>
+                    <a:xfrm>
+                      <a:off x="0" y="0"/>
+                      <a:ext cx="4000847" cy="3025402"/>
+                    </a:xfrm>
+                    <a:prstGeom prst="rect">
+                      <a:avLst/>
+                    </a:prstGeom>
+                  </pic:spPr>
+                </pic:pic>
+              </a:graphicData>
+            </a:graphic>
+          </wp:inline>
+        </w:drawing>
+      </w:r>
+    </w:p>
     <w:sectPr>
       <w:pgSz w:w="11906" w:h="16838"/>
       <w:pgMar w:top="1417" w:right="1134" w:bottom="1134" w:left="1134" w:header="708" w:footer="708" w:gutter="0"/>
@@ -5925,10 +6920,100 @@
 <file path=word/numbering.xml><?xml version="1.0" encoding="utf-8"?>
 <w:numbering xmlns:wpc="http://schemas.microsoft.com/office/word/2010/wordprocessingCanvas" xmlns:cx="http://schemas.microsoft.com/office/drawing/2014/chartex" xmlns:cx1="http://schemas.microsoft.com/office/drawing/2015/9/8/chartex" xmlns:cx2="http://schemas.microsoft.com/office/drawing/2015/10/21/chartex" xmlns:cx3="http://schemas.microsoft.com/office/drawing/2016/5/9/chartex" xmlns:cx4="http://schemas.microsoft.com/office/drawing/2016/5/10/chartex" xmlns:cx5="http://schemas.microsoft.com/office/drawing/2016/5/11/chartex" xmlns:cx6="http://schemas.microsoft.com/office/drawing/2016/5/12/chartex" xmlns:cx7="http://schemas.microsoft.com/office/drawing/2016/5/13/chartex" xmlns:cx8="http://schemas.microsoft.com/office/drawing/2016/5/14/chartex" xmlns:mc="http://schemas.openxmlformats.org/markup-compatibility/2006" xmlns:aink="http://schemas.microsoft.com/office/drawing/2016/ink" xmlns:am3d="http://schemas.microsoft.com/office/drawing/2017/model3d" xmlns:o="urn:schemas-microsoft-com:office:office" xmlns:oel="http://schemas.microsoft.com/office/2019/extlst" xmlns:r="http://schemas.openxmlformats.org/officeDocument/2006/relationships" xmlns:m="http://schemas.openxmlformats.org/officeDocument/2006/math" xmlns:v="urn:schemas-microsoft-com:vml" xmlns:wp14="http://schemas.microsoft.com/office/word/2010/wordprocessingDrawing" xmlns:wp="http://schemas.openxmlformats.org/drawingml/2006/wordprocessingDrawing" xmlns:w10="urn:schemas-microsoft-com:office:word" xmlns:w="http://schemas.openxmlformats.org/wordprocessingml/2006/main" xmlns:w14="http://schemas.microsoft.com/office/word/2010/wordml" xmlns:w15="http://schemas.microsoft.com/office/word/2012/wordml" xmlns:w16cex="http://schemas.microsoft.com/office/word/2018/wordml/cex" xmlns:w16cid="http://schemas.microsoft.com/office/word/2016/wordml/cid" xmlns:w16="http://schemas.microsoft.com/office/word/2018/wordml" xmlns:w16sdtdh="http://schemas.microsoft.com/office/word/2020/wordml/sdtdatahash" xmlns:w16se="http://schemas.microsoft.com/office/word/2015/wordml/symex" xmlns:wpg="http://schemas.microsoft.com/office/word/2010/wordprocessingGroup" xmlns:wpi="http://schemas.microsoft.com/office/word/2010/wordprocessingInk" xmlns:wne="http://schemas.microsoft.com/office/word/2006/wordml" xmlns:wps="http://schemas.microsoft.com/office/word/2010/wordprocessingShape" mc:Ignorable="w14 w15 w16se w16cid w16 w16cex w16sdtdh wp14">
   <w:abstractNum w:abstractNumId="0" w15:restartNumberingAfterBreak="0">
-    <w:nsid w:val="657219CC"/>
+    <w:nsid w:val="3E4343F9"/>
     <w:multiLevelType w:val="hybridMultilevel"/>
-    <w:tmpl w:val="95160F0C"/>
-    <w:lvl w:ilvl="0" w:tplc="99EA1932">
+    <w:tmpl w:val="D48EDAAE"/>
+    <w:lvl w:ilvl="0" w:tplc="04100017">
+      <w:start w:val="1"/>
+      <w:numFmt w:val="lowerLetter"/>
+      <w:lvlText w:val="%1)"/>
+      <w:lvlJc w:val="left"/>
+      <w:pPr>
+        <w:ind w:left="720" w:hanging="360"/>
+      </w:pPr>
+      <w:rPr>
+        <w:rFonts w:hint="default"/>
+      </w:rPr>
+    </w:lvl>
+    <w:lvl w:ilvl="1" w:tplc="04100019" w:tentative="1">
+      <w:start w:val="1"/>
+      <w:numFmt w:val="lowerLetter"/>
+      <w:lvlText w:val="%2."/>
+      <w:lvlJc w:val="left"/>
+      <w:pPr>
+        <w:ind w:left="1440" w:hanging="360"/>
+      </w:pPr>
+    </w:lvl>
+    <w:lvl w:ilvl="2" w:tplc="0410001B" w:tentative="1">
+      <w:start w:val="1"/>
+      <w:numFmt w:val="lowerRoman"/>
+      <w:lvlText w:val="%3."/>
+      <w:lvlJc w:val="right"/>
+      <w:pPr>
+        <w:ind w:left="2160" w:hanging="180"/>
+      </w:pPr>
+    </w:lvl>
+    <w:lvl w:ilvl="3" w:tplc="0410000F" w:tentative="1">
+      <w:start w:val="1"/>
+      <w:numFmt w:val="decimal"/>
+      <w:lvlText w:val="%4."/>
+      <w:lvlJc w:val="left"/>
+      <w:pPr>
+        <w:ind w:left="2880" w:hanging="360"/>
+      </w:pPr>
+    </w:lvl>
+    <w:lvl w:ilvl="4" w:tplc="04100019" w:tentative="1">
+      <w:start w:val="1"/>
+      <w:numFmt w:val="lowerLetter"/>
+      <w:lvlText w:val="%5."/>
+      <w:lvlJc w:val="left"/>
+      <w:pPr>
+        <w:ind w:left="3600" w:hanging="360"/>
+      </w:pPr>
+    </w:lvl>
+    <w:lvl w:ilvl="5" w:tplc="0410001B" w:tentative="1">
+      <w:start w:val="1"/>
+      <w:numFmt w:val="lowerRoman"/>
+      <w:lvlText w:val="%6."/>
+      <w:lvlJc w:val="right"/>
+      <w:pPr>
+        <w:ind w:left="4320" w:hanging="180"/>
+      </w:pPr>
+    </w:lvl>
+    <w:lvl w:ilvl="6" w:tplc="0410000F" w:tentative="1">
+      <w:start w:val="1"/>
+      <w:numFmt w:val="decimal"/>
+      <w:lvlText w:val="%7."/>
+      <w:lvlJc w:val="left"/>
+      <w:pPr>
+        <w:ind w:left="5040" w:hanging="360"/>
+      </w:pPr>
+    </w:lvl>
+    <w:lvl w:ilvl="7" w:tplc="04100019" w:tentative="1">
+      <w:start w:val="1"/>
+      <w:numFmt w:val="lowerLetter"/>
+      <w:lvlText w:val="%8."/>
+      <w:lvlJc w:val="left"/>
+      <w:pPr>
+        <w:ind w:left="5760" w:hanging="360"/>
+      </w:pPr>
+    </w:lvl>
+    <w:lvl w:ilvl="8" w:tplc="0410001B" w:tentative="1">
+      <w:start w:val="1"/>
+      <w:numFmt w:val="lowerRoman"/>
+      <w:lvlText w:val="%9."/>
+      <w:lvlJc w:val="right"/>
+      <w:pPr>
+        <w:ind w:left="6480" w:hanging="180"/>
+      </w:pPr>
+    </w:lvl>
+  </w:abstractNum>
+  <w:abstractNum w:abstractNumId="1" w15:restartNumberingAfterBreak="0">
+    <w:nsid w:val="4822151E"/>
+    <w:multiLevelType w:val="hybridMultilevel"/>
+    <w:tmpl w:val="B128CEAA"/>
+    <w:lvl w:ilvl="0" w:tplc="DD42A93A">
+      <w:start w:val="5"/>
       <w:numFmt w:val="bullet"/>
       <w:lvlText w:val="-"/>
       <w:lvlJc w:val="left"/>
@@ -5951,7 +7036,7 @@
         <w:rFonts w:ascii="Courier New" w:hAnsi="Courier New" w:cs="Courier New" w:hint="default"/>
       </w:rPr>
     </w:lvl>
-    <w:lvl w:ilvl="2" w:tplc="04100005">
+    <w:lvl w:ilvl="2" w:tplc="04100005" w:tentative="1">
       <w:start w:val="1"/>
       <w:numFmt w:val="bullet"/>
       <w:lvlText w:val=""/>
@@ -6036,8 +7121,126 @@
       </w:rPr>
     </w:lvl>
   </w:abstractNum>
+  <w:abstractNum w:abstractNumId="2" w15:restartNumberingAfterBreak="0">
+    <w:nsid w:val="657219CC"/>
+    <w:multiLevelType w:val="hybridMultilevel"/>
+    <w:tmpl w:val="95160F0C"/>
+    <w:lvl w:ilvl="0" w:tplc="99EA1932">
+      <w:numFmt w:val="bullet"/>
+      <w:lvlText w:val="-"/>
+      <w:lvlJc w:val="left"/>
+      <w:pPr>
+        <w:ind w:left="720" w:hanging="360"/>
+      </w:pPr>
+      <w:rPr>
+        <w:rFonts w:ascii="Calibri" w:eastAsiaTheme="minorHAnsi" w:hAnsi="Calibri" w:cs="Calibri" w:hint="default"/>
+      </w:rPr>
+    </w:lvl>
+    <w:lvl w:ilvl="1" w:tplc="04100003">
+      <w:start w:val="1"/>
+      <w:numFmt w:val="bullet"/>
+      <w:lvlText w:val="o"/>
+      <w:lvlJc w:val="left"/>
+      <w:pPr>
+        <w:ind w:left="1440" w:hanging="360"/>
+      </w:pPr>
+      <w:rPr>
+        <w:rFonts w:ascii="Courier New" w:hAnsi="Courier New" w:cs="Courier New" w:hint="default"/>
+      </w:rPr>
+    </w:lvl>
+    <w:lvl w:ilvl="2" w:tplc="04100005">
+      <w:start w:val="1"/>
+      <w:numFmt w:val="bullet"/>
+      <w:lvlText w:val=""/>
+      <w:lvlJc w:val="left"/>
+      <w:pPr>
+        <w:ind w:left="2160" w:hanging="360"/>
+      </w:pPr>
+      <w:rPr>
+        <w:rFonts w:ascii="Wingdings" w:hAnsi="Wingdings" w:hint="default"/>
+      </w:rPr>
+    </w:lvl>
+    <w:lvl w:ilvl="3" w:tplc="04100001" w:tentative="1">
+      <w:start w:val="1"/>
+      <w:numFmt w:val="bullet"/>
+      <w:lvlText w:val=""/>
+      <w:lvlJc w:val="left"/>
+      <w:pPr>
+        <w:ind w:left="2880" w:hanging="360"/>
+      </w:pPr>
+      <w:rPr>
+        <w:rFonts w:ascii="Symbol" w:hAnsi="Symbol" w:hint="default"/>
+      </w:rPr>
+    </w:lvl>
+    <w:lvl w:ilvl="4" w:tplc="04100003" w:tentative="1">
+      <w:start w:val="1"/>
+      <w:numFmt w:val="bullet"/>
+      <w:lvlText w:val="o"/>
+      <w:lvlJc w:val="left"/>
+      <w:pPr>
+        <w:ind w:left="3600" w:hanging="360"/>
+      </w:pPr>
+      <w:rPr>
+        <w:rFonts w:ascii="Courier New" w:hAnsi="Courier New" w:cs="Courier New" w:hint="default"/>
+      </w:rPr>
+    </w:lvl>
+    <w:lvl w:ilvl="5" w:tplc="04100005" w:tentative="1">
+      <w:start w:val="1"/>
+      <w:numFmt w:val="bullet"/>
+      <w:lvlText w:val=""/>
+      <w:lvlJc w:val="left"/>
+      <w:pPr>
+        <w:ind w:left="4320" w:hanging="360"/>
+      </w:pPr>
+      <w:rPr>
+        <w:rFonts w:ascii="Wingdings" w:hAnsi="Wingdings" w:hint="default"/>
+      </w:rPr>
+    </w:lvl>
+    <w:lvl w:ilvl="6" w:tplc="04100001" w:tentative="1">
+      <w:start w:val="1"/>
+      <w:numFmt w:val="bullet"/>
+      <w:lvlText w:val=""/>
+      <w:lvlJc w:val="left"/>
+      <w:pPr>
+        <w:ind w:left="5040" w:hanging="360"/>
+      </w:pPr>
+      <w:rPr>
+        <w:rFonts w:ascii="Symbol" w:hAnsi="Symbol" w:hint="default"/>
+      </w:rPr>
+    </w:lvl>
+    <w:lvl w:ilvl="7" w:tplc="04100003" w:tentative="1">
+      <w:start w:val="1"/>
+      <w:numFmt w:val="bullet"/>
+      <w:lvlText w:val="o"/>
+      <w:lvlJc w:val="left"/>
+      <w:pPr>
+        <w:ind w:left="5760" w:hanging="360"/>
+      </w:pPr>
+      <w:rPr>
+        <w:rFonts w:ascii="Courier New" w:hAnsi="Courier New" w:cs="Courier New" w:hint="default"/>
+      </w:rPr>
+    </w:lvl>
+    <w:lvl w:ilvl="8" w:tplc="04100005" w:tentative="1">
+      <w:start w:val="1"/>
+      <w:numFmt w:val="bullet"/>
+      <w:lvlText w:val=""/>
+      <w:lvlJc w:val="left"/>
+      <w:pPr>
+        <w:ind w:left="6480" w:hanging="360"/>
+      </w:pPr>
+      <w:rPr>
+        <w:rFonts w:ascii="Wingdings" w:hAnsi="Wingdings" w:hint="default"/>
+      </w:rPr>
+    </w:lvl>
+  </w:abstractNum>
   <w:num w:numId="1" w16cid:durableId="401291960">
+    <w:abstractNumId w:val="2"/>
+  </w:num>
+  <w:num w:numId="2" w16cid:durableId="1297834356">
     <w:abstractNumId w:val="0"/>
+  </w:num>
+  <w:num w:numId="3" w16cid:durableId="1909267087">
+    <w:abstractNumId w:val="1"/>
   </w:num>
 </w:numbering>
 </file>

</xml_diff>

<commit_message>
Varie risoluzioni e correzioni
Corretti ed estesi B&B
Aggiunte risoluzioni appelli completi
Aggiunte note ed esercizi Simplesso
Aggiunte note ed esercizi PL
Modifiche dettagli di appunti
Sintesi Grafi e correzione B&B in Foglio
Aggiunto Santino magico di sostegno
</commit_message>
<xml_diff>
--- a/Esercizi/Branch and Bound/Esercizi risolti Branch and Bound.docx
+++ b/Esercizi/Branch and Bound/Esercizi risolti Branch and Bound.docx
@@ -108,6 +108,24 @@
         </w:rPr>
         <w:t xml:space="preserve"> Problema di minimo</w:t>
       </w:r>
+      <w:r>
+        <w:rPr>
+          <w:rFonts w:eastAsiaTheme="minorEastAsia"/>
+        </w:rPr>
+        <w:t xml:space="preserve"> </w:t>
+      </w:r>
+      <w:r>
+        <w:rPr>
+          <w:rFonts w:eastAsiaTheme="minorEastAsia"/>
+        </w:rPr>
+        <w:sym w:font="Wingdings" w:char="F0E0"/>
+      </w:r>
+      <w:r>
+        <w:rPr>
+          <w:rFonts w:eastAsiaTheme="minorEastAsia"/>
+        </w:rPr>
+        <w:t>[LB; SA]</w:t>
+      </w:r>
     </w:p>
     <w:p>
       <w:pPr>
@@ -304,7 +322,31 @@
         <w:rPr>
           <w:rFonts w:eastAsiaTheme="minorEastAsia"/>
         </w:rPr>
-        <w:t>Cerco l’UB minimo tra i nodi aperti (soluzione corrente/incumbent), successivamente considero come LB quelli ≤ al LB, perché promettono potenzialmente una soluzione migliore</w:t>
+        <w:t xml:space="preserve">Cerco l’UB minimo tra </w:t>
+      </w:r>
+      <w:r>
+        <w:rPr>
+          <w:rFonts w:eastAsiaTheme="minorEastAsia"/>
+        </w:rPr>
+        <w:t>tutti i possibili nodi</w:t>
+      </w:r>
+      <w:r>
+        <w:rPr>
+          <w:rFonts w:eastAsiaTheme="minorEastAsia"/>
+        </w:rPr>
+        <w:t xml:space="preserve"> (soluzione corrente/incumbent), successivamente considero come</w:t>
+      </w:r>
+      <w:r>
+        <w:rPr>
+          <w:rFonts w:eastAsiaTheme="minorEastAsia"/>
+        </w:rPr>
+        <w:t xml:space="preserve"> aperti i nodi</w:t>
+      </w:r>
+      <w:r>
+        <w:rPr>
+          <w:rFonts w:eastAsiaTheme="minorEastAsia"/>
+        </w:rPr>
+        <w:t xml:space="preserve"> LB quelli ≤ al LB, perché promettono potenzialmente una soluzione migliore</w:t>
       </w:r>
     </w:p>
     <w:p>
@@ -1669,6 +1711,24 @@
         </w:rPr>
         <w:t xml:space="preserve"> Problema di massimo</w:t>
       </w:r>
+      <w:r>
+        <w:rPr>
+          <w:rFonts w:eastAsiaTheme="minorEastAsia"/>
+        </w:rPr>
+        <w:t xml:space="preserve"> </w:t>
+      </w:r>
+      <w:r>
+        <w:rPr>
+          <w:rFonts w:eastAsiaTheme="minorEastAsia"/>
+        </w:rPr>
+        <w:sym w:font="Wingdings" w:char="F0E0"/>
+      </w:r>
+      <w:r>
+        <w:rPr>
+          <w:rFonts w:eastAsiaTheme="minorEastAsia"/>
+        </w:rPr>
+        <w:t xml:space="preserve"> [SA; UB]</w:t>
+      </w:r>
     </w:p>
     <w:p>
       <w:pPr>
@@ -1857,7 +1917,19 @@
         <w:rPr>
           <w:rFonts w:eastAsiaTheme="minorEastAsia"/>
         </w:rPr>
-        <w:t xml:space="preserve">Ci serve un incumbent, che viene cercato tra i LB (cerco il più grande tra i LB essendo di massimo); l’incumbent è </w:t>
+        <w:t xml:space="preserve">Ci serve un incumbent, che viene cercato tra </w:t>
+      </w:r>
+      <w:r>
+        <w:rPr>
+          <w:rFonts w:eastAsiaTheme="minorEastAsia"/>
+        </w:rPr>
+        <w:t>tutti i possibili LB</w:t>
+      </w:r>
+      <w:r>
+        <w:rPr>
+          <w:rFonts w:eastAsiaTheme="minorEastAsia"/>
+        </w:rPr>
+        <w:t xml:space="preserve"> (cerco il più grande tra i LB essendo di massimo); l’incumbent è </w:t>
       </w:r>
       <m:oMath>
         <m:r>
@@ -1883,7 +1955,19 @@
         <w:rPr>
           <w:rFonts w:eastAsiaTheme="minorEastAsia"/>
         </w:rPr>
-        <w:t xml:space="preserve">Per gli UB, cerco tra i nodi aperti, quindi </w:t>
+        <w:t>Per gli UB, cerco tra i</w:t>
+      </w:r>
+      <w:r>
+        <w:rPr>
+          <w:rFonts w:eastAsiaTheme="minorEastAsia"/>
+        </w:rPr>
+        <w:t xml:space="preserve"> soli</w:t>
+      </w:r>
+      <w:r>
+        <w:rPr>
+          <w:rFonts w:eastAsiaTheme="minorEastAsia"/>
+        </w:rPr>
+        <w:t xml:space="preserve"> nodi aperti, quindi </w:t>
       </w:r>
       <m:oMath>
         <m:sSub>
@@ -2095,19 +2179,21 @@
         <w:rPr>
           <w:rFonts w:eastAsiaTheme="minorEastAsia"/>
         </w:rPr>
-        <w:t xml:space="preserve">Cerco il LB massimo e </w:t>
-      </w:r>
-      <w:r>
-        <w:rPr>
-          <w:rFonts w:eastAsiaTheme="minorEastAsia"/>
-        </w:rPr>
-        <w:t>l’UB</w:t>
-      </w:r>
-      <w:r>
-        <w:rPr>
-          <w:rFonts w:eastAsiaTheme="minorEastAsia"/>
-        </w:rPr>
-        <w:t xml:space="preserve"> deve essere &gt;= al minimo per non essere chiuso</w:t>
+        <w:t xml:space="preserve">Controllo se l’UB sia migliore della soluzione incumbent in mano (quindi, 7), quindi </w:t>
+      </w:r>
+      <m:oMath>
+        <m:r>
+          <w:rPr>
+            <w:rFonts w:ascii="Cambria Math" w:eastAsiaTheme="minorEastAsia" w:hAnsi="Cambria Math"/>
+          </w:rPr>
+          <m:t>≥</m:t>
+        </m:r>
+      </m:oMath>
+      <w:r>
+        <w:rPr>
+          <w:rFonts w:eastAsiaTheme="minorEastAsia"/>
+        </w:rPr>
+        <w:t xml:space="preserve"> e chiudo tutti i nodi che promettono di meno di S.A.</w:t>
       </w:r>
     </w:p>
     <w:p>
@@ -2125,16 +2211,48 @@
         <w:rPr>
           <w:rFonts w:eastAsiaTheme="minorEastAsia"/>
         </w:rPr>
-        <w:t xml:space="preserve">Controllo se l’UB sia migliore della soluzione incumbent in mano (quindi, 7), quindi </w:t>
-      </w:r>
-      <m:oMath>
+        <w:t xml:space="preserve">Posso chiudere </w:t>
+      </w:r>
+      <m:oMath>
+        <m:sSub>
+          <m:sSubPr>
+            <m:ctrlPr>
+              <w:rPr>
+                <w:rFonts w:ascii="Cambria Math" w:eastAsiaTheme="minorEastAsia" w:hAnsi="Cambria Math"/>
+                <w:i/>
+              </w:rPr>
+            </m:ctrlPr>
+          </m:sSubPr>
+          <m:e>
+            <m:r>
+              <w:rPr>
+                <w:rFonts w:ascii="Cambria Math" w:eastAsiaTheme="minorEastAsia" w:hAnsi="Cambria Math"/>
+              </w:rPr>
+              <m:t>E</m:t>
+            </m:r>
+          </m:e>
+          <m:sub>
+            <m:r>
+              <w:rPr>
+                <w:rFonts w:ascii="Cambria Math" w:eastAsiaTheme="minorEastAsia" w:hAnsi="Cambria Math"/>
+              </w:rPr>
+              <m:t>6</m:t>
+            </m:r>
+          </m:sub>
+        </m:sSub>
         <m:r>
           <w:rPr>
             <w:rFonts w:ascii="Cambria Math" w:eastAsiaTheme="minorEastAsia" w:hAnsi="Cambria Math"/>
           </w:rPr>
-          <m:t>≥</m:t>
-        </m:r>
-      </m:oMath>
+          <m:t>,</m:t>
+        </m:r>
+      </m:oMath>
+      <w:r>
+        <w:rPr>
+          <w:rFonts w:eastAsiaTheme="minorEastAsia"/>
+        </w:rPr>
+        <w:t xml:space="preserve"> in quanto 6.9 non è migliore di 7</w:t>
+      </w:r>
     </w:p>
     <w:p>
       <w:pPr>
@@ -2176,22 +2294,34 @@
               <w:rPr>
                 <w:rFonts w:ascii="Cambria Math" w:eastAsiaTheme="minorEastAsia" w:hAnsi="Cambria Math"/>
               </w:rPr>
-              <m:t>6</m:t>
-            </m:r>
-          </m:sub>
-        </m:sSub>
-        <m:r>
-          <w:rPr>
-            <w:rFonts w:ascii="Cambria Math" w:eastAsiaTheme="minorEastAsia" w:hAnsi="Cambria Math"/>
-          </w:rPr>
-          <m:t>,</m:t>
-        </m:r>
-      </m:oMath>
-      <w:r>
-        <w:rPr>
-          <w:rFonts w:eastAsiaTheme="minorEastAsia"/>
-        </w:rPr>
-        <w:t xml:space="preserve"> in quanto 6.9 non è migliore di 7</w:t>
+              <m:t>4</m:t>
+            </m:r>
+          </m:sub>
+        </m:sSub>
+      </m:oMath>
+      <w:r>
+        <w:rPr>
+          <w:rFonts w:eastAsiaTheme="minorEastAsia"/>
+        </w:rPr>
+        <w:t>, in quanto 7 non è migliore di 7</w:t>
+      </w:r>
+    </w:p>
+    <w:p>
+      <w:pPr>
+        <w:pStyle w:val="Paragrafoelenco"/>
+        <w:numPr>
+          <w:ilvl w:val="0"/>
+          <w:numId w:val="1"/>
+        </w:numPr>
+        <w:rPr>
+          <w:rFonts w:eastAsiaTheme="minorEastAsia"/>
+        </w:rPr>
+      </w:pPr>
+      <w:r>
+        <w:rPr>
+          <w:rFonts w:eastAsiaTheme="minorEastAsia"/>
+        </w:rPr>
+        <w:t>Qual è il nodo esplorato con una strategia best bound first?</w:t>
       </w:r>
     </w:p>
     <w:p>
@@ -2209,7 +2339,7 @@
         <w:rPr>
           <w:rFonts w:eastAsiaTheme="minorEastAsia"/>
         </w:rPr>
-        <w:t xml:space="preserve">Posso chiudere </w:t>
+        <w:t xml:space="preserve">Si sceglie il nodo con il miglior UB, quindi Il nodo </w:t>
       </w:r>
       <m:oMath>
         <m:sSub>
@@ -2234,17 +2364,11 @@
               <w:rPr>
                 <w:rFonts w:ascii="Cambria Math" w:eastAsiaTheme="minorEastAsia" w:hAnsi="Cambria Math"/>
               </w:rPr>
-              <m:t>4</m:t>
-            </m:r>
-          </m:sub>
-        </m:sSub>
-      </m:oMath>
-      <w:r>
-        <w:rPr>
-          <w:rFonts w:eastAsiaTheme="minorEastAsia"/>
-        </w:rPr>
-        <w:t>, in quanto 7 non è migliore di 7</w:t>
-      </w:r>
+              <m:t>5</m:t>
+            </m:r>
+          </m:sub>
+        </m:sSub>
+      </m:oMath>
     </w:p>
     <w:p>
       <w:pPr>
@@ -2261,7 +2385,175 @@
         <w:rPr>
           <w:rFonts w:eastAsiaTheme="minorEastAsia"/>
         </w:rPr>
-        <w:t>Qual è il nodo esplorato con una strategia best bound first?</w:t>
+        <w:t xml:space="preserve">Supponiamo di sviluppare il nodo </w:t>
+      </w:r>
+      <m:oMath>
+        <m:sSub>
+          <m:sSubPr>
+            <m:ctrlPr>
+              <w:rPr>
+                <w:rFonts w:ascii="Cambria Math" w:eastAsiaTheme="minorEastAsia" w:hAnsi="Cambria Math"/>
+                <w:i/>
+              </w:rPr>
+            </m:ctrlPr>
+          </m:sSubPr>
+          <m:e>
+            <m:r>
+              <w:rPr>
+                <w:rFonts w:ascii="Cambria Math" w:eastAsiaTheme="minorEastAsia" w:hAnsi="Cambria Math"/>
+              </w:rPr>
+              <m:t>E</m:t>
+            </m:r>
+          </m:e>
+          <m:sub>
+            <m:r>
+              <w:rPr>
+                <w:rFonts w:ascii="Cambria Math" w:eastAsiaTheme="minorEastAsia" w:hAnsi="Cambria Math"/>
+              </w:rPr>
+              <m:t>5</m:t>
+            </m:r>
+          </m:sub>
+        </m:sSub>
+      </m:oMath>
+      <w:r>
+        <w:rPr>
+          <w:rFonts w:eastAsiaTheme="minorEastAsia"/>
+        </w:rPr>
+        <w:t xml:space="preserve"> e di ottenere due nodi </w:t>
+      </w:r>
+      <m:oMath>
+        <m:sSub>
+          <m:sSubPr>
+            <m:ctrlPr>
+              <w:rPr>
+                <w:rFonts w:ascii="Cambria Math" w:eastAsiaTheme="minorEastAsia" w:hAnsi="Cambria Math"/>
+                <w:i/>
+              </w:rPr>
+            </m:ctrlPr>
+          </m:sSubPr>
+          <m:e>
+            <m:r>
+              <w:rPr>
+                <w:rFonts w:ascii="Cambria Math" w:eastAsiaTheme="minorEastAsia" w:hAnsi="Cambria Math"/>
+              </w:rPr>
+              <m:t>E</m:t>
+            </m:r>
+          </m:e>
+          <m:sub>
+            <m:r>
+              <w:rPr>
+                <w:rFonts w:ascii="Cambria Math" w:eastAsiaTheme="minorEastAsia" w:hAnsi="Cambria Math"/>
+              </w:rPr>
+              <m:t>7</m:t>
+            </m:r>
+          </m:sub>
+        </m:sSub>
+        <m:r>
+          <w:rPr>
+            <w:rFonts w:ascii="Cambria Math" w:eastAsiaTheme="minorEastAsia" w:hAnsi="Cambria Math"/>
+          </w:rPr>
+          <m:t xml:space="preserve"> e </m:t>
+        </m:r>
+        <m:sSub>
+          <m:sSubPr>
+            <m:ctrlPr>
+              <w:rPr>
+                <w:rFonts w:ascii="Cambria Math" w:eastAsiaTheme="minorEastAsia" w:hAnsi="Cambria Math"/>
+                <w:i/>
+              </w:rPr>
+            </m:ctrlPr>
+          </m:sSubPr>
+          <m:e>
+            <m:r>
+              <w:rPr>
+                <w:rFonts w:ascii="Cambria Math" w:eastAsiaTheme="minorEastAsia" w:hAnsi="Cambria Math"/>
+              </w:rPr>
+              <m:t>E</m:t>
+            </m:r>
+          </m:e>
+          <m:sub>
+            <m:r>
+              <w:rPr>
+                <w:rFonts w:ascii="Cambria Math" w:eastAsiaTheme="minorEastAsia" w:hAnsi="Cambria Math"/>
+              </w:rPr>
+              <m:t>8</m:t>
+            </m:r>
+          </m:sub>
+        </m:sSub>
+      </m:oMath>
+      <w:r>
+        <w:rPr>
+          <w:rFonts w:eastAsiaTheme="minorEastAsia"/>
+        </w:rPr>
+        <w:t xml:space="preserve">, nel quale </w:t>
+      </w:r>
+      <m:oMath>
+        <m:sSub>
+          <m:sSubPr>
+            <m:ctrlPr>
+              <w:rPr>
+                <w:rFonts w:ascii="Cambria Math" w:eastAsiaTheme="minorEastAsia" w:hAnsi="Cambria Math"/>
+                <w:i/>
+              </w:rPr>
+            </m:ctrlPr>
+          </m:sSubPr>
+          <m:e>
+            <m:r>
+              <w:rPr>
+                <w:rFonts w:ascii="Cambria Math" w:eastAsiaTheme="minorEastAsia" w:hAnsi="Cambria Math"/>
+              </w:rPr>
+              <m:t>E</m:t>
+            </m:r>
+          </m:e>
+          <m:sub>
+            <m:r>
+              <w:rPr>
+                <w:rFonts w:ascii="Cambria Math" w:eastAsiaTheme="minorEastAsia" w:hAnsi="Cambria Math"/>
+              </w:rPr>
+              <m:t>8</m:t>
+            </m:r>
+          </m:sub>
+        </m:sSub>
+      </m:oMath>
+      <w:r>
+        <w:rPr>
+          <w:rFonts w:eastAsiaTheme="minorEastAsia"/>
+        </w:rPr>
+        <w:t xml:space="preserve"> porta ad una soluzione ammissibile, mentre </w:t>
+      </w:r>
+      <m:oMath>
+        <m:sSub>
+          <m:sSubPr>
+            <m:ctrlPr>
+              <w:rPr>
+                <w:rFonts w:ascii="Cambria Math" w:eastAsiaTheme="minorEastAsia" w:hAnsi="Cambria Math"/>
+                <w:i/>
+              </w:rPr>
+            </m:ctrlPr>
+          </m:sSubPr>
+          <m:e>
+            <m:r>
+              <w:rPr>
+                <w:rFonts w:ascii="Cambria Math" w:eastAsiaTheme="minorEastAsia" w:hAnsi="Cambria Math"/>
+              </w:rPr>
+              <m:t>E</m:t>
+            </m:r>
+          </m:e>
+          <m:sub>
+            <m:r>
+              <w:rPr>
+                <w:rFonts w:ascii="Cambria Math" w:eastAsiaTheme="minorEastAsia" w:hAnsi="Cambria Math"/>
+              </w:rPr>
+              <m:t>7</m:t>
+            </m:r>
+          </m:sub>
+        </m:sSub>
+      </m:oMath>
+      <w:r>
+        <w:rPr>
+          <w:rFonts w:eastAsiaTheme="minorEastAsia"/>
+        </w:rPr>
+        <w:t xml:space="preserve"> porta a due valori. Quali sono possibili valori per LB e UB tali che chiudo tutti i nodi (riconosco subito la soluzione ottima)?</w:t>
       </w:r>
     </w:p>
     <w:p>
@@ -2279,7 +2571,7 @@
         <w:rPr>
           <w:rFonts w:eastAsiaTheme="minorEastAsia"/>
         </w:rPr>
-        <w:t xml:space="preserve">Si sceglie il nodo con il miglior UB, quindi Il nodo </w:t>
+        <w:t xml:space="preserve">Controllo tra i nodi aperti, quindi </w:t>
       </w:r>
       <m:oMath>
         <m:sSub>
@@ -2304,30 +2596,16 @@
               <w:rPr>
                 <w:rFonts w:ascii="Cambria Math" w:eastAsiaTheme="minorEastAsia" w:hAnsi="Cambria Math"/>
               </w:rPr>
-              <m:t>5</m:t>
-            </m:r>
-          </m:sub>
-        </m:sSub>
-      </m:oMath>
-    </w:p>
-    <w:p>
-      <w:pPr>
-        <w:pStyle w:val="Paragrafoelenco"/>
-        <w:numPr>
-          <w:ilvl w:val="0"/>
-          <w:numId w:val="1"/>
-        </w:numPr>
-        <w:rPr>
-          <w:rFonts w:eastAsiaTheme="minorEastAsia"/>
-        </w:rPr>
-      </w:pPr>
-      <w:r>
-        <w:rPr>
-          <w:rFonts w:eastAsiaTheme="minorEastAsia"/>
-        </w:rPr>
-        <w:t xml:space="preserve">Supponiamo di sviluppare il nodo </w:t>
-      </w:r>
-      <m:oMath>
+              <m:t>3</m:t>
+            </m:r>
+          </m:sub>
+        </m:sSub>
+        <m:r>
+          <w:rPr>
+            <w:rFonts w:ascii="Cambria Math" w:eastAsiaTheme="minorEastAsia" w:hAnsi="Cambria Math"/>
+          </w:rPr>
+          <m:t xml:space="preserve"> ed </m:t>
+        </m:r>
         <m:sSub>
           <m:sSubPr>
             <m:ctrlPr>
@@ -2350,151 +2628,11 @@
               <w:rPr>
                 <w:rFonts w:ascii="Cambria Math" w:eastAsiaTheme="minorEastAsia" w:hAnsi="Cambria Math"/>
               </w:rPr>
-              <m:t>5</m:t>
-            </m:r>
-          </m:sub>
-        </m:sSub>
-      </m:oMath>
-      <w:r>
-        <w:rPr>
-          <w:rFonts w:eastAsiaTheme="minorEastAsia"/>
-        </w:rPr>
-        <w:t xml:space="preserve"> e di ottenere due nodi </w:t>
-      </w:r>
-      <m:oMath>
-        <m:sSub>
-          <m:sSubPr>
-            <m:ctrlPr>
-              <w:rPr>
-                <w:rFonts w:ascii="Cambria Math" w:eastAsiaTheme="minorEastAsia" w:hAnsi="Cambria Math"/>
-                <w:i/>
-              </w:rPr>
-            </m:ctrlPr>
-          </m:sSubPr>
-          <m:e>
-            <m:r>
-              <w:rPr>
-                <w:rFonts w:ascii="Cambria Math" w:eastAsiaTheme="minorEastAsia" w:hAnsi="Cambria Math"/>
-              </w:rPr>
-              <m:t>E</m:t>
-            </m:r>
-          </m:e>
-          <m:sub>
-            <m:r>
-              <w:rPr>
-                <w:rFonts w:ascii="Cambria Math" w:eastAsiaTheme="minorEastAsia" w:hAnsi="Cambria Math"/>
-              </w:rPr>
               <m:t>7</m:t>
             </m:r>
           </m:sub>
         </m:sSub>
-        <m:r>
-          <w:rPr>
-            <w:rFonts w:ascii="Cambria Math" w:eastAsiaTheme="minorEastAsia" w:hAnsi="Cambria Math"/>
-          </w:rPr>
-          <m:t xml:space="preserve"> e </m:t>
-        </m:r>
-        <m:sSub>
-          <m:sSubPr>
-            <m:ctrlPr>
-              <w:rPr>
-                <w:rFonts w:ascii="Cambria Math" w:eastAsiaTheme="minorEastAsia" w:hAnsi="Cambria Math"/>
-                <w:i/>
-              </w:rPr>
-            </m:ctrlPr>
-          </m:sSubPr>
-          <m:e>
-            <m:r>
-              <w:rPr>
-                <w:rFonts w:ascii="Cambria Math" w:eastAsiaTheme="minorEastAsia" w:hAnsi="Cambria Math"/>
-              </w:rPr>
-              <m:t>E</m:t>
-            </m:r>
-          </m:e>
-          <m:sub>
-            <m:r>
-              <w:rPr>
-                <w:rFonts w:ascii="Cambria Math" w:eastAsiaTheme="minorEastAsia" w:hAnsi="Cambria Math"/>
-              </w:rPr>
-              <m:t>8</m:t>
-            </m:r>
-          </m:sub>
-        </m:sSub>
-      </m:oMath>
-      <w:r>
-        <w:rPr>
-          <w:rFonts w:eastAsiaTheme="minorEastAsia"/>
-        </w:rPr>
-        <w:t xml:space="preserve">, nel quale </w:t>
-      </w:r>
-      <m:oMath>
-        <m:sSub>
-          <m:sSubPr>
-            <m:ctrlPr>
-              <w:rPr>
-                <w:rFonts w:ascii="Cambria Math" w:eastAsiaTheme="minorEastAsia" w:hAnsi="Cambria Math"/>
-                <w:i/>
-              </w:rPr>
-            </m:ctrlPr>
-          </m:sSubPr>
-          <m:e>
-            <m:r>
-              <w:rPr>
-                <w:rFonts w:ascii="Cambria Math" w:eastAsiaTheme="minorEastAsia" w:hAnsi="Cambria Math"/>
-              </w:rPr>
-              <m:t>E</m:t>
-            </m:r>
-          </m:e>
-          <m:sub>
-            <m:r>
-              <w:rPr>
-                <w:rFonts w:ascii="Cambria Math" w:eastAsiaTheme="minorEastAsia" w:hAnsi="Cambria Math"/>
-              </w:rPr>
-              <m:t>8</m:t>
-            </m:r>
-          </m:sub>
-        </m:sSub>
-      </m:oMath>
-      <w:r>
-        <w:rPr>
-          <w:rFonts w:eastAsiaTheme="minorEastAsia"/>
-        </w:rPr>
-        <w:t xml:space="preserve"> porta ad una soluzione ammissibile, mentre </w:t>
-      </w:r>
-      <m:oMath>
-        <m:sSub>
-          <m:sSubPr>
-            <m:ctrlPr>
-              <w:rPr>
-                <w:rFonts w:ascii="Cambria Math" w:eastAsiaTheme="minorEastAsia" w:hAnsi="Cambria Math"/>
-                <w:i/>
-              </w:rPr>
-            </m:ctrlPr>
-          </m:sSubPr>
-          <m:e>
-            <m:r>
-              <w:rPr>
-                <w:rFonts w:ascii="Cambria Math" w:eastAsiaTheme="minorEastAsia" w:hAnsi="Cambria Math"/>
-              </w:rPr>
-              <m:t>E</m:t>
-            </m:r>
-          </m:e>
-          <m:sub>
-            <m:r>
-              <w:rPr>
-                <w:rFonts w:ascii="Cambria Math" w:eastAsiaTheme="minorEastAsia" w:hAnsi="Cambria Math"/>
-              </w:rPr>
-              <m:t>7</m:t>
-            </m:r>
-          </m:sub>
-        </m:sSub>
-      </m:oMath>
-      <w:r>
-        <w:rPr>
-          <w:rFonts w:eastAsiaTheme="minorEastAsia"/>
-        </w:rPr>
-        <w:t xml:space="preserve"> porta a due valori. Quali sono possibili valori per LB e UB tali che chiudo tutti i nodi (riconosco subito la soluzione ottima)?</w:t>
-      </w:r>
+      </m:oMath>
     </w:p>
     <w:p>
       <w:pPr>
@@ -2511,68 +2649,34 @@
         <w:rPr>
           <w:rFonts w:eastAsiaTheme="minorEastAsia"/>
         </w:rPr>
-        <w:t xml:space="preserve">Controllo tra i nodi aperti, quindi </w:t>
-      </w:r>
-      <m:oMath>
-        <m:sSub>
-          <m:sSubPr>
-            <m:ctrlPr>
-              <w:rPr>
-                <w:rFonts w:ascii="Cambria Math" w:eastAsiaTheme="minorEastAsia" w:hAnsi="Cambria Math"/>
-                <w:i/>
-              </w:rPr>
-            </m:ctrlPr>
-          </m:sSubPr>
-          <m:e>
-            <m:r>
-              <w:rPr>
-                <w:rFonts w:ascii="Cambria Math" w:eastAsiaTheme="minorEastAsia" w:hAnsi="Cambria Math"/>
-              </w:rPr>
-              <m:t>E</m:t>
-            </m:r>
-          </m:e>
-          <m:sub>
-            <m:r>
-              <w:rPr>
-                <w:rFonts w:ascii="Cambria Math" w:eastAsiaTheme="minorEastAsia" w:hAnsi="Cambria Math"/>
-              </w:rPr>
-              <m:t>3</m:t>
-            </m:r>
-          </m:sub>
-        </m:sSub>
+        <w:t xml:space="preserve">Ho bisogno di un LB </w:t>
+      </w:r>
+      <m:oMath>
         <m:r>
           <w:rPr>
             <w:rFonts w:ascii="Cambria Math" w:eastAsiaTheme="minorEastAsia" w:hAnsi="Cambria Math"/>
           </w:rPr>
-          <m:t xml:space="preserve"> ed </m:t>
-        </m:r>
-        <m:sSub>
-          <m:sSubPr>
-            <m:ctrlPr>
-              <w:rPr>
-                <w:rFonts w:ascii="Cambria Math" w:eastAsiaTheme="minorEastAsia" w:hAnsi="Cambria Math"/>
-                <w:i/>
-              </w:rPr>
-            </m:ctrlPr>
-          </m:sSubPr>
-          <m:e>
-            <m:r>
-              <w:rPr>
-                <w:rFonts w:ascii="Cambria Math" w:eastAsiaTheme="minorEastAsia" w:hAnsi="Cambria Math"/>
-              </w:rPr>
-              <m:t>E</m:t>
-            </m:r>
-          </m:e>
-          <m:sub>
-            <m:r>
-              <w:rPr>
-                <w:rFonts w:ascii="Cambria Math" w:eastAsiaTheme="minorEastAsia" w:hAnsi="Cambria Math"/>
-              </w:rPr>
-              <m:t>7</m:t>
-            </m:r>
-          </m:sub>
-        </m:sSub>
-      </m:oMath>
+          <m:t>≥7.4</m:t>
+        </m:r>
+      </m:oMath>
+      <w:r>
+        <w:rPr>
+          <w:rFonts w:eastAsiaTheme="minorEastAsia"/>
+        </w:rPr>
+        <w:t xml:space="preserve"> (massimo tra </w:t>
+      </w:r>
+      <w:r>
+        <w:rPr>
+          <w:rFonts w:eastAsiaTheme="minorEastAsia"/>
+        </w:rPr>
+        <w:t>tutti i nodi</w:t>
+      </w:r>
+      <w:r>
+        <w:rPr>
+          <w:rFonts w:eastAsiaTheme="minorEastAsia"/>
+        </w:rPr>
+        <w:t>)</w:t>
+      </w:r>
     </w:p>
     <w:p>
       <w:pPr>
@@ -2589,45 +2693,13 @@
         <w:rPr>
           <w:rFonts w:eastAsiaTheme="minorEastAsia"/>
         </w:rPr>
-        <w:t xml:space="preserve">Ho bisogno di un LB </w:t>
+        <w:t xml:space="preserve">Ho bisogno di un UB </w:t>
       </w:r>
       <m:oMath>
         <m:r>
           <w:rPr>
             <w:rFonts w:ascii="Cambria Math" w:eastAsiaTheme="minorEastAsia" w:hAnsi="Cambria Math"/>
           </w:rPr>
-          <m:t>≥7.4</m:t>
-        </m:r>
-      </m:oMath>
-      <w:r>
-        <w:rPr>
-          <w:rFonts w:eastAsiaTheme="minorEastAsia"/>
-        </w:rPr>
-        <w:t xml:space="preserve"> (massimo tra i nodi aperti)</w:t>
-      </w:r>
-    </w:p>
-    <w:p>
-      <w:pPr>
-        <w:pStyle w:val="Paragrafoelenco"/>
-        <w:numPr>
-          <w:ilvl w:val="1"/>
-          <w:numId w:val="1"/>
-        </w:numPr>
-        <w:rPr>
-          <w:rFonts w:eastAsiaTheme="minorEastAsia"/>
-        </w:rPr>
-      </w:pPr>
-      <w:r>
-        <w:rPr>
-          <w:rFonts w:eastAsiaTheme="minorEastAsia"/>
-        </w:rPr>
-        <w:t xml:space="preserve">Ho bisogno di un UB </w:t>
-      </w:r>
-      <m:oMath>
-        <m:r>
-          <w:rPr>
-            <w:rFonts w:ascii="Cambria Math" w:eastAsiaTheme="minorEastAsia" w:hAnsi="Cambria Math"/>
-          </w:rPr>
           <m:t>≤8.2</m:t>
         </m:r>
       </m:oMath>
@@ -2641,41 +2713,13 @@
         <w:rPr>
           <w:rFonts w:eastAsiaTheme="minorEastAsia"/>
         </w:rPr>
-        <w:t xml:space="preserve">ra i nodi possibili e sapendo che si è figli di </w:t>
-      </w:r>
-      <m:oMath>
-        <m:sSub>
-          <m:sSubPr>
-            <m:ctrlPr>
-              <w:rPr>
-                <w:rFonts w:ascii="Cambria Math" w:eastAsiaTheme="minorEastAsia" w:hAnsi="Cambria Math"/>
-                <w:i/>
-              </w:rPr>
-            </m:ctrlPr>
-          </m:sSubPr>
-          <m:e>
-            <m:r>
-              <w:rPr>
-                <w:rFonts w:ascii="Cambria Math" w:eastAsiaTheme="minorEastAsia" w:hAnsi="Cambria Math"/>
-              </w:rPr>
-              <m:t>E</m:t>
-            </m:r>
-          </m:e>
-          <m:sub>
-            <m:r>
-              <w:rPr>
-                <w:rFonts w:ascii="Cambria Math" w:eastAsiaTheme="minorEastAsia" w:hAnsi="Cambria Math"/>
-              </w:rPr>
-              <m:t>5</m:t>
-            </m:r>
-          </m:sub>
-        </m:sSub>
-      </m:oMath>
-      <w:r>
-        <w:rPr>
-          <w:rFonts w:eastAsiaTheme="minorEastAsia"/>
-        </w:rPr>
-        <w:t>)</w:t>
+        <w:t xml:space="preserve">ra i nodi </w:t>
+      </w:r>
+      <w:r>
+        <w:rPr>
+          <w:rFonts w:eastAsiaTheme="minorEastAsia"/>
+        </w:rPr>
+        <w:t>aperti)</w:t>
       </w:r>
     </w:p>
     <w:p>
@@ -3130,7 +3174,27 @@
         <w:rPr>
           <w:rFonts w:eastAsiaTheme="minorEastAsia"/>
         </w:rPr>
-        <w:t xml:space="preserve">, quindi il miglior LB (2.3), cioè quello minore e l’incumbent corrente, quindi 2.6. </w:t>
+        <w:t xml:space="preserve">, </w:t>
+      </w:r>
+      <w:r>
+        <w:rPr>
+          <w:rFonts w:eastAsiaTheme="minorEastAsia"/>
+        </w:rPr>
+        <w:t xml:space="preserve">quindi </w:t>
+      </w:r>
+      <w:bookmarkStart w:id="1" w:name="_Hlk123477721"/>
+      <w:r>
+        <w:rPr>
+          <w:rFonts w:eastAsiaTheme="minorEastAsia"/>
+        </w:rPr>
+        <w:t>il miglior UB (minimo) tra tutti i nodi (attuale soluzione ammissibile) e come LB il minore tra i nodi aperti</w:t>
+      </w:r>
+      <w:bookmarkEnd w:id="1"/>
+      <w:r>
+        <w:rPr>
+          <w:rFonts w:eastAsiaTheme="minorEastAsia"/>
+        </w:rPr>
+        <w:t xml:space="preserve">, quindi 2.6. </w:t>
       </w:r>
       <m:oMath>
         <m:r>
@@ -3230,9 +3294,81 @@
         <w:rPr>
           <w:rFonts w:eastAsiaTheme="minorEastAsia"/>
         </w:rPr>
-        <w:t xml:space="preserve">e. Come in classe, consideriamo l’esempio di un nodo </w:t>
-      </w:r>
-      <m:oMath>
+        <w:t xml:space="preserve">e. </w:t>
+      </w:r>
+      <w:r>
+        <w:rPr>
+          <w:rFonts w:eastAsiaTheme="minorEastAsia"/>
+        </w:rPr>
+        <w:t xml:space="preserve">Chiamiamo il nodo aperto </w:t>
+      </w:r>
+      <m:oMath>
+        <m:sSub>
+          <m:sSubPr>
+            <m:ctrlPr>
+              <w:rPr>
+                <w:rFonts w:ascii="Cambria Math" w:eastAsiaTheme="minorEastAsia" w:hAnsi="Cambria Math"/>
+                <w:i/>
+              </w:rPr>
+            </m:ctrlPr>
+          </m:sSubPr>
+          <m:e>
+            <m:r>
+              <w:rPr>
+                <w:rFonts w:ascii="Cambria Math" w:eastAsiaTheme="minorEastAsia" w:hAnsi="Cambria Math"/>
+              </w:rPr>
+              <m:t>P</m:t>
+            </m:r>
+          </m:e>
+          <m:sub>
+            <m:r>
+              <w:rPr>
+                <w:rFonts w:ascii="Cambria Math" w:eastAsiaTheme="minorEastAsia" w:hAnsi="Cambria Math"/>
+              </w:rPr>
+              <m:t>7</m:t>
+            </m:r>
+          </m:sub>
+        </m:sSub>
+      </m:oMath>
+      <w:r>
+        <w:rPr>
+          <w:rFonts w:eastAsiaTheme="minorEastAsia"/>
+        </w:rPr>
+        <w:t xml:space="preserve">. Ora come ora, sono aperti i nodi </w:t>
+      </w:r>
+      <m:oMath>
+        <m:sSub>
+          <m:sSubPr>
+            <m:ctrlPr>
+              <w:rPr>
+                <w:rFonts w:ascii="Cambria Math" w:eastAsiaTheme="minorEastAsia" w:hAnsi="Cambria Math"/>
+                <w:i/>
+              </w:rPr>
+            </m:ctrlPr>
+          </m:sSubPr>
+          <m:e>
+            <m:r>
+              <w:rPr>
+                <w:rFonts w:ascii="Cambria Math" w:eastAsiaTheme="minorEastAsia" w:hAnsi="Cambria Math"/>
+              </w:rPr>
+              <m:t>P</m:t>
+            </m:r>
+          </m:e>
+          <m:sub>
+            <m:r>
+              <w:rPr>
+                <w:rFonts w:ascii="Cambria Math" w:eastAsiaTheme="minorEastAsia" w:hAnsi="Cambria Math"/>
+              </w:rPr>
+              <m:t>3</m:t>
+            </m:r>
+          </m:sub>
+        </m:sSub>
+        <m:r>
+          <w:rPr>
+            <w:rFonts w:ascii="Cambria Math" w:eastAsiaTheme="minorEastAsia" w:hAnsi="Cambria Math"/>
+          </w:rPr>
+          <m:t xml:space="preserve">, </m:t>
+        </m:r>
         <m:sSub>
           <m:sSubPr>
             <m:ctrlPr>
@@ -3259,14 +3395,12 @@
             </m:r>
           </m:sub>
         </m:sSub>
-      </m:oMath>
-      <w:r>
-        <w:rPr>
-          <w:rFonts w:eastAsiaTheme="minorEastAsia"/>
-        </w:rPr>
-        <w:t xml:space="preserve"> che porta a </w:t>
-      </w:r>
-      <m:oMath>
+        <m:r>
+          <w:rPr>
+            <w:rFonts w:ascii="Cambria Math" w:eastAsiaTheme="minorEastAsia" w:hAnsi="Cambria Math"/>
+          </w:rPr>
+          <m:t xml:space="preserve"> e </m:t>
+        </m:r>
         <m:sSub>
           <m:sSubPr>
             <m:ctrlPr>
@@ -3298,245 +3432,47 @@
         <w:rPr>
           <w:rFonts w:eastAsiaTheme="minorEastAsia"/>
         </w:rPr>
-        <w:t xml:space="preserve"> e </w:t>
-      </w:r>
-      <m:oMath>
-        <m:sSub>
-          <m:sSubPr>
-            <m:ctrlPr>
-              <w:rPr>
-                <w:rFonts w:ascii="Cambria Math" w:eastAsiaTheme="minorEastAsia" w:hAnsi="Cambria Math"/>
-                <w:i/>
-              </w:rPr>
-            </m:ctrlPr>
-          </m:sSubPr>
-          <m:e>
-            <m:r>
-              <w:rPr>
-                <w:rFonts w:ascii="Cambria Math" w:eastAsiaTheme="minorEastAsia" w:hAnsi="Cambria Math"/>
-              </w:rPr>
-              <m:t>P</m:t>
-            </m:r>
-          </m:e>
-          <m:sub>
-            <m:r>
-              <w:rPr>
-                <w:rFonts w:ascii="Cambria Math" w:eastAsiaTheme="minorEastAsia" w:hAnsi="Cambria Math"/>
-              </w:rPr>
-              <m:t>8</m:t>
-            </m:r>
-          </m:sub>
-        </m:sSub>
-      </m:oMath>
-      <w:r>
-        <w:rPr>
-          <w:rFonts w:eastAsiaTheme="minorEastAsia"/>
-        </w:rPr>
-        <w:t>, di cui quest’ultimo è una soluzione ammissibile</w:t>
-      </w:r>
-      <w:r>
-        <w:rPr>
-          <w:rFonts w:eastAsiaTheme="minorEastAsia"/>
-        </w:rPr>
-        <w:t xml:space="preserve">. Ora come ora, sono aperti i nodi </w:t>
-      </w:r>
-      <m:oMath>
-        <m:sSub>
-          <m:sSubPr>
-            <m:ctrlPr>
-              <w:rPr>
-                <w:rFonts w:ascii="Cambria Math" w:eastAsiaTheme="minorEastAsia" w:hAnsi="Cambria Math"/>
-                <w:i/>
-              </w:rPr>
-            </m:ctrlPr>
-          </m:sSubPr>
-          <m:e>
-            <m:r>
-              <w:rPr>
-                <w:rFonts w:ascii="Cambria Math" w:eastAsiaTheme="minorEastAsia" w:hAnsi="Cambria Math"/>
-              </w:rPr>
-              <m:t>P</m:t>
-            </m:r>
-          </m:e>
-          <m:sub>
-            <m:r>
-              <w:rPr>
-                <w:rFonts w:ascii="Cambria Math" w:eastAsiaTheme="minorEastAsia" w:hAnsi="Cambria Math"/>
-              </w:rPr>
-              <m:t>3</m:t>
-            </m:r>
-          </m:sub>
-        </m:sSub>
+        <w:t xml:space="preserve">. </w:t>
+      </w:r>
+      <w:r>
+        <w:rPr>
+          <w:rFonts w:eastAsiaTheme="minorEastAsia"/>
+        </w:rPr>
+        <w:t xml:space="preserve">Considero quindi il LB minore rispetto ai nodi aperti, quindi </w:t>
+      </w:r>
+      <m:oMath>
         <m:r>
           <w:rPr>
             <w:rFonts w:ascii="Cambria Math" w:eastAsiaTheme="minorEastAsia" w:hAnsi="Cambria Math"/>
           </w:rPr>
-          <m:t xml:space="preserve">, </m:t>
-        </m:r>
-        <m:sSub>
-          <m:sSubPr>
-            <m:ctrlPr>
-              <w:rPr>
-                <w:rFonts w:ascii="Cambria Math" w:eastAsiaTheme="minorEastAsia" w:hAnsi="Cambria Math"/>
-                <w:i/>
-              </w:rPr>
-            </m:ctrlPr>
-          </m:sSubPr>
-          <m:e>
-            <m:r>
-              <w:rPr>
-                <w:rFonts w:ascii="Cambria Math" w:eastAsiaTheme="minorEastAsia" w:hAnsi="Cambria Math"/>
-              </w:rPr>
-              <m:t>P</m:t>
-            </m:r>
-          </m:e>
-          <m:sub>
-            <m:r>
-              <w:rPr>
-                <w:rFonts w:ascii="Cambria Math" w:eastAsiaTheme="minorEastAsia" w:hAnsi="Cambria Math"/>
-              </w:rPr>
-              <m:t>5</m:t>
-            </m:r>
-          </m:sub>
-        </m:sSub>
+          <m:t>2.5</m:t>
+        </m:r>
+      </m:oMath>
+      <w:r>
+        <w:rPr>
+          <w:rFonts w:eastAsiaTheme="minorEastAsia"/>
+        </w:rPr>
+        <w:t xml:space="preserve">, sapendo che il LB cresce/non decresce, mentre come UB uno che sia &gt;= a quello ottimo, quindi </w:t>
+      </w:r>
+      <m:oMath>
         <m:r>
           <w:rPr>
             <w:rFonts w:ascii="Cambria Math" w:eastAsiaTheme="minorEastAsia" w:hAnsi="Cambria Math"/>
           </w:rPr>
-          <m:t xml:space="preserve"> e </m:t>
-        </m:r>
-        <m:sSub>
-          <m:sSubPr>
-            <m:ctrlPr>
-              <w:rPr>
-                <w:rFonts w:ascii="Cambria Math" w:eastAsiaTheme="minorEastAsia" w:hAnsi="Cambria Math"/>
-                <w:i/>
-              </w:rPr>
-            </m:ctrlPr>
-          </m:sSubPr>
-          <m:e>
-            <m:r>
-              <w:rPr>
-                <w:rFonts w:ascii="Cambria Math" w:eastAsiaTheme="minorEastAsia" w:hAnsi="Cambria Math"/>
-              </w:rPr>
-              <m:t>P</m:t>
-            </m:r>
-          </m:e>
-          <m:sub>
-            <m:r>
-              <w:rPr>
-                <w:rFonts w:ascii="Cambria Math" w:eastAsiaTheme="minorEastAsia" w:hAnsi="Cambria Math"/>
-              </w:rPr>
-              <m:t>7</m:t>
-            </m:r>
-          </m:sub>
-        </m:sSub>
-      </m:oMath>
-      <w:r>
-        <w:rPr>
-          <w:rFonts w:eastAsiaTheme="minorEastAsia"/>
-        </w:rPr>
-        <w:t xml:space="preserve">. Avremo che posso chiudere </w:t>
-      </w:r>
-      <m:oMath>
-        <m:sSub>
-          <m:sSubPr>
-            <m:ctrlPr>
-              <w:rPr>
-                <w:rFonts w:ascii="Cambria Math" w:eastAsiaTheme="minorEastAsia" w:hAnsi="Cambria Math"/>
-                <w:i/>
-              </w:rPr>
-            </m:ctrlPr>
-          </m:sSubPr>
-          <m:e>
-            <m:r>
-              <w:rPr>
-                <w:rFonts w:ascii="Cambria Math" w:eastAsiaTheme="minorEastAsia" w:hAnsi="Cambria Math"/>
-              </w:rPr>
-              <m:t>P</m:t>
-            </m:r>
-          </m:e>
-          <m:sub>
-            <m:r>
-              <w:rPr>
-                <w:rFonts w:ascii="Cambria Math" w:eastAsiaTheme="minorEastAsia" w:hAnsi="Cambria Math"/>
-              </w:rPr>
-              <m:t>7</m:t>
-            </m:r>
-          </m:sub>
-        </m:sSub>
-      </m:oMath>
-      <w:r>
-        <w:rPr>
-          <w:rFonts w:eastAsiaTheme="minorEastAsia"/>
-        </w:rPr>
-        <w:t xml:space="preserve"> con un LB </w:t>
+          <m:t>2.6</m:t>
+        </m:r>
+      </m:oMath>
+      <w:r>
+        <w:rPr>
+          <w:rFonts w:eastAsiaTheme="minorEastAsia"/>
+        </w:rPr>
+        <w:t xml:space="preserve">. Avremo quindi che con un intervallo del tipo </w:t>
       </w:r>
       <m:oMath>
         <m:r>
           <w:rPr>
             <w:rFonts w:ascii="Cambria Math" w:eastAsiaTheme="minorEastAsia" w:hAnsi="Cambria Math"/>
           </w:rPr>
-          <m:t xml:space="preserve">≤ </m:t>
-        </m:r>
-      </m:oMath>
-      <w:r>
-        <w:rPr>
-          <w:rFonts w:eastAsiaTheme="minorEastAsia"/>
-        </w:rPr>
-        <w:t>2.</w:t>
-      </w:r>
-      <w:r>
-        <w:rPr>
-          <w:rFonts w:eastAsiaTheme="minorEastAsia"/>
-        </w:rPr>
-        <w:t>6</w:t>
-      </w:r>
-      <w:r>
-        <w:rPr>
-          <w:rFonts w:eastAsiaTheme="minorEastAsia"/>
-        </w:rPr>
-        <w:t xml:space="preserve">; per poter chiudere tutti i nodi, basterà avere un UB minimo, quindi un valore che sia necessariamente </w:t>
-      </w:r>
-      <m:oMath>
-        <m:r>
-          <w:rPr>
-            <w:rFonts w:ascii="Cambria Math" w:eastAsiaTheme="minorEastAsia" w:hAnsi="Cambria Math"/>
-          </w:rPr>
-          <m:t>&lt;2.6</m:t>
-        </m:r>
-      </m:oMath>
-      <w:r>
-        <w:rPr>
-          <w:rFonts w:eastAsiaTheme="minorEastAsia"/>
-        </w:rPr>
-        <w:t xml:space="preserve">, per esempio anche </w:t>
-      </w:r>
-      <m:oMath>
-        <m:r>
-          <w:rPr>
-            <w:rFonts w:ascii="Cambria Math" w:eastAsiaTheme="minorEastAsia" w:hAnsi="Cambria Math"/>
-          </w:rPr>
-          <m:t>2.5</m:t>
-        </m:r>
-      </m:oMath>
-      <w:r>
-        <w:rPr>
-          <w:rFonts w:eastAsiaTheme="minorEastAsia"/>
-        </w:rPr>
-        <w:t>, ma possiamo uguagliare LB e UB come visto sopra.</w:t>
-      </w:r>
-      <w:r>
-        <w:rPr>
-          <w:rFonts w:eastAsiaTheme="minorEastAsia"/>
-        </w:rPr>
-        <w:t xml:space="preserve"> L’intervallo è </w:t>
-      </w:r>
-      <m:oMath>
-        <m:r>
-          <w:rPr>
-            <w:rFonts w:ascii="Cambria Math" w:eastAsiaTheme="minorEastAsia" w:hAnsi="Cambria Math"/>
-          </w:rPr>
           <m:t>[2.6;2.6]</m:t>
         </m:r>
       </m:oMath>
@@ -3544,7 +3480,7 @@
         <w:rPr>
           <w:rFonts w:eastAsiaTheme="minorEastAsia"/>
         </w:rPr>
-        <w:t>.</w:t>
+        <w:t xml:space="preserve"> risolviamo il problema. </w:t>
       </w:r>
     </w:p>
     <w:p>
@@ -3629,7 +3565,10 @@
         <w:t>, mentre il valore ottimo significa trovare l’incumbent, quindi il miglior UB (quello minimo)</w:t>
       </w:r>
       <w:r>
-        <w:t xml:space="preserve"> tra i nodi aperti</w:t>
+        <w:t xml:space="preserve"> tra </w:t>
+      </w:r>
+      <w:r>
+        <w:t>tutti i possibili nodi (incumbent)</w:t>
       </w:r>
       <w:r>
         <w:t>. Nel primo caso, il miglior LB è 1.</w:t>
@@ -3985,41 +3924,13 @@
         <w:rPr>
           <w:rFonts w:eastAsiaTheme="minorEastAsia"/>
         </w:rPr>
-        <w:t xml:space="preserve">e. Come in classe, consideriamo l’esempio di un nodo </w:t>
-      </w:r>
-      <m:oMath>
-        <m:sSub>
-          <m:sSubPr>
-            <m:ctrlPr>
-              <w:rPr>
-                <w:rFonts w:ascii="Cambria Math" w:eastAsiaTheme="minorEastAsia" w:hAnsi="Cambria Math"/>
-                <w:i/>
-              </w:rPr>
-            </m:ctrlPr>
-          </m:sSubPr>
-          <m:e>
-            <m:r>
-              <w:rPr>
-                <w:rFonts w:ascii="Cambria Math" w:eastAsiaTheme="minorEastAsia" w:hAnsi="Cambria Math"/>
-              </w:rPr>
-              <m:t>P</m:t>
-            </m:r>
-          </m:e>
-          <m:sub>
-            <m:r>
-              <w:rPr>
-                <w:rFonts w:ascii="Cambria Math" w:eastAsiaTheme="minorEastAsia" w:hAnsi="Cambria Math"/>
-              </w:rPr>
-              <m:t>5</m:t>
-            </m:r>
-          </m:sub>
-        </m:sSub>
-      </m:oMath>
-      <w:r>
-        <w:rPr>
-          <w:rFonts w:eastAsiaTheme="minorEastAsia"/>
-        </w:rPr>
-        <w:t xml:space="preserve"> che porta a </w:t>
+        <w:t xml:space="preserve">e. </w:t>
+      </w:r>
+      <w:r>
+        <w:rPr>
+          <w:rFonts w:eastAsiaTheme="minorEastAsia"/>
+        </w:rPr>
+        <w:t xml:space="preserve">Consideriamo un generico nodo </w:t>
       </w:r>
       <m:oMath>
         <m:sSub>
@@ -4053,41 +3964,7 @@
         <w:rPr>
           <w:rFonts w:eastAsiaTheme="minorEastAsia"/>
         </w:rPr>
-        <w:t xml:space="preserve"> e </w:t>
-      </w:r>
-      <m:oMath>
-        <m:sSub>
-          <m:sSubPr>
-            <m:ctrlPr>
-              <w:rPr>
-                <w:rFonts w:ascii="Cambria Math" w:eastAsiaTheme="minorEastAsia" w:hAnsi="Cambria Math"/>
-                <w:i/>
-              </w:rPr>
-            </m:ctrlPr>
-          </m:sSubPr>
-          <m:e>
-            <m:r>
-              <w:rPr>
-                <w:rFonts w:ascii="Cambria Math" w:eastAsiaTheme="minorEastAsia" w:hAnsi="Cambria Math"/>
-              </w:rPr>
-              <m:t>P</m:t>
-            </m:r>
-          </m:e>
-          <m:sub>
-            <m:r>
-              <w:rPr>
-                <w:rFonts w:ascii="Cambria Math" w:eastAsiaTheme="minorEastAsia" w:hAnsi="Cambria Math"/>
-              </w:rPr>
-              <m:t>8</m:t>
-            </m:r>
-          </m:sub>
-        </m:sSub>
-      </m:oMath>
-      <w:r>
-        <w:rPr>
-          <w:rFonts w:eastAsiaTheme="minorEastAsia"/>
-        </w:rPr>
-        <w:t>, di cui quest’ultimo è una soluzione ammissibile</w:t>
+        <w:t xml:space="preserve"> come appena inserito</w:t>
       </w:r>
       <w:r>
         <w:rPr>
@@ -4385,8 +4262,262 @@
         <w:rPr>
           <w:rFonts w:eastAsiaTheme="minorEastAsia"/>
         </w:rPr>
-        <w:t>Cerco il LB massimo tra i nodi aperti (soluzione corrente/incumbent), successivamente considero come UB quelli ≥ all’UB massimo, perché promettono potenzialmente una soluzione migliore</w:t>
-      </w:r>
+        <w:t xml:space="preserve">Cerco il LB massimo </w:t>
+      </w:r>
+      <w:r>
+        <w:rPr>
+          <w:rFonts w:eastAsiaTheme="minorEastAsia"/>
+        </w:rPr>
+        <w:t xml:space="preserve">tra tutti i possibili nodi, mentre per UB cerco quello massimo tra i soli nodi aperti. Quindi, trovo che il LB massimo è 1.6, mentre l’UB massimo tra i soli nodi aperti </w:t>
+      </w:r>
+      <m:oMath>
+        <m:sSub>
+          <m:sSubPr>
+            <m:ctrlPr>
+              <w:rPr>
+                <w:rFonts w:ascii="Cambria Math" w:eastAsiaTheme="minorEastAsia" w:hAnsi="Cambria Math"/>
+                <w:i/>
+              </w:rPr>
+            </m:ctrlPr>
+          </m:sSubPr>
+          <m:e>
+            <m:r>
+              <w:rPr>
+                <w:rFonts w:ascii="Cambria Math" w:eastAsiaTheme="minorEastAsia" w:hAnsi="Cambria Math"/>
+              </w:rPr>
+              <m:t>P</m:t>
+            </m:r>
+          </m:e>
+          <m:sub>
+            <m:r>
+              <w:rPr>
+                <w:rFonts w:ascii="Cambria Math" w:eastAsiaTheme="minorEastAsia" w:hAnsi="Cambria Math"/>
+              </w:rPr>
+              <m:t>3</m:t>
+            </m:r>
+          </m:sub>
+        </m:sSub>
+        <m:r>
+          <w:rPr>
+            <w:rFonts w:ascii="Cambria Math" w:eastAsiaTheme="minorEastAsia" w:hAnsi="Cambria Math"/>
+          </w:rPr>
+          <m:t>,</m:t>
+        </m:r>
+        <m:sSub>
+          <m:sSubPr>
+            <m:ctrlPr>
+              <w:rPr>
+                <w:rFonts w:ascii="Cambria Math" w:eastAsiaTheme="minorEastAsia" w:hAnsi="Cambria Math"/>
+                <w:i/>
+              </w:rPr>
+            </m:ctrlPr>
+          </m:sSubPr>
+          <m:e>
+            <m:r>
+              <w:rPr>
+                <w:rFonts w:ascii="Cambria Math" w:eastAsiaTheme="minorEastAsia" w:hAnsi="Cambria Math"/>
+              </w:rPr>
+              <m:t>P</m:t>
+            </m:r>
+          </m:e>
+          <m:sub>
+            <m:r>
+              <w:rPr>
+                <w:rFonts w:ascii="Cambria Math" w:eastAsiaTheme="minorEastAsia" w:hAnsi="Cambria Math"/>
+              </w:rPr>
+              <m:t>4</m:t>
+            </m:r>
+          </m:sub>
+        </m:sSub>
+        <m:r>
+          <w:rPr>
+            <w:rFonts w:ascii="Cambria Math" w:eastAsiaTheme="minorEastAsia" w:hAnsi="Cambria Math"/>
+          </w:rPr>
+          <m:t>,</m:t>
+        </m:r>
+        <m:sSub>
+          <m:sSubPr>
+            <m:ctrlPr>
+              <w:rPr>
+                <w:rFonts w:ascii="Cambria Math" w:eastAsiaTheme="minorEastAsia" w:hAnsi="Cambria Math"/>
+                <w:i/>
+              </w:rPr>
+            </m:ctrlPr>
+          </m:sSubPr>
+          <m:e>
+            <m:r>
+              <w:rPr>
+                <w:rFonts w:ascii="Cambria Math" w:eastAsiaTheme="minorEastAsia" w:hAnsi="Cambria Math"/>
+              </w:rPr>
+              <m:t>P</m:t>
+            </m:r>
+          </m:e>
+          <m:sub>
+            <m:r>
+              <w:rPr>
+                <w:rFonts w:ascii="Cambria Math" w:eastAsiaTheme="minorEastAsia" w:hAnsi="Cambria Math"/>
+              </w:rPr>
+              <m:t>5</m:t>
+            </m:r>
+          </m:sub>
+        </m:sSub>
+        <m:r>
+          <w:rPr>
+            <w:rFonts w:ascii="Cambria Math" w:eastAsiaTheme="minorEastAsia" w:hAnsi="Cambria Math"/>
+          </w:rPr>
+          <m:t>,</m:t>
+        </m:r>
+        <m:sSub>
+          <m:sSubPr>
+            <m:ctrlPr>
+              <w:rPr>
+                <w:rFonts w:ascii="Cambria Math" w:eastAsiaTheme="minorEastAsia" w:hAnsi="Cambria Math"/>
+                <w:i/>
+              </w:rPr>
+            </m:ctrlPr>
+          </m:sSubPr>
+          <m:e>
+            <m:r>
+              <w:rPr>
+                <w:rFonts w:ascii="Cambria Math" w:eastAsiaTheme="minorEastAsia" w:hAnsi="Cambria Math"/>
+              </w:rPr>
+              <m:t>P</m:t>
+            </m:r>
+          </m:e>
+          <m:sub>
+            <m:r>
+              <w:rPr>
+                <w:rFonts w:ascii="Cambria Math" w:eastAsiaTheme="minorEastAsia" w:hAnsi="Cambria Math"/>
+              </w:rPr>
+              <m:t>6</m:t>
+            </m:r>
+          </m:sub>
+        </m:sSub>
+      </m:oMath>
+      <w:r>
+        <w:rPr>
+          <w:rFonts w:eastAsiaTheme="minorEastAsia"/>
+        </w:rPr>
+        <w:t xml:space="preserve"> è 1.9. Per rispondere alla domanda, il migliore per una soluzione ammissibile è 1.6, mentre come ottimo avremmo 1.5, perché cerco tra i soli nodi aperti</w:t>
+      </w:r>
+    </w:p>
+    <w:p>
+      <w:pPr>
+        <w:rPr>
+          <w:rFonts w:eastAsiaTheme="minorEastAsia"/>
+        </w:rPr>
+      </w:pPr>
+    </w:p>
+    <w:p>
+      <w:pPr>
+        <w:rPr>
+          <w:rFonts w:eastAsiaTheme="minorEastAsia"/>
+        </w:rPr>
+      </w:pPr>
+      <w:r>
+        <w:rPr>
+          <w:rFonts w:eastAsiaTheme="minorEastAsia"/>
+        </w:rPr>
+        <w:t xml:space="preserve">c. </w:t>
+      </w:r>
+      <w:r>
+        <w:rPr>
+          <w:rFonts w:eastAsiaTheme="minorEastAsia"/>
+        </w:rPr>
+        <w:t xml:space="preserve">Di sicuro non chiudiamo </w:t>
+      </w:r>
+      <m:oMath>
+        <m:sSub>
+          <m:sSubPr>
+            <m:ctrlPr>
+              <w:rPr>
+                <w:rFonts w:ascii="Cambria Math" w:eastAsiaTheme="minorEastAsia" w:hAnsi="Cambria Math"/>
+                <w:i/>
+              </w:rPr>
+            </m:ctrlPr>
+          </m:sSubPr>
+          <m:e>
+            <m:r>
+              <w:rPr>
+                <w:rFonts w:ascii="Cambria Math" w:eastAsiaTheme="minorEastAsia" w:hAnsi="Cambria Math"/>
+              </w:rPr>
+              <m:t>P</m:t>
+            </m:r>
+          </m:e>
+          <m:sub>
+            <m:r>
+              <w:rPr>
+                <w:rFonts w:ascii="Cambria Math" w:eastAsiaTheme="minorEastAsia" w:hAnsi="Cambria Math"/>
+              </w:rPr>
+              <m:t>0</m:t>
+            </m:r>
+          </m:sub>
+        </m:sSub>
+        <m:r>
+          <w:rPr>
+            <w:rFonts w:ascii="Cambria Math" w:eastAsiaTheme="minorEastAsia" w:hAnsi="Cambria Math"/>
+          </w:rPr>
+          <m:t xml:space="preserve">, </m:t>
+        </m:r>
+        <m:sSub>
+          <m:sSubPr>
+            <m:ctrlPr>
+              <w:rPr>
+                <w:rFonts w:ascii="Cambria Math" w:eastAsiaTheme="minorEastAsia" w:hAnsi="Cambria Math"/>
+                <w:i/>
+              </w:rPr>
+            </m:ctrlPr>
+          </m:sSubPr>
+          <m:e>
+            <m:r>
+              <w:rPr>
+                <w:rFonts w:ascii="Cambria Math" w:eastAsiaTheme="minorEastAsia" w:hAnsi="Cambria Math"/>
+              </w:rPr>
+              <m:t>P</m:t>
+            </m:r>
+          </m:e>
+          <m:sub>
+            <m:r>
+              <w:rPr>
+                <w:rFonts w:ascii="Cambria Math" w:eastAsiaTheme="minorEastAsia" w:hAnsi="Cambria Math"/>
+              </w:rPr>
+              <m:t>1</m:t>
+            </m:r>
+          </m:sub>
+        </m:sSub>
+        <m:r>
+          <w:rPr>
+            <w:rFonts w:ascii="Cambria Math" w:eastAsiaTheme="minorEastAsia" w:hAnsi="Cambria Math"/>
+          </w:rPr>
+          <m:t>,</m:t>
+        </m:r>
+        <m:sSub>
+          <m:sSubPr>
+            <m:ctrlPr>
+              <w:rPr>
+                <w:rFonts w:ascii="Cambria Math" w:eastAsiaTheme="minorEastAsia" w:hAnsi="Cambria Math"/>
+                <w:i/>
+              </w:rPr>
+            </m:ctrlPr>
+          </m:sSubPr>
+          <m:e>
+            <m:r>
+              <w:rPr>
+                <w:rFonts w:ascii="Cambria Math" w:eastAsiaTheme="minorEastAsia" w:hAnsi="Cambria Math"/>
+              </w:rPr>
+              <m:t>P</m:t>
+            </m:r>
+          </m:e>
+          <m:sub>
+            <m:r>
+              <w:rPr>
+                <w:rFonts w:ascii="Cambria Math" w:eastAsiaTheme="minorEastAsia" w:hAnsi="Cambria Math"/>
+              </w:rPr>
+              <m:t>2</m:t>
+            </m:r>
+          </m:sub>
+        </m:sSub>
+      </m:oMath>
       <w:r>
         <w:rPr>
           <w:rFonts w:eastAsiaTheme="minorEastAsia"/>
@@ -4397,58 +4528,38 @@
         <w:rPr>
           <w:rFonts w:eastAsiaTheme="minorEastAsia"/>
         </w:rPr>
-        <w:t>In questo caso, il miglior LB è 1.5, mentre l’UB è 1.9.</w:t>
-      </w:r>
-    </w:p>
-    <w:p>
-      <w:pPr>
-        <w:rPr>
-          <w:rFonts w:eastAsiaTheme="minorEastAsia"/>
-        </w:rPr>
-      </w:pPr>
-    </w:p>
-    <w:p>
-      <w:pPr>
-        <w:rPr>
-          <w:rFonts w:eastAsiaTheme="minorEastAsia"/>
-        </w:rPr>
-      </w:pPr>
-      <w:r>
-        <w:rPr>
-          <w:rFonts w:eastAsiaTheme="minorEastAsia"/>
-        </w:rPr>
-        <w:t xml:space="preserve">c. </w:t>
-      </w:r>
-      <w:r>
-        <w:rPr>
-          <w:rFonts w:eastAsiaTheme="minorEastAsia"/>
-        </w:rPr>
-        <w:t xml:space="preserve">Di sicuro non chiudiamo </w:t>
-      </w:r>
-      <m:oMath>
-        <m:sSub>
-          <m:sSubPr>
-            <m:ctrlPr>
-              <w:rPr>
-                <w:rFonts w:ascii="Cambria Math" w:eastAsiaTheme="minorEastAsia" w:hAnsi="Cambria Math"/>
-                <w:i/>
-              </w:rPr>
-            </m:ctrlPr>
-          </m:sSubPr>
-          <m:e>
-            <m:r>
-              <w:rPr>
-                <w:rFonts w:ascii="Cambria Math" w:eastAsiaTheme="minorEastAsia" w:hAnsi="Cambria Math"/>
-              </w:rPr>
-              <m:t>P</m:t>
-            </m:r>
-          </m:e>
-          <m:sub>
-            <m:r>
-              <w:rPr>
-                <w:rFonts w:ascii="Cambria Math" w:eastAsiaTheme="minorEastAsia" w:hAnsi="Cambria Math"/>
-              </w:rPr>
-              <m:t>0</m:t>
+        <w:t>Esaminiamo</w:t>
+      </w:r>
+      <w:r>
+        <w:rPr>
+          <w:rFonts w:eastAsiaTheme="minorEastAsia"/>
+        </w:rPr>
+        <w:t xml:space="preserve"> </w:t>
+      </w:r>
+      <m:oMath>
+        <m:sSub>
+          <m:sSubPr>
+            <m:ctrlPr>
+              <w:rPr>
+                <w:rFonts w:ascii="Cambria Math" w:eastAsiaTheme="minorEastAsia" w:hAnsi="Cambria Math"/>
+                <w:i/>
+              </w:rPr>
+            </m:ctrlPr>
+          </m:sSubPr>
+          <m:e>
+            <m:r>
+              <w:rPr>
+                <w:rFonts w:ascii="Cambria Math" w:eastAsiaTheme="minorEastAsia" w:hAnsi="Cambria Math"/>
+              </w:rPr>
+              <m:t>P</m:t>
+            </m:r>
+          </m:e>
+          <m:sub>
+            <m:r>
+              <w:rPr>
+                <w:rFonts w:ascii="Cambria Math" w:eastAsiaTheme="minorEastAsia" w:hAnsi="Cambria Math"/>
+              </w:rPr>
+              <m:t>3</m:t>
             </m:r>
           </m:sub>
         </m:sSub>
@@ -4480,7 +4591,7 @@
               <w:rPr>
                 <w:rFonts w:ascii="Cambria Math" w:eastAsiaTheme="minorEastAsia" w:hAnsi="Cambria Math"/>
               </w:rPr>
-              <m:t>1</m:t>
+              <m:t>4</m:t>
             </m:r>
           </m:sub>
         </m:sSub>
@@ -4488,6 +4599,165 @@
           <w:rPr>
             <w:rFonts w:ascii="Cambria Math" w:eastAsiaTheme="minorEastAsia" w:hAnsi="Cambria Math"/>
           </w:rPr>
+          <m:t xml:space="preserve">, </m:t>
+        </m:r>
+        <m:sSub>
+          <m:sSubPr>
+            <m:ctrlPr>
+              <w:rPr>
+                <w:rFonts w:ascii="Cambria Math" w:eastAsiaTheme="minorEastAsia" w:hAnsi="Cambria Math"/>
+                <w:i/>
+              </w:rPr>
+            </m:ctrlPr>
+          </m:sSubPr>
+          <m:e>
+            <m:r>
+              <w:rPr>
+                <w:rFonts w:ascii="Cambria Math" w:eastAsiaTheme="minorEastAsia" w:hAnsi="Cambria Math"/>
+              </w:rPr>
+              <m:t>P</m:t>
+            </m:r>
+          </m:e>
+          <m:sub>
+            <m:r>
+              <w:rPr>
+                <w:rFonts w:ascii="Cambria Math" w:eastAsiaTheme="minorEastAsia" w:hAnsi="Cambria Math"/>
+              </w:rPr>
+              <m:t>5</m:t>
+            </m:r>
+          </m:sub>
+        </m:sSub>
+        <m:r>
+          <w:rPr>
+            <w:rFonts w:ascii="Cambria Math" w:eastAsiaTheme="minorEastAsia" w:hAnsi="Cambria Math"/>
+          </w:rPr>
+          <m:t xml:space="preserve">, </m:t>
+        </m:r>
+        <m:sSub>
+          <m:sSubPr>
+            <m:ctrlPr>
+              <w:rPr>
+                <w:rFonts w:ascii="Cambria Math" w:eastAsiaTheme="minorEastAsia" w:hAnsi="Cambria Math"/>
+                <w:i/>
+              </w:rPr>
+            </m:ctrlPr>
+          </m:sSubPr>
+          <m:e>
+            <m:r>
+              <w:rPr>
+                <w:rFonts w:ascii="Cambria Math" w:eastAsiaTheme="minorEastAsia" w:hAnsi="Cambria Math"/>
+              </w:rPr>
+              <m:t>P</m:t>
+            </m:r>
+          </m:e>
+          <m:sub>
+            <m:r>
+              <w:rPr>
+                <w:rFonts w:ascii="Cambria Math" w:eastAsiaTheme="minorEastAsia" w:hAnsi="Cambria Math"/>
+              </w:rPr>
+              <m:t>6</m:t>
+            </m:r>
+          </m:sub>
+        </m:sSub>
+      </m:oMath>
+      <w:r>
+        <w:rPr>
+          <w:rFonts w:eastAsiaTheme="minorEastAsia"/>
+        </w:rPr>
+        <w:t xml:space="preserve">; </w:t>
+      </w:r>
+      <w:r>
+        <w:t xml:space="preserve">chiudo tutti i nodi con </w:t>
+      </w:r>
+      <w:r>
+        <w:t>UB &lt;=</w:t>
+      </w:r>
+      <w:r>
+        <w:t xml:space="preserve"> S.A.</w:t>
+      </w:r>
+      <w:r>
+        <w:rPr>
+          <w:rFonts w:eastAsiaTheme="minorEastAsia"/>
+        </w:rPr>
+        <w:t xml:space="preserve"> </w:t>
+      </w:r>
+      <w:r>
+        <w:rPr>
+          <w:rFonts w:eastAsiaTheme="minorEastAsia"/>
+        </w:rPr>
+        <w:t xml:space="preserve">Andrò quindi a chiudere </w:t>
+      </w:r>
+      <m:oMath>
+        <m:sSub>
+          <m:sSubPr>
+            <m:ctrlPr>
+              <w:rPr>
+                <w:rFonts w:ascii="Cambria Math" w:eastAsiaTheme="minorEastAsia" w:hAnsi="Cambria Math"/>
+                <w:i/>
+              </w:rPr>
+            </m:ctrlPr>
+          </m:sSubPr>
+          <m:e>
+            <m:r>
+              <w:rPr>
+                <w:rFonts w:ascii="Cambria Math" w:eastAsiaTheme="minorEastAsia" w:hAnsi="Cambria Math"/>
+              </w:rPr>
+              <m:t>P</m:t>
+            </m:r>
+          </m:e>
+          <m:sub>
+            <m:r>
+              <w:rPr>
+                <w:rFonts w:ascii="Cambria Math" w:eastAsiaTheme="minorEastAsia" w:hAnsi="Cambria Math"/>
+              </w:rPr>
+              <m:t>5</m:t>
+            </m:r>
+          </m:sub>
+        </m:sSub>
+      </m:oMath>
+      <w:r>
+        <w:rPr>
+          <w:rFonts w:eastAsiaTheme="minorEastAsia"/>
+        </w:rPr>
+        <w:t>, mentre</w:t>
+      </w:r>
+      <w:r>
+        <w:rPr>
+          <w:rFonts w:eastAsiaTheme="minorEastAsia"/>
+        </w:rPr>
+        <w:t xml:space="preserve"> lascio aperti </w:t>
+      </w:r>
+      <m:oMath>
+        <m:sSub>
+          <m:sSubPr>
+            <m:ctrlPr>
+              <w:rPr>
+                <w:rFonts w:ascii="Cambria Math" w:eastAsiaTheme="minorEastAsia" w:hAnsi="Cambria Math"/>
+                <w:i/>
+              </w:rPr>
+            </m:ctrlPr>
+          </m:sSubPr>
+          <m:e>
+            <m:r>
+              <w:rPr>
+                <w:rFonts w:ascii="Cambria Math" w:eastAsiaTheme="minorEastAsia" w:hAnsi="Cambria Math"/>
+              </w:rPr>
+              <m:t>P</m:t>
+            </m:r>
+          </m:e>
+          <m:sub>
+            <m:r>
+              <w:rPr>
+                <w:rFonts w:ascii="Cambria Math" w:eastAsiaTheme="minorEastAsia" w:hAnsi="Cambria Math"/>
+              </w:rPr>
+              <m:t>3</m:t>
+            </m:r>
+          </m:sub>
+        </m:sSub>
+        <m:r>
+          <w:rPr>
+            <w:rFonts w:ascii="Cambria Math" w:eastAsiaTheme="minorEastAsia" w:hAnsi="Cambria Math"/>
+          </w:rPr>
           <m:t>,</m:t>
         </m:r>
         <m:sSub>
@@ -4512,22 +4782,125 @@
               <w:rPr>
                 <w:rFonts w:ascii="Cambria Math" w:eastAsiaTheme="minorEastAsia" w:hAnsi="Cambria Math"/>
               </w:rPr>
-              <m:t>2</m:t>
-            </m:r>
-          </m:sub>
-        </m:sSub>
-      </m:oMath>
-      <w:r>
-        <w:rPr>
-          <w:rFonts w:eastAsiaTheme="minorEastAsia"/>
-        </w:rPr>
-        <w:t xml:space="preserve">. </w:t>
-      </w:r>
-      <w:r>
-        <w:rPr>
-          <w:rFonts w:eastAsiaTheme="minorEastAsia"/>
-        </w:rPr>
-        <w:t>Esaminiamo</w:t>
+              <m:t>4</m:t>
+            </m:r>
+          </m:sub>
+        </m:sSub>
+        <m:r>
+          <w:rPr>
+            <w:rFonts w:ascii="Cambria Math" w:eastAsiaTheme="minorEastAsia" w:hAnsi="Cambria Math"/>
+          </w:rPr>
+          <m:t>,</m:t>
+        </m:r>
+        <m:sSub>
+          <m:sSubPr>
+            <m:ctrlPr>
+              <w:rPr>
+                <w:rFonts w:ascii="Cambria Math" w:eastAsiaTheme="minorEastAsia" w:hAnsi="Cambria Math"/>
+                <w:i/>
+              </w:rPr>
+            </m:ctrlPr>
+          </m:sSubPr>
+          <m:e>
+            <m:r>
+              <w:rPr>
+                <w:rFonts w:ascii="Cambria Math" w:eastAsiaTheme="minorEastAsia" w:hAnsi="Cambria Math"/>
+              </w:rPr>
+              <m:t>P</m:t>
+            </m:r>
+          </m:e>
+          <m:sub>
+            <m:r>
+              <w:rPr>
+                <w:rFonts w:ascii="Cambria Math" w:eastAsiaTheme="minorEastAsia" w:hAnsi="Cambria Math"/>
+              </w:rPr>
+              <m:t>6</m:t>
+            </m:r>
+          </m:sub>
+        </m:sSub>
+      </m:oMath>
+      <w:r>
+        <w:rPr>
+          <w:rFonts w:eastAsiaTheme="minorEastAsia"/>
+        </w:rPr>
+        <w:t xml:space="preserve"> in quanto promettono meglio.</w:t>
+      </w:r>
+    </w:p>
+    <w:p>
+      <w:pPr>
+        <w:rPr>
+          <w:rFonts w:eastAsiaTheme="minorEastAsia"/>
+        </w:rPr>
+      </w:pPr>
+    </w:p>
+    <w:p>
+      <w:pPr>
+        <w:rPr>
+          <w:rFonts w:eastAsiaTheme="minorEastAsia"/>
+        </w:rPr>
+      </w:pPr>
+      <w:r>
+        <w:rPr>
+          <w:rFonts w:eastAsiaTheme="minorEastAsia"/>
+        </w:rPr>
+        <w:t xml:space="preserve">d. Per una strategia Best Bound First per un problema di massimo, si </w:t>
+      </w:r>
+      <w:r>
+        <w:t xml:space="preserve">sceglie il nodo con il miglior UB tra i nodi aperti, quindi </w:t>
+      </w:r>
+      <m:oMath>
+        <m:sSub>
+          <m:sSubPr>
+            <m:ctrlPr>
+              <w:rPr>
+                <w:rFonts w:ascii="Cambria Math" w:hAnsi="Cambria Math"/>
+                <w:i/>
+              </w:rPr>
+            </m:ctrlPr>
+          </m:sSubPr>
+          <m:e>
+            <m:r>
+              <w:rPr>
+                <w:rFonts w:ascii="Cambria Math" w:hAnsi="Cambria Math"/>
+              </w:rPr>
+              <m:t>P</m:t>
+            </m:r>
+          </m:e>
+          <m:sub>
+            <m:r>
+              <w:rPr>
+                <w:rFonts w:ascii="Cambria Math" w:hAnsi="Cambria Math"/>
+              </w:rPr>
+              <m:t>6</m:t>
+            </m:r>
+          </m:sub>
+        </m:sSub>
+      </m:oMath>
+    </w:p>
+    <w:p>
+      <w:pPr>
+        <w:rPr>
+          <w:rFonts w:eastAsiaTheme="minorEastAsia"/>
+        </w:rPr>
+      </w:pPr>
+    </w:p>
+    <w:p>
+      <w:pPr>
+        <w:rPr>
+          <w:rFonts w:eastAsiaTheme="minorEastAsia"/>
+        </w:rPr>
+      </w:pPr>
+      <w:r>
+        <w:rPr>
+          <w:rFonts w:eastAsiaTheme="minorEastAsia"/>
+        </w:rPr>
+        <w:t xml:space="preserve">e. </w:t>
+      </w:r>
+      <w:r>
+        <w:rPr>
+          <w:rFonts w:eastAsiaTheme="minorEastAsia"/>
+        </w:rPr>
+        <w:t>Consideriamo l’inserimento di un generico nodo</w:t>
       </w:r>
       <w:r>
         <w:rPr>
@@ -4558,6 +4931,40 @@
               <w:rPr>
                 <w:rFonts w:ascii="Cambria Math" w:eastAsiaTheme="minorEastAsia" w:hAnsi="Cambria Math"/>
               </w:rPr>
+              <m:t>7</m:t>
+            </m:r>
+          </m:sub>
+        </m:sSub>
+      </m:oMath>
+      <w:r>
+        <w:rPr>
+          <w:rFonts w:eastAsiaTheme="minorEastAsia"/>
+        </w:rPr>
+        <w:t xml:space="preserve">. Ora come ora, sono aperti i nodi </w:t>
+      </w:r>
+      <m:oMath>
+        <m:sSub>
+          <m:sSubPr>
+            <m:ctrlPr>
+              <w:rPr>
+                <w:rFonts w:ascii="Cambria Math" w:eastAsiaTheme="minorEastAsia" w:hAnsi="Cambria Math"/>
+                <w:i/>
+              </w:rPr>
+            </m:ctrlPr>
+          </m:sSubPr>
+          <m:e>
+            <m:r>
+              <w:rPr>
+                <w:rFonts w:ascii="Cambria Math" w:eastAsiaTheme="minorEastAsia" w:hAnsi="Cambria Math"/>
+              </w:rPr>
+              <m:t>P</m:t>
+            </m:r>
+          </m:e>
+          <m:sub>
+            <m:r>
+              <w:rPr>
+                <w:rFonts w:ascii="Cambria Math" w:eastAsiaTheme="minorEastAsia" w:hAnsi="Cambria Math"/>
+              </w:rPr>
               <m:t>3</m:t>
             </m:r>
           </m:sub>
@@ -4566,7 +4973,7 @@
           <w:rPr>
             <w:rFonts w:ascii="Cambria Math" w:eastAsiaTheme="minorEastAsia" w:hAnsi="Cambria Math"/>
           </w:rPr>
-          <m:t xml:space="preserve">, </m:t>
+          <m:t>,</m:t>
         </m:r>
         <m:sSub>
           <m:sSubPr>
@@ -4598,31 +5005,31 @@
           <w:rPr>
             <w:rFonts w:ascii="Cambria Math" w:eastAsiaTheme="minorEastAsia" w:hAnsi="Cambria Math"/>
           </w:rPr>
-          <m:t xml:space="preserve">, </m:t>
-        </m:r>
-        <m:sSub>
-          <m:sSubPr>
-            <m:ctrlPr>
-              <w:rPr>
-                <w:rFonts w:ascii="Cambria Math" w:eastAsiaTheme="minorEastAsia" w:hAnsi="Cambria Math"/>
-                <w:i/>
-              </w:rPr>
-            </m:ctrlPr>
-          </m:sSubPr>
-          <m:e>
-            <m:r>
-              <w:rPr>
-                <w:rFonts w:ascii="Cambria Math" w:eastAsiaTheme="minorEastAsia" w:hAnsi="Cambria Math"/>
-              </w:rPr>
-              <m:t>P</m:t>
-            </m:r>
-          </m:e>
-          <m:sub>
-            <m:r>
-              <w:rPr>
-                <w:rFonts w:ascii="Cambria Math" w:eastAsiaTheme="minorEastAsia" w:hAnsi="Cambria Math"/>
-              </w:rPr>
-              <m:t>5</m:t>
+          <m:t>,</m:t>
+        </m:r>
+        <m:sSub>
+          <m:sSubPr>
+            <m:ctrlPr>
+              <w:rPr>
+                <w:rFonts w:ascii="Cambria Math" w:eastAsiaTheme="minorEastAsia" w:hAnsi="Cambria Math"/>
+                <w:i/>
+              </w:rPr>
+            </m:ctrlPr>
+          </m:sSubPr>
+          <m:e>
+            <m:r>
+              <w:rPr>
+                <w:rFonts w:ascii="Cambria Math" w:eastAsiaTheme="minorEastAsia" w:hAnsi="Cambria Math"/>
+              </w:rPr>
+              <m:t>P</m:t>
+            </m:r>
+          </m:e>
+          <m:sub>
+            <m:r>
+              <w:rPr>
+                <w:rFonts w:ascii="Cambria Math" w:eastAsiaTheme="minorEastAsia" w:hAnsi="Cambria Math"/>
+              </w:rPr>
+              <m:t>6</m:t>
             </m:r>
           </m:sub>
         </m:sSub>
@@ -4630,289 +5037,8 @@
           <w:rPr>
             <w:rFonts w:ascii="Cambria Math" w:eastAsiaTheme="minorEastAsia" w:hAnsi="Cambria Math"/>
           </w:rPr>
-          <m:t xml:space="preserve">, </m:t>
-        </m:r>
-        <m:sSub>
-          <m:sSubPr>
-            <m:ctrlPr>
-              <w:rPr>
-                <w:rFonts w:ascii="Cambria Math" w:eastAsiaTheme="minorEastAsia" w:hAnsi="Cambria Math"/>
-                <w:i/>
-              </w:rPr>
-            </m:ctrlPr>
-          </m:sSubPr>
-          <m:e>
-            <m:r>
-              <w:rPr>
-                <w:rFonts w:ascii="Cambria Math" w:eastAsiaTheme="minorEastAsia" w:hAnsi="Cambria Math"/>
-              </w:rPr>
-              <m:t>P</m:t>
-            </m:r>
-          </m:e>
-          <m:sub>
-            <m:r>
-              <w:rPr>
-                <w:rFonts w:ascii="Cambria Math" w:eastAsiaTheme="minorEastAsia" w:hAnsi="Cambria Math"/>
-              </w:rPr>
-              <m:t>6</m:t>
-            </m:r>
-          </m:sub>
-        </m:sSub>
-      </m:oMath>
-      <w:r>
-        <w:rPr>
-          <w:rFonts w:eastAsiaTheme="minorEastAsia"/>
-        </w:rPr>
-        <w:t xml:space="preserve">; </w:t>
-      </w:r>
-      <w:r>
-        <w:t>Cerco il LB massimo e l’UB deve essere &gt;= al minimo per non essere chiuso</w:t>
-      </w:r>
-      <w:r>
-        <w:t xml:space="preserve">. Non chiudiamo sicuramente né </w:t>
-      </w:r>
-      <m:oMath>
-        <m:sSub>
-          <m:sSubPr>
-            <m:ctrlPr>
-              <w:rPr>
-                <w:rFonts w:ascii="Cambria Math" w:hAnsi="Cambria Math"/>
-                <w:i/>
-              </w:rPr>
-            </m:ctrlPr>
-          </m:sSubPr>
-          <m:e>
-            <m:r>
-              <w:rPr>
-                <w:rFonts w:ascii="Cambria Math" w:hAnsi="Cambria Math"/>
-              </w:rPr>
-              <m:t>P</m:t>
-            </m:r>
-          </m:e>
-          <m:sub>
-            <m:r>
-              <w:rPr>
-                <w:rFonts w:ascii="Cambria Math" w:hAnsi="Cambria Math"/>
-              </w:rPr>
-              <m:t>3</m:t>
-            </m:r>
-          </m:sub>
-        </m:sSub>
-      </m:oMath>
-      <w:r>
-        <w:rPr>
-          <w:rFonts w:eastAsiaTheme="minorEastAsia"/>
-        </w:rPr>
-        <w:t xml:space="preserve"> e </w:t>
-      </w:r>
-      <m:oMath>
-        <m:sSub>
-          <m:sSubPr>
-            <m:ctrlPr>
-              <w:rPr>
-                <w:rFonts w:ascii="Cambria Math" w:eastAsiaTheme="minorEastAsia" w:hAnsi="Cambria Math"/>
-                <w:i/>
-              </w:rPr>
-            </m:ctrlPr>
-          </m:sSubPr>
-          <m:e>
-            <m:r>
-              <w:rPr>
-                <w:rFonts w:ascii="Cambria Math" w:eastAsiaTheme="minorEastAsia" w:hAnsi="Cambria Math"/>
-              </w:rPr>
-              <m:t>P</m:t>
-            </m:r>
-          </m:e>
-          <m:sub>
-            <m:r>
-              <w:rPr>
-                <w:rFonts w:ascii="Cambria Math" w:eastAsiaTheme="minorEastAsia" w:hAnsi="Cambria Math"/>
-              </w:rPr>
-              <m:t>4</m:t>
-            </m:r>
-          </m:sub>
-        </m:sSub>
-      </m:oMath>
-      <w:r>
-        <w:rPr>
-          <w:rFonts w:eastAsiaTheme="minorEastAsia"/>
-        </w:rPr>
-        <w:t xml:space="preserve">, avendo LB = 1.5; discorso diverso, invece per </w:t>
-      </w:r>
-      <m:oMath>
-        <m:sSub>
-          <m:sSubPr>
-            <m:ctrlPr>
-              <w:rPr>
-                <w:rFonts w:ascii="Cambria Math" w:eastAsiaTheme="minorEastAsia" w:hAnsi="Cambria Math"/>
-                <w:i/>
-              </w:rPr>
-            </m:ctrlPr>
-          </m:sSubPr>
-          <m:e>
-            <m:r>
-              <w:rPr>
-                <w:rFonts w:ascii="Cambria Math" w:eastAsiaTheme="minorEastAsia" w:hAnsi="Cambria Math"/>
-              </w:rPr>
-              <m:t>P</m:t>
-            </m:r>
-          </m:e>
-          <m:sub>
-            <m:r>
-              <w:rPr>
-                <w:rFonts w:ascii="Cambria Math" w:eastAsiaTheme="minorEastAsia" w:hAnsi="Cambria Math"/>
-              </w:rPr>
-              <m:t>5</m:t>
-            </m:r>
-          </m:sub>
-        </m:sSub>
-      </m:oMath>
-      <w:r>
-        <w:rPr>
-          <w:rFonts w:eastAsiaTheme="minorEastAsia"/>
-        </w:rPr>
-        <w:t xml:space="preserve"> e </w:t>
-      </w:r>
-      <m:oMath>
-        <m:sSub>
-          <m:sSubPr>
-            <m:ctrlPr>
-              <w:rPr>
-                <w:rFonts w:ascii="Cambria Math" w:eastAsiaTheme="minorEastAsia" w:hAnsi="Cambria Math"/>
-                <w:i/>
-              </w:rPr>
-            </m:ctrlPr>
-          </m:sSubPr>
-          <m:e>
-            <m:r>
-              <w:rPr>
-                <w:rFonts w:ascii="Cambria Math" w:eastAsiaTheme="minorEastAsia" w:hAnsi="Cambria Math"/>
-              </w:rPr>
-              <m:t>P</m:t>
-            </m:r>
-          </m:e>
-          <m:sub>
-            <m:r>
-              <w:rPr>
-                <w:rFonts w:ascii="Cambria Math" w:eastAsiaTheme="minorEastAsia" w:hAnsi="Cambria Math"/>
-              </w:rPr>
-              <m:t>6</m:t>
-            </m:r>
-          </m:sub>
-        </m:sSub>
-      </m:oMath>
-      <w:r>
-        <w:rPr>
-          <w:rFonts w:eastAsiaTheme="minorEastAsia"/>
-        </w:rPr>
-        <w:t xml:space="preserve"> che vengono correttamente chiusi.</w:t>
-      </w:r>
-    </w:p>
-    <w:p>
-      <w:pPr>
-        <w:rPr>
-          <w:rFonts w:eastAsiaTheme="minorEastAsia"/>
-        </w:rPr>
-      </w:pPr>
-    </w:p>
-    <w:p>
-      <w:pPr>
-        <w:rPr>
-          <w:rFonts w:eastAsiaTheme="minorEastAsia"/>
-        </w:rPr>
-      </w:pPr>
-      <w:r>
-        <w:rPr>
-          <w:rFonts w:eastAsiaTheme="minorEastAsia"/>
-        </w:rPr>
-        <w:t xml:space="preserve">d. Per una strategia Best Bound First per un problema di massimo, si </w:t>
-      </w:r>
-      <w:r>
-        <w:t xml:space="preserve">sceglie il nodo con il miglior UB tra i nodi aperti, quindi </w:t>
-      </w:r>
-      <m:oMath>
-        <m:sSub>
-          <m:sSubPr>
-            <m:ctrlPr>
-              <w:rPr>
-                <w:rFonts w:ascii="Cambria Math" w:hAnsi="Cambria Math"/>
-                <w:i/>
-              </w:rPr>
-            </m:ctrlPr>
-          </m:sSubPr>
-          <m:e>
-            <m:r>
-              <w:rPr>
-                <w:rFonts w:ascii="Cambria Math" w:hAnsi="Cambria Math"/>
-              </w:rPr>
-              <m:t>P</m:t>
-            </m:r>
-          </m:e>
-          <m:sub>
-            <m:r>
-              <w:rPr>
-                <w:rFonts w:ascii="Cambria Math" w:hAnsi="Cambria Math"/>
-              </w:rPr>
-              <m:t>4</m:t>
-            </m:r>
-          </m:sub>
-        </m:sSub>
-      </m:oMath>
-    </w:p>
-    <w:p>
-      <w:pPr>
-        <w:rPr>
-          <w:rFonts w:eastAsiaTheme="minorEastAsia"/>
-        </w:rPr>
-      </w:pPr>
-    </w:p>
-    <w:p>
-      <w:pPr>
-        <w:rPr>
-          <w:rFonts w:eastAsiaTheme="minorEastAsia"/>
-        </w:rPr>
-      </w:pPr>
-      <w:r>
-        <w:rPr>
-          <w:rFonts w:eastAsiaTheme="minorEastAsia"/>
-        </w:rPr>
-        <w:t xml:space="preserve">e. Come in classe, consideriamo l’esempio di un nodo </w:t>
-      </w:r>
-      <m:oMath>
-        <m:sSub>
-          <m:sSubPr>
-            <m:ctrlPr>
-              <w:rPr>
-                <w:rFonts w:ascii="Cambria Math" w:eastAsiaTheme="minorEastAsia" w:hAnsi="Cambria Math"/>
-                <w:i/>
-              </w:rPr>
-            </m:ctrlPr>
-          </m:sSubPr>
-          <m:e>
-            <m:r>
-              <w:rPr>
-                <w:rFonts w:ascii="Cambria Math" w:eastAsiaTheme="minorEastAsia" w:hAnsi="Cambria Math"/>
-              </w:rPr>
-              <m:t>P</m:t>
-            </m:r>
-          </m:e>
-          <m:sub>
-            <m:r>
-              <w:rPr>
-                <w:rFonts w:ascii="Cambria Math" w:eastAsiaTheme="minorEastAsia" w:hAnsi="Cambria Math"/>
-              </w:rPr>
-              <m:t>5</m:t>
-            </m:r>
-          </m:sub>
-        </m:sSub>
-      </m:oMath>
-      <w:r>
-        <w:rPr>
-          <w:rFonts w:eastAsiaTheme="minorEastAsia"/>
-        </w:rPr>
-        <w:t xml:space="preserve"> che porta a </w:t>
-      </w:r>
-      <m:oMath>
+          <m:t>,</m:t>
+        </m:r>
         <m:sSub>
           <m:sSubPr>
             <m:ctrlPr>
@@ -4944,205 +5070,21 @@
         <w:rPr>
           <w:rFonts w:eastAsiaTheme="minorEastAsia"/>
         </w:rPr>
-        <w:t xml:space="preserve"> e </w:t>
-      </w:r>
-      <m:oMath>
-        <m:sSub>
-          <m:sSubPr>
-            <m:ctrlPr>
-              <w:rPr>
-                <w:rFonts w:ascii="Cambria Math" w:eastAsiaTheme="minorEastAsia" w:hAnsi="Cambria Math"/>
-                <w:i/>
-              </w:rPr>
-            </m:ctrlPr>
-          </m:sSubPr>
-          <m:e>
-            <m:r>
-              <w:rPr>
-                <w:rFonts w:ascii="Cambria Math" w:eastAsiaTheme="minorEastAsia" w:hAnsi="Cambria Math"/>
-              </w:rPr>
-              <m:t>P</m:t>
-            </m:r>
-          </m:e>
-          <m:sub>
-            <m:r>
-              <w:rPr>
-                <w:rFonts w:ascii="Cambria Math" w:eastAsiaTheme="minorEastAsia" w:hAnsi="Cambria Math"/>
-              </w:rPr>
-              <m:t>8</m:t>
-            </m:r>
-          </m:sub>
-        </m:sSub>
-      </m:oMath>
-      <w:r>
-        <w:rPr>
-          <w:rFonts w:eastAsiaTheme="minorEastAsia"/>
-        </w:rPr>
-        <w:t xml:space="preserve">. Ora come ora, sono aperti i nodi </w:t>
-      </w:r>
-      <m:oMath>
-        <m:sSub>
-          <m:sSubPr>
-            <m:ctrlPr>
-              <w:rPr>
-                <w:rFonts w:ascii="Cambria Math" w:eastAsiaTheme="minorEastAsia" w:hAnsi="Cambria Math"/>
-                <w:i/>
-              </w:rPr>
-            </m:ctrlPr>
-          </m:sSubPr>
-          <m:e>
-            <m:r>
-              <w:rPr>
-                <w:rFonts w:ascii="Cambria Math" w:eastAsiaTheme="minorEastAsia" w:hAnsi="Cambria Math"/>
-              </w:rPr>
-              <m:t>P</m:t>
-            </m:r>
-          </m:e>
-          <m:sub>
-            <m:r>
-              <w:rPr>
-                <w:rFonts w:ascii="Cambria Math" w:eastAsiaTheme="minorEastAsia" w:hAnsi="Cambria Math"/>
-              </w:rPr>
-              <m:t>3</m:t>
-            </m:r>
-          </m:sub>
-        </m:sSub>
+        <w:t>. Per chiudere tutti i nodi, serve un LB &gt;= a tutti i nodi, quindi almeno &lt;= 1.6, mentre come UB serve quello massimo tra i nodi aperti, che sarà 1.9. Avremo quindi che l’intervallo ottimo è compreso tra [</w:t>
+      </w:r>
+      <m:oMath>
         <m:r>
           <w:rPr>
             <w:rFonts w:ascii="Cambria Math" w:eastAsiaTheme="minorEastAsia" w:hAnsi="Cambria Math"/>
           </w:rPr>
-          <m:t>,</m:t>
-        </m:r>
-        <m:sSub>
-          <m:sSubPr>
-            <m:ctrlPr>
-              <w:rPr>
-                <w:rFonts w:ascii="Cambria Math" w:eastAsiaTheme="minorEastAsia" w:hAnsi="Cambria Math"/>
-                <w:i/>
-              </w:rPr>
-            </m:ctrlPr>
-          </m:sSubPr>
-          <m:e>
-            <m:r>
-              <w:rPr>
-                <w:rFonts w:ascii="Cambria Math" w:eastAsiaTheme="minorEastAsia" w:hAnsi="Cambria Math"/>
-              </w:rPr>
-              <m:t>P</m:t>
-            </m:r>
-          </m:e>
-          <m:sub>
-            <m:r>
-              <w:rPr>
-                <w:rFonts w:ascii="Cambria Math" w:eastAsiaTheme="minorEastAsia" w:hAnsi="Cambria Math"/>
-              </w:rPr>
-              <m:t>4</m:t>
-            </m:r>
-          </m:sub>
-        </m:sSub>
-        <m:r>
-          <w:rPr>
-            <w:rFonts w:ascii="Cambria Math" w:eastAsiaTheme="minorEastAsia" w:hAnsi="Cambria Math"/>
-          </w:rPr>
-          <m:t>,</m:t>
-        </m:r>
-        <m:sSub>
-          <m:sSubPr>
-            <m:ctrlPr>
-              <w:rPr>
-                <w:rFonts w:ascii="Cambria Math" w:eastAsiaTheme="minorEastAsia" w:hAnsi="Cambria Math"/>
-                <w:i/>
-              </w:rPr>
-            </m:ctrlPr>
-          </m:sSubPr>
-          <m:e>
-            <m:r>
-              <w:rPr>
-                <w:rFonts w:ascii="Cambria Math" w:eastAsiaTheme="minorEastAsia" w:hAnsi="Cambria Math"/>
-              </w:rPr>
-              <m:t>P</m:t>
-            </m:r>
-          </m:e>
-          <m:sub>
-            <m:r>
-              <w:rPr>
-                <w:rFonts w:ascii="Cambria Math" w:eastAsiaTheme="minorEastAsia" w:hAnsi="Cambria Math"/>
-              </w:rPr>
-              <m:t>8</m:t>
-            </m:r>
-          </m:sub>
-        </m:sSub>
-      </m:oMath>
-      <w:r>
-        <w:rPr>
-          <w:rFonts w:eastAsiaTheme="minorEastAsia"/>
-        </w:rPr>
-        <w:t xml:space="preserve">. Avremo quindi un LB che deve essere </w:t>
-      </w:r>
-      <m:oMath>
-        <m:r>
-          <w:rPr>
-            <w:rFonts w:ascii="Cambria Math" w:eastAsiaTheme="minorEastAsia" w:hAnsi="Cambria Math"/>
-          </w:rPr>
-          <m:t>≥</m:t>
-        </m:r>
-      </m:oMath>
-      <w:r>
-        <w:rPr>
-          <w:rFonts w:eastAsiaTheme="minorEastAsia"/>
-        </w:rPr>
-        <w:t xml:space="preserve"> </w:t>
-      </w:r>
-      <m:oMath>
-        <m:r>
-          <w:rPr>
-            <w:rFonts w:ascii="Cambria Math" w:eastAsiaTheme="minorEastAsia" w:hAnsi="Cambria Math"/>
-          </w:rPr>
-          <m:t>1.5</m:t>
-        </m:r>
-      </m:oMath>
-      <w:r>
-        <w:rPr>
-          <w:rFonts w:eastAsiaTheme="minorEastAsia"/>
-        </w:rPr>
-        <w:t xml:space="preserve"> mentre un UB </w:t>
-      </w:r>
-      <m:oMath>
-        <m:r>
-          <w:rPr>
-            <w:rFonts w:ascii="Cambria Math" w:eastAsiaTheme="minorEastAsia" w:hAnsi="Cambria Math"/>
-          </w:rPr>
-          <m:t>≤1.9</m:t>
-        </m:r>
-      </m:oMath>
-      <w:r>
-        <w:rPr>
-          <w:rFonts w:eastAsiaTheme="minorEastAsia"/>
-        </w:rPr>
-        <w:t xml:space="preserve">, massimo tra tutti i nodi del problema. Per esempio, è possibile selezionare l’intervallo </w:t>
-      </w:r>
-      <m:oMath>
-        <m:r>
-          <w:rPr>
-            <w:rFonts w:ascii="Cambria Math" w:eastAsiaTheme="minorEastAsia" w:hAnsi="Cambria Math"/>
-          </w:rPr>
-          <m:t>[1.5;1.5]</m:t>
-        </m:r>
-      </m:oMath>
-      <w:r>
-        <w:rPr>
-          <w:rFonts w:eastAsiaTheme="minorEastAsia"/>
-        </w:rPr>
-        <w:t xml:space="preserve">, restringendo la ricerca ad un singolo valore. </w:t>
-      </w:r>
-    </w:p>
-    <w:p>
-      <w:pPr>
-        <w:rPr>
-          <w:rFonts w:eastAsiaTheme="minorEastAsia"/>
-        </w:rPr>
-      </w:pPr>
-      <w:r>
-        <w:br w:type="page"/>
+          <m:t>1.6;1.9]</m:t>
+        </m:r>
+      </m:oMath>
+      <w:r>
+        <w:rPr>
+          <w:rFonts w:eastAsiaTheme="minorEastAsia"/>
+        </w:rPr>
+        <w:t>.</w:t>
       </w:r>
     </w:p>
     <w:p>
@@ -5295,7 +5237,25 @@
         <w:rPr>
           <w:rFonts w:eastAsiaTheme="minorEastAsia"/>
         </w:rPr>
-        <w:t xml:space="preserve">; rimangono i nodi sottostanti. Cerchiamo di fatto l’UB migliore tra i nodi aperti, dunque 3.3, che sarà l’incumbent. Per questa ragione, posso chiudere tutti gli altri nodi aperti, quindi </w:t>
+        <w:t xml:space="preserve">; rimangono i nodi sottostanti. Cerchiamo di fatto l’UB migliore </w:t>
+      </w:r>
+      <w:r>
+        <w:rPr>
+          <w:rFonts w:eastAsiaTheme="minorEastAsia"/>
+        </w:rPr>
+        <w:t>tutti i possibili nodi</w:t>
+      </w:r>
+      <w:r>
+        <w:rPr>
+          <w:rFonts w:eastAsiaTheme="minorEastAsia"/>
+        </w:rPr>
+        <w:t xml:space="preserve">, dunque 3.3, che sarà l’incumbent. </w:t>
+      </w:r>
+      <w:r>
+        <w:rPr>
+          <w:rFonts w:eastAsiaTheme="minorEastAsia"/>
+        </w:rPr>
+        <w:t xml:space="preserve">Chiudo tutti i nodi con LB &gt;= S.A. Quindi, chiudo </w:t>
       </w:r>
       <m:oMath>
         <m:sSub>
@@ -5324,6 +5284,182 @@
             </m:r>
           </m:sub>
         </m:sSub>
+      </m:oMath>
+      <w:r>
+        <w:rPr>
+          <w:rFonts w:eastAsiaTheme="minorEastAsia"/>
+        </w:rPr>
+        <w:t xml:space="preserve"> mentre lascio aperti gli altri nodi</w:t>
+      </w:r>
+    </w:p>
+    <w:p/>
+    <w:p>
+      <w:pPr>
+        <w:rPr>
+          <w:rFonts w:eastAsiaTheme="minorEastAsia"/>
+        </w:rPr>
+      </w:pPr>
+      <w:r>
+        <w:t xml:space="preserve">c. L’intervallo ottimo è compreso tra l’UB minimo tra i nodi aperti e similmente un LB &lt;= minimo e minimo anch’esso tra i nodi aperti. L’unico intervallo può essere </w:t>
+      </w:r>
+      <m:oMath>
+        <m:r>
+          <w:rPr>
+            <w:rFonts w:ascii="Cambria Math" w:hAnsi="Cambria Math"/>
+          </w:rPr>
+          <m:t>[</m:t>
+        </m:r>
+        <m:r>
+          <w:rPr>
+            <w:rFonts w:ascii="Cambria Math" w:hAnsi="Cambria Math"/>
+          </w:rPr>
+          <m:t>2.9</m:t>
+        </m:r>
+        <m:r>
+          <w:rPr>
+            <w:rFonts w:ascii="Cambria Math" w:hAnsi="Cambria Math"/>
+          </w:rPr>
+          <m:t>;3.3]</m:t>
+        </m:r>
+      </m:oMath>
+    </w:p>
+    <w:p>
+      <w:pPr>
+        <w:rPr>
+          <w:rFonts w:eastAsiaTheme="minorEastAsia"/>
+        </w:rPr>
+      </w:pPr>
+    </w:p>
+    <w:p>
+      <w:pPr>
+        <w:rPr>
+          <w:rFonts w:eastAsiaTheme="minorEastAsia"/>
+        </w:rPr>
+      </w:pPr>
+      <w:r>
+        <w:rPr>
+          <w:rFonts w:eastAsiaTheme="minorEastAsia"/>
+        </w:rPr>
+        <w:t xml:space="preserve">d. Per una strategia Best Bound First per un problema di minimo, si </w:t>
+      </w:r>
+      <w:r>
+        <w:t xml:space="preserve">sceglie il nodo con il miglior LB tra quelli aperti, cioè </w:t>
+      </w:r>
+      <m:oMath>
+        <m:sSub>
+          <m:sSubPr>
+            <m:ctrlPr>
+              <w:rPr>
+                <w:rFonts w:ascii="Cambria Math" w:eastAsiaTheme="minorEastAsia" w:hAnsi="Cambria Math"/>
+                <w:i/>
+              </w:rPr>
+            </m:ctrlPr>
+          </m:sSubPr>
+          <m:e>
+            <m:r>
+              <w:rPr>
+                <w:rFonts w:ascii="Cambria Math" w:eastAsiaTheme="minorEastAsia" w:hAnsi="Cambria Math"/>
+              </w:rPr>
+              <m:t>P</m:t>
+            </m:r>
+          </m:e>
+          <m:sub>
+            <m:r>
+              <w:rPr>
+                <w:rFonts w:ascii="Cambria Math" w:eastAsiaTheme="minorEastAsia" w:hAnsi="Cambria Math"/>
+              </w:rPr>
+              <m:t>6</m:t>
+            </m:r>
+          </m:sub>
+        </m:sSub>
+      </m:oMath>
+      <w:r>
+        <w:rPr>
+          <w:rFonts w:eastAsiaTheme="minorEastAsia"/>
+        </w:rPr>
+        <w:t>.</w:t>
+      </w:r>
+    </w:p>
+    <w:p/>
+    <w:p>
+      <w:pPr>
+        <w:rPr>
+          <w:rFonts w:eastAsiaTheme="minorEastAsia"/>
+        </w:rPr>
+      </w:pPr>
+      <w:r>
+        <w:rPr>
+          <w:rFonts w:eastAsiaTheme="minorEastAsia"/>
+        </w:rPr>
+        <w:t xml:space="preserve">e. </w:t>
+      </w:r>
+      <w:r>
+        <w:rPr>
+          <w:rFonts w:eastAsiaTheme="minorEastAsia"/>
+        </w:rPr>
+        <w:t xml:space="preserve">Consideriamo l’inserimento di un generico nodo </w:t>
+      </w:r>
+      <m:oMath>
+        <m:sSub>
+          <m:sSubPr>
+            <m:ctrlPr>
+              <w:rPr>
+                <w:rFonts w:ascii="Cambria Math" w:eastAsiaTheme="minorEastAsia" w:hAnsi="Cambria Math"/>
+                <w:i/>
+              </w:rPr>
+            </m:ctrlPr>
+          </m:sSubPr>
+          <m:e>
+            <m:r>
+              <w:rPr>
+                <w:rFonts w:ascii="Cambria Math" w:eastAsiaTheme="minorEastAsia" w:hAnsi="Cambria Math"/>
+              </w:rPr>
+              <m:t>P</m:t>
+            </m:r>
+          </m:e>
+          <m:sub>
+            <m:r>
+              <w:rPr>
+                <w:rFonts w:ascii="Cambria Math" w:eastAsiaTheme="minorEastAsia" w:hAnsi="Cambria Math"/>
+              </w:rPr>
+              <m:t>7</m:t>
+            </m:r>
+          </m:sub>
+        </m:sSub>
+      </m:oMath>
+      <w:r>
+        <w:rPr>
+          <w:rFonts w:eastAsiaTheme="minorEastAsia"/>
+        </w:rPr>
+        <w:t xml:space="preserve">. Avremo aperti </w:t>
+      </w:r>
+      <m:oMath>
+        <m:sSub>
+          <m:sSubPr>
+            <m:ctrlPr>
+              <w:rPr>
+                <w:rFonts w:ascii="Cambria Math" w:eastAsiaTheme="minorEastAsia" w:hAnsi="Cambria Math"/>
+                <w:i/>
+              </w:rPr>
+            </m:ctrlPr>
+          </m:sSubPr>
+          <m:e>
+            <m:r>
+              <w:rPr>
+                <w:rFonts w:ascii="Cambria Math" w:eastAsiaTheme="minorEastAsia" w:hAnsi="Cambria Math"/>
+              </w:rPr>
+              <m:t>P</m:t>
+            </m:r>
+          </m:e>
+          <m:sub>
+            <m:r>
+              <w:rPr>
+                <w:rFonts w:ascii="Cambria Math" w:eastAsiaTheme="minorEastAsia" w:hAnsi="Cambria Math"/>
+              </w:rPr>
+              <m:t>4</m:t>
+            </m:r>
+          </m:sub>
+        </m:sSub>
         <m:r>
           <w:rPr>
             <w:rFonts w:ascii="Cambria Math" w:eastAsiaTheme="minorEastAsia" w:hAnsi="Cambria Math"/>
@@ -5388,138 +5524,12 @@
             </m:r>
           </m:sub>
         </m:sSub>
-      </m:oMath>
-      <w:r>
-        <w:rPr>
-          <w:rFonts w:eastAsiaTheme="minorEastAsia"/>
-        </w:rPr>
-        <w:t xml:space="preserve">. </w:t>
-      </w:r>
-    </w:p>
-    <w:p/>
-    <w:p>
-      <w:pPr>
-        <w:rPr>
-          <w:rFonts w:eastAsiaTheme="minorEastAsia"/>
-        </w:rPr>
-      </w:pPr>
-      <w:r>
-        <w:t xml:space="preserve">c. L’intervallo ottimo è compreso tra l’UB minimo tra i nodi aperti e similmente un LB &lt;= minimo e minimo anch’esso tra i nodi aperti. L’unico intervallo può essere </w:t>
-      </w:r>
-      <m:oMath>
-        <m:r>
-          <w:rPr>
-            <w:rFonts w:ascii="Cambria Math" w:hAnsi="Cambria Math"/>
-          </w:rPr>
-          <m:t>[3.0;3.3]</m:t>
-        </m:r>
-      </m:oMath>
-    </w:p>
-    <w:p>
-      <w:pPr>
-        <w:rPr>
-          <w:rFonts w:eastAsiaTheme="minorEastAsia"/>
-        </w:rPr>
-      </w:pPr>
-    </w:p>
-    <w:p>
-      <w:pPr>
-        <w:rPr>
-          <w:rFonts w:eastAsiaTheme="minorEastAsia"/>
-        </w:rPr>
-      </w:pPr>
-      <w:r>
-        <w:rPr>
-          <w:rFonts w:eastAsiaTheme="minorEastAsia"/>
-        </w:rPr>
-        <w:t xml:space="preserve">d. Per una strategia Best Bound First per un problema di minimo, si </w:t>
-      </w:r>
-      <w:r>
-        <w:t xml:space="preserve">sceglie il nodo con il miglior LB tra quelli aperti, cioè </w:t>
-      </w:r>
-      <m:oMath>
-        <m:sSub>
-          <m:sSubPr>
-            <m:ctrlPr>
-              <w:rPr>
-                <w:rFonts w:ascii="Cambria Math" w:eastAsiaTheme="minorEastAsia" w:hAnsi="Cambria Math"/>
-                <w:i/>
-              </w:rPr>
-            </m:ctrlPr>
-          </m:sSubPr>
-          <m:e>
-            <m:r>
-              <w:rPr>
-                <w:rFonts w:ascii="Cambria Math" w:eastAsiaTheme="minorEastAsia" w:hAnsi="Cambria Math"/>
-              </w:rPr>
-              <m:t>P</m:t>
-            </m:r>
-          </m:e>
-          <m:sub>
-            <m:r>
-              <w:rPr>
-                <w:rFonts w:ascii="Cambria Math" w:eastAsiaTheme="minorEastAsia" w:hAnsi="Cambria Math"/>
-              </w:rPr>
-              <m:t>4</m:t>
-            </m:r>
-          </m:sub>
-        </m:sSub>
-      </m:oMath>
-      <w:r>
-        <w:rPr>
-          <w:rFonts w:eastAsiaTheme="minorEastAsia"/>
-        </w:rPr>
-        <w:t>.</w:t>
-      </w:r>
-    </w:p>
-    <w:p/>
-    <w:p>
-      <w:pPr>
-        <w:rPr>
-          <w:rFonts w:eastAsiaTheme="minorEastAsia"/>
-        </w:rPr>
-      </w:pPr>
-      <w:r>
-        <w:rPr>
-          <w:rFonts w:eastAsiaTheme="minorEastAsia"/>
-        </w:rPr>
-        <w:t xml:space="preserve">e. Come in classe, consideriamo l’esempio di un nodo </w:t>
-      </w:r>
-      <m:oMath>
-        <m:sSub>
-          <m:sSubPr>
-            <m:ctrlPr>
-              <w:rPr>
-                <w:rFonts w:ascii="Cambria Math" w:eastAsiaTheme="minorEastAsia" w:hAnsi="Cambria Math"/>
-                <w:i/>
-              </w:rPr>
-            </m:ctrlPr>
-          </m:sSubPr>
-          <m:e>
-            <m:r>
-              <w:rPr>
-                <w:rFonts w:ascii="Cambria Math" w:eastAsiaTheme="minorEastAsia" w:hAnsi="Cambria Math"/>
-              </w:rPr>
-              <m:t>P</m:t>
-            </m:r>
-          </m:e>
-          <m:sub>
-            <m:r>
-              <w:rPr>
-                <w:rFonts w:ascii="Cambria Math" w:eastAsiaTheme="minorEastAsia" w:hAnsi="Cambria Math"/>
-              </w:rPr>
-              <m:t>5</m:t>
-            </m:r>
-          </m:sub>
-        </m:sSub>
-      </m:oMath>
-      <w:r>
-        <w:rPr>
-          <w:rFonts w:eastAsiaTheme="minorEastAsia"/>
-        </w:rPr>
-        <w:t xml:space="preserve"> che porta a </w:t>
-      </w:r>
-      <m:oMath>
+        <m:r>
+          <w:rPr>
+            <w:rFonts w:ascii="Cambria Math" w:eastAsiaTheme="minorEastAsia" w:hAnsi="Cambria Math"/>
+          </w:rPr>
+          <m:t>,</m:t>
+        </m:r>
         <m:sSub>
           <m:sSubPr>
             <m:ctrlPr>
@@ -5551,175 +5561,7 @@
         <w:rPr>
           <w:rFonts w:eastAsiaTheme="minorEastAsia"/>
         </w:rPr>
-        <w:t xml:space="preserve"> e </w:t>
-      </w:r>
-      <m:oMath>
-        <m:sSub>
-          <m:sSubPr>
-            <m:ctrlPr>
-              <w:rPr>
-                <w:rFonts w:ascii="Cambria Math" w:eastAsiaTheme="minorEastAsia" w:hAnsi="Cambria Math"/>
-                <w:i/>
-              </w:rPr>
-            </m:ctrlPr>
-          </m:sSubPr>
-          <m:e>
-            <m:r>
-              <w:rPr>
-                <w:rFonts w:ascii="Cambria Math" w:eastAsiaTheme="minorEastAsia" w:hAnsi="Cambria Math"/>
-              </w:rPr>
-              <m:t>P</m:t>
-            </m:r>
-          </m:e>
-          <m:sub>
-            <m:r>
-              <w:rPr>
-                <w:rFonts w:ascii="Cambria Math" w:eastAsiaTheme="minorEastAsia" w:hAnsi="Cambria Math"/>
-              </w:rPr>
-              <m:t>8</m:t>
-            </m:r>
-          </m:sub>
-        </m:sSub>
-      </m:oMath>
-      <w:r>
-        <w:rPr>
-          <w:rFonts w:eastAsiaTheme="minorEastAsia"/>
-        </w:rPr>
-        <w:t xml:space="preserve">, di cui quest’ultimo è una soluzione ammissibile. Ora come ora, sono aperti i nodi </w:t>
-      </w:r>
-      <m:oMath>
-        <m:sSub>
-          <m:sSubPr>
-            <m:ctrlPr>
-              <w:rPr>
-                <w:rFonts w:ascii="Cambria Math" w:eastAsiaTheme="minorEastAsia" w:hAnsi="Cambria Math"/>
-                <w:i/>
-              </w:rPr>
-            </m:ctrlPr>
-          </m:sSubPr>
-          <m:e>
-            <m:r>
-              <w:rPr>
-                <w:rFonts w:ascii="Cambria Math" w:eastAsiaTheme="minorEastAsia" w:hAnsi="Cambria Math"/>
-              </w:rPr>
-              <m:t>P</m:t>
-            </m:r>
-          </m:e>
-          <m:sub>
-            <m:r>
-              <w:rPr>
-                <w:rFonts w:ascii="Cambria Math" w:eastAsiaTheme="minorEastAsia" w:hAnsi="Cambria Math"/>
-              </w:rPr>
-              <m:t>4</m:t>
-            </m:r>
-          </m:sub>
-        </m:sSub>
-        <m:r>
-          <w:rPr>
-            <w:rFonts w:ascii="Cambria Math" w:eastAsiaTheme="minorEastAsia" w:hAnsi="Cambria Math"/>
-          </w:rPr>
-          <m:t xml:space="preserve"> e </m:t>
-        </m:r>
-        <m:sSub>
-          <m:sSubPr>
-            <m:ctrlPr>
-              <w:rPr>
-                <w:rFonts w:ascii="Cambria Math" w:eastAsiaTheme="minorEastAsia" w:hAnsi="Cambria Math"/>
-                <w:i/>
-              </w:rPr>
-            </m:ctrlPr>
-          </m:sSubPr>
-          <m:e>
-            <m:r>
-              <w:rPr>
-                <w:rFonts w:ascii="Cambria Math" w:eastAsiaTheme="minorEastAsia" w:hAnsi="Cambria Math"/>
-              </w:rPr>
-              <m:t>P</m:t>
-            </m:r>
-          </m:e>
-          <m:sub>
-            <m:r>
-              <w:rPr>
-                <w:rFonts w:ascii="Cambria Math" w:eastAsiaTheme="minorEastAsia" w:hAnsi="Cambria Math"/>
-              </w:rPr>
-              <m:t>7</m:t>
-            </m:r>
-          </m:sub>
-        </m:sSub>
-      </m:oMath>
-      <w:r>
-        <w:rPr>
-          <w:rFonts w:eastAsiaTheme="minorEastAsia"/>
-        </w:rPr>
-        <w:t xml:space="preserve">. Avremo che posso chiudere </w:t>
-      </w:r>
-      <m:oMath>
-        <m:sSub>
-          <m:sSubPr>
-            <m:ctrlPr>
-              <w:rPr>
-                <w:rFonts w:ascii="Cambria Math" w:eastAsiaTheme="minorEastAsia" w:hAnsi="Cambria Math"/>
-                <w:i/>
-              </w:rPr>
-            </m:ctrlPr>
-          </m:sSubPr>
-          <m:e>
-            <m:r>
-              <w:rPr>
-                <w:rFonts w:ascii="Cambria Math" w:eastAsiaTheme="minorEastAsia" w:hAnsi="Cambria Math"/>
-              </w:rPr>
-              <m:t>P</m:t>
-            </m:r>
-          </m:e>
-          <m:sub>
-            <m:r>
-              <w:rPr>
-                <w:rFonts w:ascii="Cambria Math" w:eastAsiaTheme="minorEastAsia" w:hAnsi="Cambria Math"/>
-              </w:rPr>
-              <m:t>7</m:t>
-            </m:r>
-          </m:sub>
-        </m:sSub>
-      </m:oMath>
-      <w:r>
-        <w:rPr>
-          <w:rFonts w:eastAsiaTheme="minorEastAsia"/>
-        </w:rPr>
-        <w:t xml:space="preserve"> con un LB &lt;= 3.0; per quanto riguarda l’UB</w:t>
-      </w:r>
-      <w:r>
-        <w:rPr>
-          <w:rFonts w:eastAsiaTheme="minorEastAsia"/>
-        </w:rPr>
-        <w:t xml:space="preserve">, dovrà essere </w:t>
-      </w:r>
-      <m:oMath>
-        <m:r>
-          <w:rPr>
-            <w:rFonts w:ascii="Cambria Math" w:eastAsiaTheme="minorEastAsia" w:hAnsi="Cambria Math"/>
-          </w:rPr>
-          <m:t>≤3.3</m:t>
-        </m:r>
-      </m:oMath>
-      <w:r>
-        <w:rPr>
-          <w:rFonts w:eastAsiaTheme="minorEastAsia"/>
-        </w:rPr>
-        <w:t xml:space="preserve">; quindi assestiamo la scelta tra </w:t>
-      </w:r>
-      <m:oMath>
-        <m:r>
-          <w:rPr>
-            <w:rFonts w:ascii="Cambria Math" w:eastAsiaTheme="minorEastAsia" w:hAnsi="Cambria Math"/>
-          </w:rPr>
-          <m:t>[3.0;3.0]</m:t>
-        </m:r>
-      </m:oMath>
-      <w:r>
-        <w:rPr>
-          <w:rFonts w:eastAsiaTheme="minorEastAsia"/>
-        </w:rPr>
-        <w:t xml:space="preserve"> per chiudere tutti i nodi e avere una soluzione ottima </w:t>
+        <w:t xml:space="preserve">. Essendo un problema di minimo, necessitiamo di un LB minimo tra i nodi aperti, quindi &lt;= 2.9, mentre come UB, il minimo tra tutti i nodi possibili, quindi 3.3. L’intervallo è quindi compreso </w:t>
       </w:r>
     </w:p>
     <w:p>
@@ -5735,6 +5577,13 @@
         </w:rPr>
         <w:br w:type="page"/>
       </w:r>
+    </w:p>
+    <w:p>
+      <w:pPr>
+        <w:rPr>
+          <w:rFonts w:eastAsiaTheme="minorEastAsia"/>
+        </w:rPr>
+      </w:pPr>
     </w:p>
     <w:p>
       <w:pPr>
@@ -6253,19 +6102,41 @@
         <w:rPr>
           <w:rFonts w:eastAsiaTheme="minorEastAsia"/>
         </w:rPr>
-        <w:t xml:space="preserve">a) </w:t>
-      </w:r>
-      <w:r>
-        <w:rPr>
-          <w:rFonts w:eastAsiaTheme="minorEastAsia"/>
-        </w:rPr>
-        <w:t>Se si tratta di problema di massimo se gli UB decrescono (o non crescono) di padre in figlio; quindi, basterà individuare un UB minore rispetto al nodo radice e un UB dello stesso nodo più grande rispetto a quello dei figli</w:t>
-      </w:r>
-      <w:r>
-        <w:rPr>
-          <w:rFonts w:eastAsiaTheme="minorEastAsia"/>
-        </w:rPr>
-        <w:t xml:space="preserve">. Per tali considerazioni, si potrà avere come UB solo il valore </w:t>
+        <w:t xml:space="preserve">a) Se si tratta di problema di massimo se gli UB decrescono (o non crescono) di padre in figlio; quindi, basterà individuare un UB minore rispetto al nodo radice e un UB dello stesso nodo più grande rispetto a quello dei figli. Per tali considerazioni, si potrà avere come UB </w:t>
+      </w:r>
+      <w:r>
+        <w:rPr>
+          <w:rFonts w:eastAsiaTheme="minorEastAsia"/>
+        </w:rPr>
+        <w:t xml:space="preserve">i valori </w:t>
+      </w:r>
+      <m:oMath>
+        <m:r>
+          <w:rPr>
+            <w:rFonts w:ascii="Cambria Math" w:eastAsiaTheme="minorEastAsia" w:hAnsi="Cambria Math"/>
+          </w:rPr>
+          <m:t>17</m:t>
+        </m:r>
+      </m:oMath>
+      <w:r>
+        <w:rPr>
+          <w:rFonts w:eastAsiaTheme="minorEastAsia"/>
+        </w:rPr>
+        <w:t xml:space="preserve"> oppure </w:t>
+      </w:r>
+      <m:oMath>
+        <m:r>
+          <w:rPr>
+            <w:rFonts w:ascii="Cambria Math" w:eastAsiaTheme="minorEastAsia" w:hAnsi="Cambria Math"/>
+          </w:rPr>
+          <m:t>16.9</m:t>
+        </m:r>
+      </m:oMath>
+      <w:r>
+        <w:rPr>
+          <w:rFonts w:eastAsiaTheme="minorEastAsia"/>
+        </w:rPr>
+        <w:t xml:space="preserve">; mettendo </w:t>
       </w:r>
       <m:oMath>
         <m:r>
@@ -6275,32 +6146,115 @@
           <w:rPr>
             <w:rFonts w:ascii="Cambria Math" w:eastAsiaTheme="minorEastAsia" w:hAnsi="Cambria Math"/>
           </w:rPr>
-          <m:t>17</m:t>
-        </m:r>
-      </m:oMath>
-      <w:r>
-        <w:rPr>
-          <w:rFonts w:eastAsiaTheme="minorEastAsia"/>
-        </w:rPr>
-        <w:t xml:space="preserve">; mettendo </w:t>
-      </w:r>
-      <m:oMath>
-        <m:r>
-          <m:rPr>
-            <m:sty m:val="p"/>
-          </m:rPr>
+          <m:t>16.8</m:t>
+        </m:r>
+      </m:oMath>
+      <w:r>
+        <w:rPr>
+          <w:rFonts w:eastAsiaTheme="minorEastAsia"/>
+        </w:rPr>
+        <w:t>, non viene rispettata la regola.</w:t>
+      </w:r>
+    </w:p>
+    <w:p>
+      <w:pPr>
+        <w:spacing w:after="160" w:line="259" w:lineRule="auto"/>
+        <w:rPr>
+          <w:rFonts w:eastAsiaTheme="minorEastAsia"/>
+        </w:rPr>
+      </w:pPr>
+      <w:r>
+        <w:rPr>
+          <w:rFonts w:eastAsiaTheme="minorEastAsia"/>
+        </w:rPr>
+        <w:t xml:space="preserve">b) </w:t>
+      </w:r>
+      <w:r>
+        <w:rPr>
+          <w:rFonts w:eastAsiaTheme="minorEastAsia"/>
+        </w:rPr>
+        <w:t>Considero l’UB massimo tra i nodi aperti, cioè 16.9 e come LB il massimo tra tutti i possibili nodi, quindi 16.0</w:t>
+      </w:r>
+    </w:p>
+    <w:p>
+      <w:pPr>
+        <w:spacing w:after="160" w:line="259" w:lineRule="auto"/>
+        <w:rPr>
+          <w:rFonts w:eastAsiaTheme="minorEastAsia"/>
+        </w:rPr>
+      </w:pPr>
+      <w:r>
+        <w:rPr>
+          <w:rFonts w:eastAsiaTheme="minorEastAsia"/>
+        </w:rPr>
+        <w:t>c)</w:t>
+      </w:r>
+      <w:r>
+        <w:rPr>
+          <w:rFonts w:eastAsiaTheme="minorEastAsia"/>
+        </w:rPr>
+        <w:t xml:space="preserve"> Scelgo il LB massimo tra tutti i possibili nodi, come detto 16.9 e chiudo tutti i nodi con UB &lt;= S.A. Questo mi consente di chiudere </w:t>
+      </w:r>
+      <m:oMath>
+        <m:sSub>
+          <m:sSubPr>
+            <m:ctrlPr>
+              <w:rPr>
+                <w:rFonts w:ascii="Cambria Math" w:eastAsiaTheme="minorEastAsia" w:hAnsi="Cambria Math"/>
+                <w:i/>
+              </w:rPr>
+            </m:ctrlPr>
+          </m:sSubPr>
+          <m:e>
+            <m:r>
+              <w:rPr>
+                <w:rFonts w:ascii="Cambria Math" w:eastAsiaTheme="minorEastAsia" w:hAnsi="Cambria Math"/>
+              </w:rPr>
+              <m:t>P</m:t>
+            </m:r>
+          </m:e>
+          <m:sub>
+            <m:r>
+              <w:rPr>
+                <w:rFonts w:ascii="Cambria Math" w:eastAsiaTheme="minorEastAsia" w:hAnsi="Cambria Math"/>
+              </w:rPr>
+              <m:t>5</m:t>
+            </m:r>
+          </m:sub>
+        </m:sSub>
+        <m:r>
           <w:rPr>
             <w:rFonts w:ascii="Cambria Math" w:eastAsiaTheme="minorEastAsia" w:hAnsi="Cambria Math"/>
           </w:rPr>
-          <m:t>16.8</m:t>
-        </m:r>
-      </m:oMath>
-      <w:r>
-        <w:rPr>
-          <w:rFonts w:eastAsiaTheme="minorEastAsia"/>
-        </w:rPr>
-        <w:t>, non viene rispettata la regola.</w:t>
-      </w:r>
+          <m:t>,</m:t>
+        </m:r>
+        <m:sSub>
+          <m:sSubPr>
+            <m:ctrlPr>
+              <w:rPr>
+                <w:rFonts w:ascii="Cambria Math" w:eastAsiaTheme="minorEastAsia" w:hAnsi="Cambria Math"/>
+                <w:i/>
+              </w:rPr>
+            </m:ctrlPr>
+          </m:sSubPr>
+          <m:e>
+            <m:r>
+              <w:rPr>
+                <w:rFonts w:ascii="Cambria Math" w:eastAsiaTheme="minorEastAsia" w:hAnsi="Cambria Math"/>
+              </w:rPr>
+              <m:t>P</m:t>
+            </m:r>
+          </m:e>
+          <m:sub>
+            <m:r>
+              <w:rPr>
+                <w:rFonts w:ascii="Cambria Math" w:eastAsiaTheme="minorEastAsia" w:hAnsi="Cambria Math"/>
+              </w:rPr>
+              <m:t>6</m:t>
+            </m:r>
+          </m:sub>
+        </m:sSub>
+      </m:oMath>
     </w:p>
     <w:p>
       <w:pPr>
@@ -6313,32 +6267,48 @@
         <w:rPr>
           <w:rFonts w:eastAsiaTheme="minorEastAsia"/>
         </w:rPr>
-        <w:t xml:space="preserve">b) </w:t>
-      </w:r>
-      <w:r>
-        <w:rPr>
-          <w:rFonts w:eastAsiaTheme="minorEastAsia"/>
-        </w:rPr>
-        <w:t xml:space="preserve">Considero l’intervallo della soluzione ottima, quindi l’incumbent (migliore soluzione) corrente, cioè il miglior UB (quello maggiore) tra i nodi aperti e </w:t>
-      </w:r>
-      <w:r>
-        <w:rPr>
-          <w:rFonts w:eastAsiaTheme="minorEastAsia"/>
-        </w:rPr>
-        <w:t xml:space="preserve">il LB </w:t>
-      </w:r>
-      <w:r>
-        <w:rPr>
-          <w:rFonts w:eastAsiaTheme="minorEastAsia"/>
-        </w:rPr>
-        <w:t>massimo tra i nodi aperti</w:t>
-      </w:r>
-      <w:r>
-        <w:rPr>
-          <w:rFonts w:eastAsiaTheme="minorEastAsia"/>
-        </w:rPr>
-        <w:t>. Quindi, questo intervallo è compreso tra 16.0 per il LB e 17 per l’UB.</w:t>
-      </w:r>
+        <w:t xml:space="preserve">d) </w:t>
+      </w:r>
+      <w:r>
+        <w:rPr>
+          <w:rFonts w:eastAsiaTheme="minorEastAsia"/>
+        </w:rPr>
+        <w:t>Si sceglie il nodo con il miglior UB tra i nodi aperti</w:t>
+      </w:r>
+      <w:r>
+        <w:rPr>
+          <w:rFonts w:eastAsiaTheme="minorEastAsia"/>
+        </w:rPr>
+        <w:t xml:space="preserve">, quindi </w:t>
+      </w:r>
+      <m:oMath>
+        <m:sSub>
+          <m:sSubPr>
+            <m:ctrlPr>
+              <w:rPr>
+                <w:rFonts w:ascii="Cambria Math" w:eastAsiaTheme="minorEastAsia" w:hAnsi="Cambria Math"/>
+                <w:i/>
+              </w:rPr>
+            </m:ctrlPr>
+          </m:sSubPr>
+          <m:e>
+            <m:r>
+              <w:rPr>
+                <w:rFonts w:ascii="Cambria Math" w:eastAsiaTheme="minorEastAsia" w:hAnsi="Cambria Math"/>
+              </w:rPr>
+              <m:t>P</m:t>
+            </m:r>
+          </m:e>
+          <m:sub>
+            <m:r>
+              <w:rPr>
+                <w:rFonts w:ascii="Cambria Math" w:eastAsiaTheme="minorEastAsia" w:hAnsi="Cambria Math"/>
+              </w:rPr>
+              <m:t>4</m:t>
+            </m:r>
+          </m:sub>
+        </m:sSub>
+      </m:oMath>
     </w:p>
     <w:p>
       <w:pPr>
@@ -6351,7 +6321,47 @@
         <w:rPr>
           <w:rFonts w:eastAsiaTheme="minorEastAsia"/>
         </w:rPr>
-        <w:t xml:space="preserve">c) Date le precedenti considerazioni, non chiudo </w:t>
+        <w:t xml:space="preserve">e) </w:t>
+      </w:r>
+      <w:r>
+        <w:rPr>
+          <w:rFonts w:eastAsiaTheme="minorEastAsia"/>
+        </w:rPr>
+        <w:t xml:space="preserve">Consideriamo l’inserimento di un generico nodo </w:t>
+      </w:r>
+      <m:oMath>
+        <m:sSub>
+          <m:sSubPr>
+            <m:ctrlPr>
+              <w:rPr>
+                <w:rFonts w:ascii="Cambria Math" w:eastAsiaTheme="minorEastAsia" w:hAnsi="Cambria Math"/>
+                <w:i/>
+              </w:rPr>
+            </m:ctrlPr>
+          </m:sSubPr>
+          <m:e>
+            <m:r>
+              <w:rPr>
+                <w:rFonts w:ascii="Cambria Math" w:eastAsiaTheme="minorEastAsia" w:hAnsi="Cambria Math"/>
+              </w:rPr>
+              <m:t>P</m:t>
+            </m:r>
+          </m:e>
+          <m:sub>
+            <m:r>
+              <w:rPr>
+                <w:rFonts w:ascii="Cambria Math" w:eastAsiaTheme="minorEastAsia" w:hAnsi="Cambria Math"/>
+              </w:rPr>
+              <m:t>7</m:t>
+            </m:r>
+          </m:sub>
+        </m:sSub>
+      </m:oMath>
+      <w:r>
+        <w:rPr>
+          <w:rFonts w:eastAsiaTheme="minorEastAsia"/>
+        </w:rPr>
+        <w:t xml:space="preserve">. Ora come ora, sono aperti i nodi </w:t>
       </w:r>
       <m:oMath>
         <m:sSub>
@@ -6380,14 +6390,12 @@
             </m:r>
           </m:sub>
         </m:sSub>
-      </m:oMath>
-      <w:r>
-        <w:rPr>
-          <w:rFonts w:eastAsiaTheme="minorEastAsia"/>
-        </w:rPr>
-        <w:t xml:space="preserve">, ma chiudo </w:t>
-      </w:r>
-      <m:oMath>
+        <m:r>
+          <w:rPr>
+            <w:rFonts w:ascii="Cambria Math" w:eastAsiaTheme="minorEastAsia" w:hAnsi="Cambria Math"/>
+          </w:rPr>
+          <m:t xml:space="preserve">, </m:t>
+        </m:r>
         <m:sSub>
           <m:sSubPr>
             <m:ctrlPr>
@@ -6414,498 +6422,82 @@
             </m:r>
           </m:sub>
         </m:sSub>
-      </m:oMath>
-      <w:r>
-        <w:rPr>
-          <w:rFonts w:eastAsiaTheme="minorEastAsia"/>
-        </w:rPr>
-        <w:t xml:space="preserve"> con </w:t>
-      </w:r>
-      <m:oMath>
         <m:r>
           <w:rPr>
             <w:rFonts w:ascii="Cambria Math" w:eastAsiaTheme="minorEastAsia" w:hAnsi="Cambria Math"/>
           </w:rPr>
-          <m:t>14.7 &lt; 16</m:t>
-        </m:r>
-      </m:oMath>
-      <w:r>
-        <w:rPr>
-          <w:rFonts w:eastAsiaTheme="minorEastAsia"/>
-        </w:rPr>
-        <w:t xml:space="preserve">, chiudo </w:t>
-      </w:r>
-      <m:oMath>
-        <m:sSub>
-          <m:sSubPr>
-            <m:ctrlPr>
-              <w:rPr>
-                <w:rFonts w:ascii="Cambria Math" w:eastAsiaTheme="minorEastAsia" w:hAnsi="Cambria Math"/>
-                <w:i/>
-              </w:rPr>
-            </m:ctrlPr>
-          </m:sSubPr>
-          <m:e>
-            <m:r>
-              <w:rPr>
-                <w:rFonts w:ascii="Cambria Math" w:eastAsiaTheme="minorEastAsia" w:hAnsi="Cambria Math"/>
-              </w:rPr>
-              <m:t>P</m:t>
-            </m:r>
-          </m:e>
-          <m:sub>
-            <m:r>
-              <w:rPr>
-                <w:rFonts w:ascii="Cambria Math" w:eastAsiaTheme="minorEastAsia" w:hAnsi="Cambria Math"/>
-              </w:rPr>
-              <m:t>5</m:t>
-            </m:r>
-          </m:sub>
-        </m:sSub>
-      </m:oMath>
-      <w:r>
-        <w:rPr>
-          <w:rFonts w:eastAsiaTheme="minorEastAsia"/>
-        </w:rPr>
-        <w:t xml:space="preserve"> con </w:t>
+          <m:t xml:space="preserve">, </m:t>
+        </m:r>
+        <m:sSub>
+          <m:sSubPr>
+            <m:ctrlPr>
+              <w:rPr>
+                <w:rFonts w:ascii="Cambria Math" w:eastAsiaTheme="minorEastAsia" w:hAnsi="Cambria Math"/>
+                <w:i/>
+              </w:rPr>
+            </m:ctrlPr>
+          </m:sSubPr>
+          <m:e>
+            <m:r>
+              <w:rPr>
+                <w:rFonts w:ascii="Cambria Math" w:eastAsiaTheme="minorEastAsia" w:hAnsi="Cambria Math"/>
+              </w:rPr>
+              <m:t>P</m:t>
+            </m:r>
+          </m:e>
+          <m:sub>
+            <m:r>
+              <w:rPr>
+                <w:rFonts w:ascii="Cambria Math" w:eastAsiaTheme="minorEastAsia" w:hAnsi="Cambria Math"/>
+              </w:rPr>
+              <m:t>7</m:t>
+            </m:r>
+          </m:sub>
+        </m:sSub>
+      </m:oMath>
+      <w:r>
+        <w:rPr>
+          <w:rFonts w:eastAsiaTheme="minorEastAsia"/>
+        </w:rPr>
+        <w:t xml:space="preserve">. </w:t>
+      </w:r>
+      <w:r>
+        <w:rPr>
+          <w:rFonts w:eastAsiaTheme="minorEastAsia"/>
+        </w:rPr>
+        <w:t>Considero quindi come LB quello maggiore a tutti i possibili nodi, quindi 16.9 e come LB che sia &gt;= a tutti gli altri, che può essere un qualsiasi valore più grande di 16</w:t>
+      </w:r>
+      <w:r>
+        <w:rPr>
+          <w:rFonts w:eastAsiaTheme="minorEastAsia"/>
+        </w:rPr>
+        <w:t xml:space="preserve">. L’intervallo sarà </w:t>
+      </w:r>
+      <w:r>
+        <w:rPr>
+          <w:rFonts w:eastAsiaTheme="minorEastAsia"/>
+        </w:rPr>
+        <w:t>per esempio</w:t>
+      </w:r>
+      <w:r>
+        <w:rPr>
+          <w:rFonts w:eastAsiaTheme="minorEastAsia"/>
+        </w:rPr>
+        <w:t xml:space="preserve"> </w:t>
       </w:r>
       <m:oMath>
         <m:r>
           <w:rPr>
             <w:rFonts w:ascii="Cambria Math" w:eastAsiaTheme="minorEastAsia" w:hAnsi="Cambria Math"/>
           </w:rPr>
-          <m:t>14.2</m:t>
-        </m:r>
-        <m:r>
-          <w:rPr>
-            <w:rFonts w:ascii="Cambria Math" w:eastAsiaTheme="minorEastAsia" w:hAnsi="Cambria Math"/>
-          </w:rPr>
-          <m:t>&lt;</m:t>
-        </m:r>
-        <m:r>
-          <w:rPr>
-            <w:rFonts w:ascii="Cambria Math" w:eastAsiaTheme="minorEastAsia" w:hAnsi="Cambria Math"/>
-          </w:rPr>
-          <m:t>16</m:t>
-        </m:r>
-      </m:oMath>
-      <w:r>
-        <w:rPr>
-          <w:rFonts w:eastAsiaTheme="minorEastAsia"/>
-        </w:rPr>
-        <w:t xml:space="preserve"> e chiudo </w:t>
-      </w:r>
-      <m:oMath>
-        <m:sSub>
-          <m:sSubPr>
-            <m:ctrlPr>
-              <w:rPr>
-                <w:rFonts w:ascii="Cambria Math" w:eastAsiaTheme="minorEastAsia" w:hAnsi="Cambria Math"/>
-                <w:i/>
-              </w:rPr>
-            </m:ctrlPr>
-          </m:sSubPr>
-          <m:e>
-            <m:r>
-              <w:rPr>
-                <w:rFonts w:ascii="Cambria Math" w:eastAsiaTheme="minorEastAsia" w:hAnsi="Cambria Math"/>
-              </w:rPr>
-              <m:t>P</m:t>
-            </m:r>
-          </m:e>
-          <m:sub>
-            <m:r>
-              <w:rPr>
-                <w:rFonts w:ascii="Cambria Math" w:eastAsiaTheme="minorEastAsia" w:hAnsi="Cambria Math"/>
-              </w:rPr>
-              <m:t>6</m:t>
-            </m:r>
-          </m:sub>
-        </m:sSub>
-      </m:oMath>
-      <w:r>
-        <w:rPr>
-          <w:rFonts w:eastAsiaTheme="minorEastAsia"/>
-        </w:rPr>
-        <w:t xml:space="preserve"> con </w:t>
-      </w:r>
-      <m:oMath>
-        <m:r>
-          <w:rPr>
-            <w:rFonts w:ascii="Cambria Math" w:eastAsiaTheme="minorEastAsia" w:hAnsi="Cambria Math"/>
-          </w:rPr>
-          <m:t>15 &lt; 16</m:t>
-        </m:r>
-      </m:oMath>
-      <w:r>
-        <w:rPr>
-          <w:rFonts w:eastAsiaTheme="minorEastAsia"/>
-        </w:rPr>
-        <w:t>.</w:t>
-      </w:r>
+          <m:t>[16.7, 16.9]</m:t>
+        </m:r>
+      </m:oMath>
     </w:p>
     <w:p>
       <w:pPr>
         <w:spacing w:after="160" w:line="259" w:lineRule="auto"/>
-        <w:rPr>
-          <w:rFonts w:eastAsiaTheme="minorEastAsia"/>
-        </w:rPr>
-      </w:pPr>
-      <w:r>
-        <w:rPr>
-          <w:rFonts w:eastAsiaTheme="minorEastAsia"/>
-        </w:rPr>
-        <w:t xml:space="preserve">d) </w:t>
-      </w:r>
-      <w:r>
-        <w:rPr>
-          <w:rFonts w:eastAsiaTheme="minorEastAsia"/>
-        </w:rPr>
-        <w:t>Si sceglie il nodo con il miglior UB tra i nodi aperti</w:t>
-      </w:r>
-      <w:r>
-        <w:rPr>
-          <w:rFonts w:eastAsiaTheme="minorEastAsia"/>
-        </w:rPr>
-        <w:t xml:space="preserve">, quindi </w:t>
-      </w:r>
-      <m:oMath>
-        <m:sSub>
-          <m:sSubPr>
-            <m:ctrlPr>
-              <w:rPr>
-                <w:rFonts w:ascii="Cambria Math" w:eastAsiaTheme="minorEastAsia" w:hAnsi="Cambria Math"/>
-                <w:i/>
-              </w:rPr>
-            </m:ctrlPr>
-          </m:sSubPr>
-          <m:e>
-            <m:r>
-              <w:rPr>
-                <w:rFonts w:ascii="Cambria Math" w:eastAsiaTheme="minorEastAsia" w:hAnsi="Cambria Math"/>
-              </w:rPr>
-              <m:t>P</m:t>
-            </m:r>
-          </m:e>
-          <m:sub>
-            <m:r>
-              <w:rPr>
-                <w:rFonts w:ascii="Cambria Math" w:eastAsiaTheme="minorEastAsia" w:hAnsi="Cambria Math"/>
-              </w:rPr>
-              <m:t>4</m:t>
-            </m:r>
-          </m:sub>
-        </m:sSub>
-      </m:oMath>
-    </w:p>
-    <w:p>
-      <w:pPr>
-        <w:spacing w:after="160" w:line="259" w:lineRule="auto"/>
-        <w:rPr>
-          <w:rFonts w:eastAsiaTheme="minorEastAsia"/>
-        </w:rPr>
-      </w:pPr>
-      <w:r>
-        <w:rPr>
-          <w:rFonts w:eastAsiaTheme="minorEastAsia"/>
-        </w:rPr>
-        <w:t xml:space="preserve">e) </w:t>
-      </w:r>
-      <w:r>
-        <w:rPr>
-          <w:rFonts w:eastAsiaTheme="minorEastAsia"/>
-        </w:rPr>
-        <w:t xml:space="preserve">Come in classe, consideriamo l’esempio di un nodo </w:t>
-      </w:r>
-      <m:oMath>
-        <m:sSub>
-          <m:sSubPr>
-            <m:ctrlPr>
-              <w:rPr>
-                <w:rFonts w:ascii="Cambria Math" w:eastAsiaTheme="minorEastAsia" w:hAnsi="Cambria Math"/>
-                <w:i/>
-              </w:rPr>
-            </m:ctrlPr>
-          </m:sSubPr>
-          <m:e>
-            <m:r>
-              <w:rPr>
-                <w:rFonts w:ascii="Cambria Math" w:eastAsiaTheme="minorEastAsia" w:hAnsi="Cambria Math"/>
-              </w:rPr>
-              <m:t>P</m:t>
-            </m:r>
-          </m:e>
-          <m:sub>
-            <m:r>
-              <w:rPr>
-                <w:rFonts w:ascii="Cambria Math" w:eastAsiaTheme="minorEastAsia" w:hAnsi="Cambria Math"/>
-              </w:rPr>
-              <m:t>5</m:t>
-            </m:r>
-          </m:sub>
-        </m:sSub>
-      </m:oMath>
-      <w:r>
-        <w:rPr>
-          <w:rFonts w:eastAsiaTheme="minorEastAsia"/>
-        </w:rPr>
-        <w:t xml:space="preserve"> che porta a </w:t>
-      </w:r>
-      <m:oMath>
-        <m:sSub>
-          <m:sSubPr>
-            <m:ctrlPr>
-              <w:rPr>
-                <w:rFonts w:ascii="Cambria Math" w:eastAsiaTheme="minorEastAsia" w:hAnsi="Cambria Math"/>
-                <w:i/>
-              </w:rPr>
-            </m:ctrlPr>
-          </m:sSubPr>
-          <m:e>
-            <m:r>
-              <w:rPr>
-                <w:rFonts w:ascii="Cambria Math" w:eastAsiaTheme="minorEastAsia" w:hAnsi="Cambria Math"/>
-              </w:rPr>
-              <m:t>P</m:t>
-            </m:r>
-          </m:e>
-          <m:sub>
-            <m:r>
-              <w:rPr>
-                <w:rFonts w:ascii="Cambria Math" w:eastAsiaTheme="minorEastAsia" w:hAnsi="Cambria Math"/>
-              </w:rPr>
-              <m:t>7</m:t>
-            </m:r>
-          </m:sub>
-        </m:sSub>
-      </m:oMath>
-      <w:r>
-        <w:rPr>
-          <w:rFonts w:eastAsiaTheme="minorEastAsia"/>
-        </w:rPr>
-        <w:t xml:space="preserve"> e </w:t>
-      </w:r>
-      <m:oMath>
-        <m:sSub>
-          <m:sSubPr>
-            <m:ctrlPr>
-              <w:rPr>
-                <w:rFonts w:ascii="Cambria Math" w:eastAsiaTheme="minorEastAsia" w:hAnsi="Cambria Math"/>
-                <w:i/>
-              </w:rPr>
-            </m:ctrlPr>
-          </m:sSubPr>
-          <m:e>
-            <m:r>
-              <w:rPr>
-                <w:rFonts w:ascii="Cambria Math" w:eastAsiaTheme="minorEastAsia" w:hAnsi="Cambria Math"/>
-              </w:rPr>
-              <m:t>P</m:t>
-            </m:r>
-          </m:e>
-          <m:sub>
-            <m:r>
-              <w:rPr>
-                <w:rFonts w:ascii="Cambria Math" w:eastAsiaTheme="minorEastAsia" w:hAnsi="Cambria Math"/>
-              </w:rPr>
-              <m:t>8</m:t>
-            </m:r>
-          </m:sub>
-        </m:sSub>
-      </m:oMath>
-      <w:r>
-        <w:rPr>
-          <w:rFonts w:eastAsiaTheme="minorEastAsia"/>
-        </w:rPr>
-        <w:t xml:space="preserve">, di cui quest’ultimo è una soluzione ammissibile. Ora come ora, sono aperti i nodi </w:t>
-      </w:r>
-      <m:oMath>
-        <m:sSub>
-          <m:sSubPr>
-            <m:ctrlPr>
-              <w:rPr>
-                <w:rFonts w:ascii="Cambria Math" w:eastAsiaTheme="minorEastAsia" w:hAnsi="Cambria Math"/>
-                <w:i/>
-              </w:rPr>
-            </m:ctrlPr>
-          </m:sSubPr>
-          <m:e>
-            <m:r>
-              <w:rPr>
-                <w:rFonts w:ascii="Cambria Math" w:eastAsiaTheme="minorEastAsia" w:hAnsi="Cambria Math"/>
-              </w:rPr>
-              <m:t>P</m:t>
-            </m:r>
-          </m:e>
-          <m:sub>
-            <m:r>
-              <w:rPr>
-                <w:rFonts w:ascii="Cambria Math" w:eastAsiaTheme="minorEastAsia" w:hAnsi="Cambria Math"/>
-              </w:rPr>
-              <m:t>3</m:t>
-            </m:r>
-          </m:sub>
-        </m:sSub>
-        <m:r>
-          <w:rPr>
-            <w:rFonts w:ascii="Cambria Math" w:eastAsiaTheme="minorEastAsia" w:hAnsi="Cambria Math"/>
-          </w:rPr>
-          <m:t xml:space="preserve"> e </m:t>
-        </m:r>
-        <m:sSub>
-          <m:sSubPr>
-            <m:ctrlPr>
-              <w:rPr>
-                <w:rFonts w:ascii="Cambria Math" w:eastAsiaTheme="minorEastAsia" w:hAnsi="Cambria Math"/>
-                <w:i/>
-              </w:rPr>
-            </m:ctrlPr>
-          </m:sSubPr>
-          <m:e>
-            <m:r>
-              <w:rPr>
-                <w:rFonts w:ascii="Cambria Math" w:eastAsiaTheme="minorEastAsia" w:hAnsi="Cambria Math"/>
-              </w:rPr>
-              <m:t>P</m:t>
-            </m:r>
-          </m:e>
-          <m:sub>
-            <m:r>
-              <w:rPr>
-                <w:rFonts w:ascii="Cambria Math" w:eastAsiaTheme="minorEastAsia" w:hAnsi="Cambria Math"/>
-              </w:rPr>
-              <m:t>7</m:t>
-            </m:r>
-          </m:sub>
-        </m:sSub>
-      </m:oMath>
-      <w:r>
-        <w:rPr>
-          <w:rFonts w:eastAsiaTheme="minorEastAsia"/>
-        </w:rPr>
-        <w:t xml:space="preserve">. Considerando che gli UB devono decrescere (o non crescere), avrò bisogno di un UB &gt;= a quello ottimo, per esempio </w:t>
-      </w:r>
-      <m:oMath>
-        <m:r>
-          <w:rPr>
-            <w:rFonts w:ascii="Cambria Math" w:eastAsiaTheme="minorEastAsia" w:hAnsi="Cambria Math"/>
-          </w:rPr>
-          <m:t>17</m:t>
-        </m:r>
-      </m:oMath>
-      <w:r>
-        <w:rPr>
-          <w:rFonts w:eastAsiaTheme="minorEastAsia"/>
-        </w:rPr>
-        <w:t xml:space="preserve"> oppure </w:t>
-      </w:r>
-      <m:oMath>
-        <m:r>
-          <w:rPr>
-            <w:rFonts w:ascii="Cambria Math" w:eastAsiaTheme="minorEastAsia" w:hAnsi="Cambria Math"/>
-          </w:rPr>
-          <m:t>17.1</m:t>
-        </m:r>
-      </m:oMath>
-      <w:r>
-        <w:rPr>
-          <w:rFonts w:eastAsiaTheme="minorEastAsia"/>
-        </w:rPr>
-        <w:t xml:space="preserve">. Avrò poi bisogno di un LB </w:t>
-      </w:r>
-      <m:oMath>
-        <m:r>
-          <w:rPr>
-            <w:rFonts w:ascii="Cambria Math" w:eastAsiaTheme="minorEastAsia" w:hAnsi="Cambria Math"/>
-          </w:rPr>
-          <m:t>≥</m:t>
-        </m:r>
-      </m:oMath>
-      <w:r>
-        <w:rPr>
-          <w:rFonts w:eastAsiaTheme="minorEastAsia"/>
-        </w:rPr>
-        <w:t xml:space="preserve"> a quello ottimo, che ora è 16. Un intervallo che può risolvere sarà ad esempio </w:t>
-      </w:r>
-      <m:oMath>
-        <m:r>
-          <w:rPr>
-            <w:rFonts w:ascii="Cambria Math" w:eastAsiaTheme="minorEastAsia" w:hAnsi="Cambria Math"/>
-          </w:rPr>
-          <m:t>[16.1;17.1]</m:t>
-        </m:r>
-      </m:oMath>
-      <w:r>
-        <w:rPr>
-          <w:rFonts w:eastAsiaTheme="minorEastAsia"/>
-        </w:rPr>
-        <w:t xml:space="preserve">. Un intervallo più generico può essere </w:t>
-      </w:r>
-      <m:oMath>
-        <m:r>
-          <w:rPr>
-            <w:rFonts w:ascii="Cambria Math" w:eastAsiaTheme="minorEastAsia" w:hAnsi="Cambria Math"/>
-          </w:rPr>
-          <m:t>[17;17]</m:t>
-        </m:r>
-      </m:oMath>
-      <w:r>
-        <w:rPr>
-          <w:rFonts w:eastAsiaTheme="minorEastAsia"/>
-        </w:rPr>
-        <w:t>.</w:t>
-      </w:r>
-    </w:p>
-    <w:p>
-      <w:pPr>
-        <w:spacing w:after="160" w:line="259" w:lineRule="auto"/>
-      </w:pPr>
-      <w:r>
-        <w:br w:type="page"/>
-      </w:r>
-    </w:p>
-    <w:p>
-      <w:pPr>
-        <w:spacing w:after="160" w:line="259" w:lineRule="auto"/>
-      </w:pPr>
-      <w:r>
-        <w:lastRenderedPageBreak/>
-        <w:drawing>
-          <wp:inline distT="0" distB="0" distL="0" distR="0" wp14:anchorId="42AC1E42" wp14:editId="60119AF9">
-            <wp:extent cx="4000847" cy="3025402"/>
-            <wp:effectExtent l="0" t="0" r="0" b="3810"/>
-            <wp:docPr id="10" name="Immagine 10"/>
-            <wp:cNvGraphicFramePr>
-              <a:graphicFrameLocks xmlns:a="http://schemas.openxmlformats.org/drawingml/2006/main" noChangeAspect="1"/>
-            </wp:cNvGraphicFramePr>
-            <a:graphic xmlns:a="http://schemas.openxmlformats.org/drawingml/2006/main">
-              <a:graphicData uri="http://schemas.openxmlformats.org/drawingml/2006/picture">
-                <pic:pic xmlns:pic="http://schemas.openxmlformats.org/drawingml/2006/picture">
-                  <pic:nvPicPr>
-                    <pic:cNvPr id="1" name=""/>
-                    <pic:cNvPicPr/>
-                  </pic:nvPicPr>
-                  <pic:blipFill>
-                    <a:blip r:embed="rId16"/>
-                    <a:stretch>
-                      <a:fillRect/>
-                    </a:stretch>
-                  </pic:blipFill>
-                  <pic:spPr>
-                    <a:xfrm>
-                      <a:off x="0" y="0"/>
-                      <a:ext cx="4000847" cy="3025402"/>
-                    </a:xfrm>
-                    <a:prstGeom prst="rect">
-                      <a:avLst/>
-                    </a:prstGeom>
-                  </pic:spPr>
-                </pic:pic>
-              </a:graphicData>
-            </a:graphic>
-          </wp:inline>
-        </w:drawing>
-      </w:r>
+      </w:pPr>
     </w:p>
     <w:sectPr>
       <w:pgSz w:w="11906" w:h="16838"/>

</xml_diff>

<commit_message>
Aggiunti appelli ed esercizi
</commit_message>
<xml_diff>
--- a/Esercizi/Branch and Bound/Esercizi risolti Branch and Bound.docx
+++ b/Esercizi/Branch and Bound/Esercizi risolti Branch and Bound.docx
@@ -6112,6 +6112,9 @@
         <w:spacing w:after="160" w:line="259" w:lineRule="auto"/>
       </w:pPr>
       <w:r>
+        <w:rPr>
+          <w:noProof/>
+        </w:rPr>
         <w:lastRenderedPageBreak/>
         <w:drawing>
           <wp:inline distT="0" distB="0" distL="0" distR="0" wp14:anchorId="3E712A42" wp14:editId="166F02D1">
@@ -6163,6 +6166,9 @@
         <w:spacing w:after="160" w:line="259" w:lineRule="auto"/>
       </w:pPr>
       <w:r>
+        <w:rPr>
+          <w:noProof/>
+        </w:rPr>
         <w:lastRenderedPageBreak/>
         <w:drawing>
           <wp:inline distT="0" distB="0" distL="0" distR="0" wp14:anchorId="7D51AC0A" wp14:editId="36FFCE16">
@@ -6219,6 +6225,9 @@
         <w:spacing w:after="160" w:line="259" w:lineRule="auto"/>
       </w:pPr>
       <w:r>
+        <w:rPr>
+          <w:noProof/>
+        </w:rPr>
         <w:lastRenderedPageBreak/>
         <w:drawing>
           <wp:inline distT="0" distB="0" distL="0" distR="0" wp14:anchorId="2E1BE0A4" wp14:editId="7E85C506">
@@ -6261,12 +6270,67 @@
       <w:pPr>
         <w:spacing w:after="160" w:line="259" w:lineRule="auto"/>
       </w:pPr>
+      <w:r>
+        <w:br w:type="page"/>
+      </w:r>
     </w:p>
     <w:p>
       <w:pPr>
         <w:spacing w:after="160" w:line="259" w:lineRule="auto"/>
       </w:pPr>
       <w:r>
+        <w:rPr>
+          <w:rFonts w:eastAsiaTheme="minorEastAsia"/>
+          <w:noProof/>
+        </w:rPr>
+        <w:lastRenderedPageBreak/>
+        <w:drawing>
+          <wp:inline distT="0" distB="0" distL="0" distR="0" wp14:anchorId="21CE03A5" wp14:editId="776EA83B">
+            <wp:extent cx="5003302" cy="2762250"/>
+            <wp:effectExtent l="0" t="0" r="6985" b="0"/>
+            <wp:docPr id="449" name="Immagine 449"/>
+            <wp:cNvGraphicFramePr>
+              <a:graphicFrameLocks xmlns:a="http://schemas.openxmlformats.org/drawingml/2006/main" noChangeAspect="1"/>
+            </wp:cNvGraphicFramePr>
+            <a:graphic xmlns:a="http://schemas.openxmlformats.org/drawingml/2006/main">
+              <a:graphicData uri="http://schemas.openxmlformats.org/drawingml/2006/picture">
+                <pic:pic xmlns:pic="http://schemas.openxmlformats.org/drawingml/2006/picture">
+                  <pic:nvPicPr>
+                    <pic:cNvPr id="1" name=""/>
+                    <pic:cNvPicPr/>
+                  </pic:nvPicPr>
+                  <pic:blipFill>
+                    <a:blip r:embed="rId20"/>
+                    <a:stretch>
+                      <a:fillRect/>
+                    </a:stretch>
+                  </pic:blipFill>
+                  <pic:spPr>
+                    <a:xfrm>
+                      <a:off x="0" y="0"/>
+                      <a:ext cx="5023615" cy="2773464"/>
+                    </a:xfrm>
+                    <a:prstGeom prst="rect">
+                      <a:avLst/>
+                    </a:prstGeom>
+                  </pic:spPr>
+                </pic:pic>
+              </a:graphicData>
+            </a:graphic>
+          </wp:inline>
+        </w:drawing>
+      </w:r>
+    </w:p>
+    <w:p>
+      <w:pPr>
+        <w:spacing w:after="160" w:line="259" w:lineRule="auto"/>
+      </w:pPr>
+    </w:p>
+    <w:p>
+      <w:pPr>
+        <w:spacing w:after="160" w:line="259" w:lineRule="auto"/>
+      </w:pPr>
+      <w:r>
         <w:br w:type="page"/>
       </w:r>
     </w:p>
@@ -6275,6 +6339,9 @@
         <w:spacing w:after="160" w:line="259" w:lineRule="auto"/>
       </w:pPr>
       <w:r>
+        <w:rPr>
+          <w:noProof/>
+        </w:rPr>
         <w:lastRenderedPageBreak/>
         <w:drawing>
           <wp:inline distT="0" distB="0" distL="0" distR="0" wp14:anchorId="38EC1EE5" wp14:editId="5569FF59">
@@ -6292,7 +6359,7 @@
                     <pic:cNvPicPr/>
                   </pic:nvPicPr>
                   <pic:blipFill>
-                    <a:blip r:embed="rId20"/>
+                    <a:blip r:embed="rId21"/>
                     <a:stretch>
                       <a:fillRect/>
                     </a:stretch>
@@ -6318,6 +6385,9 @@
         <w:spacing w:after="160" w:line="259" w:lineRule="auto"/>
       </w:pPr>
       <w:r>
+        <w:rPr>
+          <w:noProof/>
+        </w:rPr>
         <w:drawing>
           <wp:inline distT="0" distB="0" distL="0" distR="0" wp14:anchorId="44B8D1AB" wp14:editId="01506AA3">
             <wp:extent cx="4671465" cy="3223539"/>
@@ -6334,7 +6404,7 @@
                     <pic:cNvPicPr/>
                   </pic:nvPicPr>
                   <pic:blipFill>
-                    <a:blip r:embed="rId21"/>
+                    <a:blip r:embed="rId22"/>
                     <a:stretch>
                       <a:fillRect/>
                     </a:stretch>
@@ -6360,6 +6430,9 @@
         <w:spacing w:after="160" w:line="259" w:lineRule="auto"/>
       </w:pPr>
       <w:r>
+        <w:rPr>
+          <w:noProof/>
+        </w:rPr>
         <w:drawing>
           <wp:inline distT="0" distB="0" distL="0" distR="0" wp14:anchorId="367D32BD" wp14:editId="7C1058D2">
             <wp:extent cx="5060118" cy="2027096"/>
@@ -6376,7 +6449,7 @@
                     <pic:cNvPicPr/>
                   </pic:nvPicPr>
                   <pic:blipFill>
-                    <a:blip r:embed="rId22"/>
+                    <a:blip r:embed="rId23"/>
                     <a:stretch>
                       <a:fillRect/>
                     </a:stretch>

</xml_diff>

<commit_message>
Esercizi e cose in preparazione
</commit_message>
<xml_diff>
--- a/Esercizi/Branch and Bound/Esercizi risolti Branch and Bound.docx
+++ b/Esercizi/Branch and Bound/Esercizi risolti Branch and Bound.docx
@@ -1364,21 +1364,7 @@
         <w:rPr>
           <w:rFonts w:eastAsiaTheme="minorEastAsia"/>
         </w:rPr>
-        <w:t xml:space="preserve"> porta a due valori. Quali sono possibili valori per LB e UB tali che chiudo tutti i nodi (riconosco subito la s</w:t>
-      </w:r>
-      <w:proofErr w:type="spellStart"/>
-      <w:r>
-        <w:rPr>
-          <w:rFonts w:eastAsiaTheme="minorEastAsia"/>
-        </w:rPr>
-        <w:t>oluzione</w:t>
-      </w:r>
-      <w:proofErr w:type="spellEnd"/>
-      <w:r>
-        <w:rPr>
-          <w:rFonts w:eastAsiaTheme="minorEastAsia"/>
-        </w:rPr>
-        <w:t xml:space="preserve"> ottima)?</w:t>
+        <w:t xml:space="preserve"> porta a due valori. Quali sono possibili valori per LB e UB tali che chiudo tutti i nodi (riconosco subito la soluzione ottima)?</w:t>
       </w:r>
     </w:p>
     <w:p>
@@ -3157,21 +3143,7 @@
         <w:rPr>
           <w:rFonts w:eastAsiaTheme="minorEastAsia"/>
         </w:rPr>
-        <w:t>. Sicuramente avremo un LB &gt;= 2.5 e un UB come nuova incumbent (quindi, &lt;= a quella di tutti i nodi aperti), cioè 2.8. Basterà prendere un qualsiasi intervallo che rispetti questa proprie</w:t>
-      </w:r>
-      <w:proofErr w:type="spellStart"/>
-      <w:r>
-        <w:rPr>
-          <w:rFonts w:eastAsiaTheme="minorEastAsia"/>
-        </w:rPr>
-        <w:t>tà</w:t>
-      </w:r>
-      <w:proofErr w:type="spellEnd"/>
-      <w:r>
-        <w:rPr>
-          <w:rFonts w:eastAsiaTheme="minorEastAsia"/>
-        </w:rPr>
-        <w:t xml:space="preserve">, quindi ad esempio </w:t>
+        <w:t xml:space="preserve">. Sicuramente avremo un LB &gt;= 2.5 e un UB come nuova incumbent (quindi, &lt;= a quella di tutti i nodi aperti), cioè 2.8. Basterà prendere un qualsiasi intervallo che rispetti questa proprietà, quindi ad esempio </w:t>
       </w:r>
       <m:oMath>
         <m:r>
@@ -6083,6 +6055,9 @@
     </w:p>
     <w:p>
       <w:r>
+        <w:rPr>
+          <w:noProof/>
+        </w:rPr>
         <w:lastRenderedPageBreak/>
         <w:drawing>
           <wp:inline distT="0" distB="0" distL="0" distR="0" wp14:anchorId="156071C3" wp14:editId="2FF8FB57">
@@ -6370,6 +6345,462 @@
         <w:spacing w:after="160" w:line="259" w:lineRule="auto"/>
       </w:pPr>
       <w:r>
+        <w:t>1) Se si tratta di un problema di minimo, i LB aumentano (o non decrescono) di padre in figlio. Tale proprietà viene rispettata da tutti i nodi.</w:t>
+      </w:r>
+    </w:p>
+    <w:p>
+      <w:pPr>
+        <w:spacing w:after="160" w:line="259" w:lineRule="auto"/>
+        <w:rPr>
+          <w:rFonts w:eastAsiaTheme="minorEastAsia"/>
+        </w:rPr>
+      </w:pPr>
+      <w:r>
+        <w:t xml:space="preserve">2) Per chiudere dei nodi, abbiamo bisogno di una soluzione ammissibile, cioè dell’UB minimo tra tutti i nodi. Tale condizione viene soddisfatta da 19.5 in </w:t>
+      </w:r>
+      <m:oMath>
+        <m:sSub>
+          <m:sSubPr>
+            <m:ctrlPr>
+              <w:rPr>
+                <w:rFonts w:ascii="Cambria Math" w:hAnsi="Cambria Math"/>
+                <w:i/>
+              </w:rPr>
+            </m:ctrlPr>
+          </m:sSubPr>
+          <m:e>
+            <m:r>
+              <w:rPr>
+                <w:rFonts w:ascii="Cambria Math" w:hAnsi="Cambria Math"/>
+              </w:rPr>
+              <m:t>P</m:t>
+            </m:r>
+          </m:e>
+          <m:sub>
+            <m:r>
+              <w:rPr>
+                <w:rFonts w:ascii="Cambria Math" w:hAnsi="Cambria Math"/>
+              </w:rPr>
+              <m:t>5</m:t>
+            </m:r>
+          </m:sub>
+        </m:sSub>
+      </m:oMath>
+      <w:r>
+        <w:rPr>
+          <w:rFonts w:eastAsiaTheme="minorEastAsia"/>
+        </w:rPr>
+        <w:t xml:space="preserve">. Ora, chiuderemo tutti i nodi con LB &gt;= S.A., cioè </w:t>
+      </w:r>
+      <m:oMath>
+        <m:sSub>
+          <m:sSubPr>
+            <m:ctrlPr>
+              <w:rPr>
+                <w:rFonts w:ascii="Cambria Math" w:eastAsiaTheme="minorEastAsia" w:hAnsi="Cambria Math"/>
+                <w:i/>
+              </w:rPr>
+            </m:ctrlPr>
+          </m:sSubPr>
+          <m:e>
+            <m:r>
+              <w:rPr>
+                <w:rFonts w:ascii="Cambria Math" w:eastAsiaTheme="minorEastAsia" w:hAnsi="Cambria Math"/>
+              </w:rPr>
+              <m:t>P</m:t>
+            </m:r>
+          </m:e>
+          <m:sub>
+            <m:r>
+              <w:rPr>
+                <w:rFonts w:ascii="Cambria Math" w:eastAsiaTheme="minorEastAsia" w:hAnsi="Cambria Math"/>
+              </w:rPr>
+              <m:t>4</m:t>
+            </m:r>
+          </m:sub>
+        </m:sSub>
+        <m:r>
+          <w:rPr>
+            <w:rFonts w:ascii="Cambria Math" w:eastAsiaTheme="minorEastAsia" w:hAnsi="Cambria Math"/>
+          </w:rPr>
+          <m:t>,</m:t>
+        </m:r>
+        <m:sSub>
+          <m:sSubPr>
+            <m:ctrlPr>
+              <w:rPr>
+                <w:rFonts w:ascii="Cambria Math" w:eastAsiaTheme="minorEastAsia" w:hAnsi="Cambria Math"/>
+                <w:i/>
+              </w:rPr>
+            </m:ctrlPr>
+          </m:sSubPr>
+          <m:e>
+            <m:r>
+              <w:rPr>
+                <w:rFonts w:ascii="Cambria Math" w:eastAsiaTheme="minorEastAsia" w:hAnsi="Cambria Math"/>
+              </w:rPr>
+              <m:t>P</m:t>
+            </m:r>
+          </m:e>
+          <m:sub>
+            <m:r>
+              <w:rPr>
+                <w:rFonts w:ascii="Cambria Math" w:eastAsiaTheme="minorEastAsia" w:hAnsi="Cambria Math"/>
+              </w:rPr>
+              <m:t>6</m:t>
+            </m:r>
+          </m:sub>
+        </m:sSub>
+      </m:oMath>
+      <w:r>
+        <w:rPr>
+          <w:rFonts w:eastAsiaTheme="minorEastAsia"/>
+        </w:rPr>
+        <w:t>.</w:t>
+      </w:r>
+    </w:p>
+    <w:p>
+      <w:pPr>
+        <w:spacing w:after="160" w:line="259" w:lineRule="auto"/>
+        <w:rPr>
+          <w:rFonts w:eastAsiaTheme="minorEastAsia"/>
+        </w:rPr>
+      </w:pPr>
+      <w:r>
+        <w:rPr>
+          <w:rFonts w:eastAsiaTheme="minorEastAsia"/>
+        </w:rPr>
+        <w:t xml:space="preserve">3) Per trovare l’intervallo della f.o., occorre trovare il LB minimo tra i nodi aperti, quindi 19.2 e per UB la soluzione ammissibile (minimo tra tutti i nodi), pertanto avremo 19.5. L’intervallo è quindi </w:t>
+      </w:r>
+      <m:oMath>
+        <m:r>
+          <w:rPr>
+            <w:rFonts w:ascii="Cambria Math" w:eastAsiaTheme="minorEastAsia" w:hAnsi="Cambria Math"/>
+          </w:rPr>
+          <m:t>[19.2, 19.5]</m:t>
+        </m:r>
+      </m:oMath>
+      <w:r>
+        <w:rPr>
+          <w:rFonts w:eastAsiaTheme="minorEastAsia"/>
+        </w:rPr>
+        <w:t>.</w:t>
+      </w:r>
+    </w:p>
+    <w:p>
+      <w:pPr>
+        <w:spacing w:after="160" w:line="259" w:lineRule="auto"/>
+        <w:rPr>
+          <w:rFonts w:eastAsiaTheme="minorEastAsia"/>
+        </w:rPr>
+      </w:pPr>
+      <w:r>
+        <w:rPr>
+          <w:rFonts w:eastAsiaTheme="minorEastAsia"/>
+        </w:rPr>
+        <w:t xml:space="preserve">4) Il nodo sviluppato secondo una strategia Best Bound First è il nodo con miglior LB tra i nodi aperti, quindi </w:t>
+      </w:r>
+      <m:oMath>
+        <m:sSub>
+          <m:sSubPr>
+            <m:ctrlPr>
+              <w:rPr>
+                <w:rFonts w:ascii="Cambria Math" w:eastAsiaTheme="minorEastAsia" w:hAnsi="Cambria Math"/>
+                <w:i/>
+              </w:rPr>
+            </m:ctrlPr>
+          </m:sSubPr>
+          <m:e>
+            <m:r>
+              <w:rPr>
+                <w:rFonts w:ascii="Cambria Math" w:eastAsiaTheme="minorEastAsia" w:hAnsi="Cambria Math"/>
+              </w:rPr>
+              <m:t>P</m:t>
+            </m:r>
+          </m:e>
+          <m:sub>
+            <m:r>
+              <w:rPr>
+                <w:rFonts w:ascii="Cambria Math" w:eastAsiaTheme="minorEastAsia" w:hAnsi="Cambria Math"/>
+              </w:rPr>
+              <m:t>3</m:t>
+            </m:r>
+          </m:sub>
+        </m:sSub>
+      </m:oMath>
+      <w:r>
+        <w:rPr>
+          <w:rFonts w:eastAsiaTheme="minorEastAsia"/>
+        </w:rPr>
+        <w:t>.</w:t>
+      </w:r>
+    </w:p>
+    <w:p>
+      <w:pPr>
+        <w:spacing w:after="160" w:line="259" w:lineRule="auto"/>
+        <w:rPr>
+          <w:rFonts w:eastAsiaTheme="minorEastAsia"/>
+        </w:rPr>
+      </w:pPr>
+      <w:r>
+        <w:rPr>
+          <w:rFonts w:eastAsiaTheme="minorEastAsia"/>
+        </w:rPr>
+        <w:t xml:space="preserve">5) </w:t>
+      </w:r>
+      <w:r>
+        <w:rPr>
+          <w:rFonts w:eastAsiaTheme="minorEastAsia"/>
+        </w:rPr>
+        <w:t xml:space="preserve">Chiamiamo il nodo aperto per esempio </w:t>
+      </w:r>
+      <m:oMath>
+        <m:sSub>
+          <m:sSubPr>
+            <m:ctrlPr>
+              <w:rPr>
+                <w:rFonts w:ascii="Cambria Math" w:eastAsiaTheme="minorEastAsia" w:hAnsi="Cambria Math"/>
+                <w:i/>
+              </w:rPr>
+            </m:ctrlPr>
+          </m:sSubPr>
+          <m:e>
+            <m:r>
+              <w:rPr>
+                <w:rFonts w:ascii="Cambria Math" w:eastAsiaTheme="minorEastAsia" w:hAnsi="Cambria Math"/>
+              </w:rPr>
+              <m:t>P</m:t>
+            </m:r>
+          </m:e>
+          <m:sub>
+            <m:r>
+              <w:rPr>
+                <w:rFonts w:ascii="Cambria Math" w:eastAsiaTheme="minorEastAsia" w:hAnsi="Cambria Math"/>
+              </w:rPr>
+              <m:t>7</m:t>
+            </m:r>
+          </m:sub>
+        </m:sSub>
+      </m:oMath>
+      <w:r>
+        <w:rPr>
+          <w:rFonts w:eastAsiaTheme="minorEastAsia"/>
+        </w:rPr>
+        <w:t xml:space="preserve">; la selezione viene fatta solo nei nodi tuttora aperti, compreso </w:t>
+      </w:r>
+      <m:oMath>
+        <m:sSub>
+          <m:sSubPr>
+            <m:ctrlPr>
+              <w:rPr>
+                <w:rFonts w:ascii="Cambria Math" w:eastAsiaTheme="minorEastAsia" w:hAnsi="Cambria Math"/>
+                <w:i/>
+              </w:rPr>
+            </m:ctrlPr>
+          </m:sSubPr>
+          <m:e>
+            <m:r>
+              <w:rPr>
+                <w:rFonts w:ascii="Cambria Math" w:eastAsiaTheme="minorEastAsia" w:hAnsi="Cambria Math"/>
+              </w:rPr>
+              <m:t>P</m:t>
+            </m:r>
+          </m:e>
+          <m:sub>
+            <m:r>
+              <w:rPr>
+                <w:rFonts w:ascii="Cambria Math" w:eastAsiaTheme="minorEastAsia" w:hAnsi="Cambria Math"/>
+              </w:rPr>
+              <m:t>7</m:t>
+            </m:r>
+          </m:sub>
+        </m:sSub>
+      </m:oMath>
+      <w:r>
+        <w:rPr>
+          <w:rFonts w:eastAsiaTheme="minorEastAsia"/>
+        </w:rPr>
+        <w:t xml:space="preserve">. Si deve considerare </w:t>
+      </w:r>
+      <m:oMath>
+        <m:sSub>
+          <m:sSubPr>
+            <m:ctrlPr>
+              <w:rPr>
+                <w:rFonts w:ascii="Cambria Math" w:eastAsiaTheme="minorEastAsia" w:hAnsi="Cambria Math"/>
+                <w:i/>
+              </w:rPr>
+            </m:ctrlPr>
+          </m:sSubPr>
+          <m:e>
+            <m:r>
+              <w:rPr>
+                <w:rFonts w:ascii="Cambria Math" w:eastAsiaTheme="minorEastAsia" w:hAnsi="Cambria Math"/>
+              </w:rPr>
+              <m:t>P</m:t>
+            </m:r>
+          </m:e>
+          <m:sub>
+            <m:r>
+              <w:rPr>
+                <w:rFonts w:ascii="Cambria Math" w:eastAsiaTheme="minorEastAsia" w:hAnsi="Cambria Math"/>
+              </w:rPr>
+              <m:t>7</m:t>
+            </m:r>
+          </m:sub>
+        </m:sSub>
+      </m:oMath>
+      <w:r>
+        <w:rPr>
+          <w:rFonts w:eastAsiaTheme="minorEastAsia"/>
+        </w:rPr>
+        <w:t xml:space="preserve"> come figlio del nodo best bound first e </w:t>
+      </w:r>
+      <m:oMath>
+        <m:sSub>
+          <m:sSubPr>
+            <m:ctrlPr>
+              <w:rPr>
+                <w:rFonts w:ascii="Cambria Math" w:eastAsiaTheme="minorEastAsia" w:hAnsi="Cambria Math"/>
+                <w:i/>
+              </w:rPr>
+            </m:ctrlPr>
+          </m:sSubPr>
+          <m:e>
+            <m:r>
+              <w:rPr>
+                <w:rFonts w:ascii="Cambria Math" w:eastAsiaTheme="minorEastAsia" w:hAnsi="Cambria Math"/>
+              </w:rPr>
+              <m:t>P</m:t>
+            </m:r>
+          </m:e>
+          <m:sub>
+            <m:r>
+              <w:rPr>
+                <w:rFonts w:ascii="Cambria Math" w:eastAsiaTheme="minorEastAsia" w:hAnsi="Cambria Math"/>
+              </w:rPr>
+              <m:t>8</m:t>
+            </m:r>
+          </m:sub>
+        </m:sSub>
+        <m:r>
+          <w:rPr>
+            <w:rFonts w:ascii="Cambria Math" w:eastAsiaTheme="minorEastAsia" w:hAnsi="Cambria Math"/>
+          </w:rPr>
+          <m:t xml:space="preserve"> </m:t>
+        </m:r>
+      </m:oMath>
+      <w:r>
+        <w:rPr>
+          <w:rFonts w:eastAsiaTheme="minorEastAsia"/>
+        </w:rPr>
+        <w:t>che porta ad una soluzione non ammissibile</w:t>
+      </w:r>
+      <w:r>
+        <w:rPr>
+          <w:rFonts w:eastAsiaTheme="minorEastAsia"/>
+        </w:rPr>
+        <w:t xml:space="preserve">. Avremo quindi </w:t>
+      </w:r>
+      <m:oMath>
+        <m:sSub>
+          <m:sSubPr>
+            <m:ctrlPr>
+              <w:rPr>
+                <w:rFonts w:ascii="Cambria Math" w:eastAsiaTheme="minorEastAsia" w:hAnsi="Cambria Math"/>
+                <w:i/>
+              </w:rPr>
+            </m:ctrlPr>
+          </m:sSubPr>
+          <m:e>
+            <m:r>
+              <w:rPr>
+                <w:rFonts w:ascii="Cambria Math" w:eastAsiaTheme="minorEastAsia" w:hAnsi="Cambria Math"/>
+              </w:rPr>
+              <m:t>P</m:t>
+            </m:r>
+          </m:e>
+          <m:sub>
+            <m:r>
+              <w:rPr>
+                <w:rFonts w:ascii="Cambria Math" w:eastAsiaTheme="minorEastAsia" w:hAnsi="Cambria Math"/>
+              </w:rPr>
+              <m:t>3</m:t>
+            </m:r>
+          </m:sub>
+        </m:sSub>
+      </m:oMath>
+      <w:r>
+        <w:rPr>
+          <w:rFonts w:eastAsiaTheme="minorEastAsia"/>
+        </w:rPr>
+        <w:t xml:space="preserve"> e </w:t>
+      </w:r>
+      <m:oMath>
+        <m:sSub>
+          <m:sSubPr>
+            <m:ctrlPr>
+              <w:rPr>
+                <w:rFonts w:ascii="Cambria Math" w:eastAsiaTheme="minorEastAsia" w:hAnsi="Cambria Math"/>
+                <w:i/>
+              </w:rPr>
+            </m:ctrlPr>
+          </m:sSubPr>
+          <m:e>
+            <m:r>
+              <w:rPr>
+                <w:rFonts w:ascii="Cambria Math" w:eastAsiaTheme="minorEastAsia" w:hAnsi="Cambria Math"/>
+              </w:rPr>
+              <m:t>P</m:t>
+            </m:r>
+          </m:e>
+          <m:sub>
+            <m:r>
+              <w:rPr>
+                <w:rFonts w:ascii="Cambria Math" w:eastAsiaTheme="minorEastAsia" w:hAnsi="Cambria Math"/>
+              </w:rPr>
+              <m:t>7</m:t>
+            </m:r>
+          </m:sub>
+        </m:sSub>
+      </m:oMath>
+      <w:r>
+        <w:rPr>
+          <w:rFonts w:eastAsiaTheme="minorEastAsia"/>
+        </w:rPr>
+        <w:t xml:space="preserve"> aperti. Per chiudere tutti i nodi avremo bisogno di un LB che rispetti la proprietà padre-figlio, quindi LB &gt;= 19.2. Per l’UB devo prendere una nuova incumbent, dunque &lt;= a quella di tutti i LB presenti, quindi UB &lt;= 19.5. Un possibile intervallo che realizza tale condizione è </w:t>
+      </w:r>
+      <m:oMath>
+        <m:r>
+          <w:rPr>
+            <w:rFonts w:ascii="Cambria Math" w:eastAsiaTheme="minorEastAsia" w:hAnsi="Cambria Math"/>
+          </w:rPr>
+          <m:t>[19.3, 19.3]</m:t>
+        </m:r>
+      </m:oMath>
+      <w:r>
+        <w:rPr>
+          <w:rFonts w:eastAsiaTheme="minorEastAsia"/>
+        </w:rPr>
+        <w:t>.</w:t>
+      </w:r>
+    </w:p>
+    <w:p>
+      <w:pPr>
+        <w:spacing w:after="160" w:line="259" w:lineRule="auto"/>
+        <w:rPr>
+          <w:rFonts w:eastAsiaTheme="minorEastAsia"/>
+        </w:rPr>
+      </w:pPr>
+    </w:p>
+    <w:p>
+      <w:pPr>
+        <w:spacing w:after="160" w:line="259" w:lineRule="auto"/>
+        <w:rPr>
+          <w:rFonts w:eastAsiaTheme="minorEastAsia"/>
+        </w:rPr>
+      </w:pPr>
+      <w:r>
         <w:br w:type="page"/>
       </w:r>
     </w:p>
@@ -6424,6 +6855,561 @@
         <w:spacing w:after="160" w:line="259" w:lineRule="auto"/>
       </w:pPr>
       <w:r>
+        <w:t>1) Se si tratta di un problema di minimo, i LB aumentano (o non decrescono) di padre in figlio. Tale proprietà viene rispettata da tutti i nodi.</w:t>
+      </w:r>
+    </w:p>
+    <w:p>
+      <w:pPr>
+        <w:spacing w:after="160" w:line="259" w:lineRule="auto"/>
+        <w:rPr>
+          <w:rFonts w:eastAsiaTheme="minorEastAsia"/>
+        </w:rPr>
+      </w:pPr>
+      <w:r>
+        <w:t xml:space="preserve">2) Per chiudere dei nodi, abbiamo bisogno di una soluzione ammissibile, cioè dell’UB minimo tra tutti i nodi. Tale condizione viene soddisfatta da </w:t>
+      </w:r>
+      <w:r>
+        <w:t>8.3</w:t>
+      </w:r>
+      <w:r>
+        <w:t xml:space="preserve"> in </w:t>
+      </w:r>
+      <m:oMath>
+        <m:sSub>
+          <m:sSubPr>
+            <m:ctrlPr>
+              <w:rPr>
+                <w:rFonts w:ascii="Cambria Math" w:hAnsi="Cambria Math"/>
+                <w:i/>
+              </w:rPr>
+            </m:ctrlPr>
+          </m:sSubPr>
+          <m:e>
+            <m:r>
+              <w:rPr>
+                <w:rFonts w:ascii="Cambria Math" w:hAnsi="Cambria Math"/>
+              </w:rPr>
+              <m:t>P</m:t>
+            </m:r>
+          </m:e>
+          <m:sub>
+            <m:r>
+              <w:rPr>
+                <w:rFonts w:ascii="Cambria Math" w:hAnsi="Cambria Math"/>
+              </w:rPr>
+              <m:t>1</m:t>
+            </m:r>
+          </m:sub>
+        </m:sSub>
+      </m:oMath>
+      <w:r>
+        <w:rPr>
+          <w:rFonts w:eastAsiaTheme="minorEastAsia"/>
+        </w:rPr>
+        <w:t xml:space="preserve">. Ora, chiuderemo tutti i nodi con LB &gt;= S.A., cioè </w:t>
+      </w:r>
+      <m:oMath>
+        <m:sSub>
+          <m:sSubPr>
+            <m:ctrlPr>
+              <w:rPr>
+                <w:rFonts w:ascii="Cambria Math" w:eastAsiaTheme="minorEastAsia" w:hAnsi="Cambria Math"/>
+                <w:i/>
+              </w:rPr>
+            </m:ctrlPr>
+          </m:sSubPr>
+          <m:e>
+            <m:r>
+              <w:rPr>
+                <w:rFonts w:ascii="Cambria Math" w:eastAsiaTheme="minorEastAsia" w:hAnsi="Cambria Math"/>
+              </w:rPr>
+              <m:t>P</m:t>
+            </m:r>
+          </m:e>
+          <m:sub>
+            <m:r>
+              <w:rPr>
+                <w:rFonts w:ascii="Cambria Math" w:eastAsiaTheme="minorEastAsia" w:hAnsi="Cambria Math"/>
+              </w:rPr>
+              <m:t>3</m:t>
+            </m:r>
+          </m:sub>
+        </m:sSub>
+        <m:r>
+          <w:rPr>
+            <w:rFonts w:ascii="Cambria Math" w:eastAsiaTheme="minorEastAsia" w:hAnsi="Cambria Math"/>
+          </w:rPr>
+          <m:t>,</m:t>
+        </m:r>
+        <m:sSub>
+          <m:sSubPr>
+            <m:ctrlPr>
+              <w:rPr>
+                <w:rFonts w:ascii="Cambria Math" w:eastAsiaTheme="minorEastAsia" w:hAnsi="Cambria Math"/>
+                <w:i/>
+              </w:rPr>
+            </m:ctrlPr>
+          </m:sSubPr>
+          <m:e>
+            <m:r>
+              <w:rPr>
+                <w:rFonts w:ascii="Cambria Math" w:eastAsiaTheme="minorEastAsia" w:hAnsi="Cambria Math"/>
+              </w:rPr>
+              <m:t>P</m:t>
+            </m:r>
+          </m:e>
+          <m:sub>
+            <m:r>
+              <w:rPr>
+                <w:rFonts w:ascii="Cambria Math" w:eastAsiaTheme="minorEastAsia" w:hAnsi="Cambria Math"/>
+              </w:rPr>
+              <m:t>6</m:t>
+            </m:r>
+          </m:sub>
+        </m:sSub>
+      </m:oMath>
+      <w:r>
+        <w:rPr>
+          <w:rFonts w:eastAsiaTheme="minorEastAsia"/>
+        </w:rPr>
+        <w:t>.</w:t>
+      </w:r>
+    </w:p>
+    <w:p>
+      <w:pPr>
+        <w:spacing w:after="160" w:line="259" w:lineRule="auto"/>
+        <w:rPr>
+          <w:rFonts w:eastAsiaTheme="minorEastAsia"/>
+        </w:rPr>
+      </w:pPr>
+      <w:r>
+        <w:rPr>
+          <w:rFonts w:eastAsiaTheme="minorEastAsia"/>
+        </w:rPr>
+        <w:t xml:space="preserve">3) Per trovare l’intervallo della f.o., occorre trovare il LB minimo tra i nodi aperti, quindi </w:t>
+      </w:r>
+      <w:r>
+        <w:rPr>
+          <w:rFonts w:eastAsiaTheme="minorEastAsia"/>
+        </w:rPr>
+        <w:t>7.3</w:t>
+      </w:r>
+      <w:r>
+        <w:rPr>
+          <w:rFonts w:eastAsiaTheme="minorEastAsia"/>
+        </w:rPr>
+        <w:t xml:space="preserve"> e per UB la soluzione ammissibile (minimo tra tutti i nodi), pertanto avremo </w:t>
+      </w:r>
+      <w:r>
+        <w:rPr>
+          <w:rFonts w:eastAsiaTheme="minorEastAsia"/>
+        </w:rPr>
+        <w:t>8.3</w:t>
+      </w:r>
+      <w:r>
+        <w:rPr>
+          <w:rFonts w:eastAsiaTheme="minorEastAsia"/>
+        </w:rPr>
+        <w:t xml:space="preserve">. L’intervallo è quindi </w:t>
+      </w:r>
+      <m:oMath>
+        <m:r>
+          <w:rPr>
+            <w:rFonts w:ascii="Cambria Math" w:eastAsiaTheme="minorEastAsia" w:hAnsi="Cambria Math"/>
+          </w:rPr>
+          <m:t>[</m:t>
+        </m:r>
+        <m:r>
+          <w:rPr>
+            <w:rFonts w:ascii="Cambria Math" w:eastAsiaTheme="minorEastAsia" w:hAnsi="Cambria Math"/>
+          </w:rPr>
+          <m:t>7.3</m:t>
+        </m:r>
+        <m:r>
+          <w:rPr>
+            <w:rFonts w:ascii="Cambria Math" w:eastAsiaTheme="minorEastAsia" w:hAnsi="Cambria Math"/>
+          </w:rPr>
+          <m:t xml:space="preserve">, </m:t>
+        </m:r>
+        <m:r>
+          <w:rPr>
+            <w:rFonts w:ascii="Cambria Math" w:eastAsiaTheme="minorEastAsia" w:hAnsi="Cambria Math"/>
+          </w:rPr>
+          <m:t>8.2</m:t>
+        </m:r>
+        <m:r>
+          <w:rPr>
+            <w:rFonts w:ascii="Cambria Math" w:eastAsiaTheme="minorEastAsia" w:hAnsi="Cambria Math"/>
+          </w:rPr>
+          <m:t>]</m:t>
+        </m:r>
+      </m:oMath>
+      <w:r>
+        <w:rPr>
+          <w:rFonts w:eastAsiaTheme="minorEastAsia"/>
+        </w:rPr>
+        <w:t>.</w:t>
+      </w:r>
+    </w:p>
+    <w:p>
+      <w:pPr>
+        <w:spacing w:after="160" w:line="259" w:lineRule="auto"/>
+        <w:rPr>
+          <w:rFonts w:eastAsiaTheme="minorEastAsia"/>
+        </w:rPr>
+      </w:pPr>
+      <w:r>
+        <w:rPr>
+          <w:rFonts w:eastAsiaTheme="minorEastAsia"/>
+        </w:rPr>
+        <w:t xml:space="preserve">4) Il nodo sviluppato secondo una strategia Best Bound First è il nodo con miglior LB tra i nodi aperti, quindi </w:t>
+      </w:r>
+      <m:oMath>
+        <m:sSub>
+          <m:sSubPr>
+            <m:ctrlPr>
+              <w:rPr>
+                <w:rFonts w:ascii="Cambria Math" w:eastAsiaTheme="minorEastAsia" w:hAnsi="Cambria Math"/>
+                <w:i/>
+              </w:rPr>
+            </m:ctrlPr>
+          </m:sSubPr>
+          <m:e>
+            <m:r>
+              <w:rPr>
+                <w:rFonts w:ascii="Cambria Math" w:eastAsiaTheme="minorEastAsia" w:hAnsi="Cambria Math"/>
+              </w:rPr>
+              <m:t>P</m:t>
+            </m:r>
+          </m:e>
+          <m:sub>
+            <m:r>
+              <w:rPr>
+                <w:rFonts w:ascii="Cambria Math" w:eastAsiaTheme="minorEastAsia" w:hAnsi="Cambria Math"/>
+              </w:rPr>
+              <m:t>4</m:t>
+            </m:r>
+          </m:sub>
+        </m:sSub>
+      </m:oMath>
+      <w:r>
+        <w:rPr>
+          <w:rFonts w:eastAsiaTheme="minorEastAsia"/>
+        </w:rPr>
+        <w:t>.</w:t>
+      </w:r>
+    </w:p>
+    <w:p>
+      <w:pPr>
+        <w:spacing w:after="160" w:line="259" w:lineRule="auto"/>
+        <w:rPr>
+          <w:rFonts w:eastAsiaTheme="minorEastAsia"/>
+        </w:rPr>
+      </w:pPr>
+      <w:r>
+        <w:rPr>
+          <w:rFonts w:eastAsiaTheme="minorEastAsia"/>
+        </w:rPr>
+        <w:t xml:space="preserve">5) </w:t>
+      </w:r>
+      <w:r>
+        <w:rPr>
+          <w:rFonts w:eastAsiaTheme="minorEastAsia"/>
+        </w:rPr>
+        <w:t xml:space="preserve">Chiamiamo il nodo aperto per esempio </w:t>
+      </w:r>
+      <m:oMath>
+        <m:sSub>
+          <m:sSubPr>
+            <m:ctrlPr>
+              <w:rPr>
+                <w:rFonts w:ascii="Cambria Math" w:eastAsiaTheme="minorEastAsia" w:hAnsi="Cambria Math"/>
+                <w:i/>
+              </w:rPr>
+            </m:ctrlPr>
+          </m:sSubPr>
+          <m:e>
+            <m:r>
+              <w:rPr>
+                <w:rFonts w:ascii="Cambria Math" w:eastAsiaTheme="minorEastAsia" w:hAnsi="Cambria Math"/>
+              </w:rPr>
+              <m:t>P</m:t>
+            </m:r>
+          </m:e>
+          <m:sub>
+            <m:r>
+              <w:rPr>
+                <w:rFonts w:ascii="Cambria Math" w:eastAsiaTheme="minorEastAsia" w:hAnsi="Cambria Math"/>
+              </w:rPr>
+              <m:t>7</m:t>
+            </m:r>
+          </m:sub>
+        </m:sSub>
+      </m:oMath>
+      <w:r>
+        <w:rPr>
+          <w:rFonts w:eastAsiaTheme="minorEastAsia"/>
+        </w:rPr>
+        <w:t xml:space="preserve">; la selezione viene fatta solo nei nodi tuttora aperti, compreso </w:t>
+      </w:r>
+      <m:oMath>
+        <m:sSub>
+          <m:sSubPr>
+            <m:ctrlPr>
+              <w:rPr>
+                <w:rFonts w:ascii="Cambria Math" w:eastAsiaTheme="minorEastAsia" w:hAnsi="Cambria Math"/>
+                <w:i/>
+              </w:rPr>
+            </m:ctrlPr>
+          </m:sSubPr>
+          <m:e>
+            <m:r>
+              <w:rPr>
+                <w:rFonts w:ascii="Cambria Math" w:eastAsiaTheme="minorEastAsia" w:hAnsi="Cambria Math"/>
+              </w:rPr>
+              <m:t>P</m:t>
+            </m:r>
+          </m:e>
+          <m:sub>
+            <m:r>
+              <w:rPr>
+                <w:rFonts w:ascii="Cambria Math" w:eastAsiaTheme="minorEastAsia" w:hAnsi="Cambria Math"/>
+              </w:rPr>
+              <m:t>7</m:t>
+            </m:r>
+          </m:sub>
+        </m:sSub>
+      </m:oMath>
+      <w:r>
+        <w:rPr>
+          <w:rFonts w:eastAsiaTheme="minorEastAsia"/>
+        </w:rPr>
+        <w:t xml:space="preserve">. Si deve considerare </w:t>
+      </w:r>
+      <m:oMath>
+        <m:sSub>
+          <m:sSubPr>
+            <m:ctrlPr>
+              <w:rPr>
+                <w:rFonts w:ascii="Cambria Math" w:eastAsiaTheme="minorEastAsia" w:hAnsi="Cambria Math"/>
+                <w:i/>
+              </w:rPr>
+            </m:ctrlPr>
+          </m:sSubPr>
+          <m:e>
+            <m:r>
+              <w:rPr>
+                <w:rFonts w:ascii="Cambria Math" w:eastAsiaTheme="minorEastAsia" w:hAnsi="Cambria Math"/>
+              </w:rPr>
+              <m:t>P</m:t>
+            </m:r>
+          </m:e>
+          <m:sub>
+            <m:r>
+              <w:rPr>
+                <w:rFonts w:ascii="Cambria Math" w:eastAsiaTheme="minorEastAsia" w:hAnsi="Cambria Math"/>
+              </w:rPr>
+              <m:t>7</m:t>
+            </m:r>
+          </m:sub>
+        </m:sSub>
+      </m:oMath>
+      <w:r>
+        <w:rPr>
+          <w:rFonts w:eastAsiaTheme="minorEastAsia"/>
+        </w:rPr>
+        <w:t xml:space="preserve"> come figlio del nodo best bound first e </w:t>
+      </w:r>
+      <m:oMath>
+        <m:sSub>
+          <m:sSubPr>
+            <m:ctrlPr>
+              <w:rPr>
+                <w:rFonts w:ascii="Cambria Math" w:eastAsiaTheme="minorEastAsia" w:hAnsi="Cambria Math"/>
+                <w:i/>
+              </w:rPr>
+            </m:ctrlPr>
+          </m:sSubPr>
+          <m:e>
+            <m:r>
+              <w:rPr>
+                <w:rFonts w:ascii="Cambria Math" w:eastAsiaTheme="minorEastAsia" w:hAnsi="Cambria Math"/>
+              </w:rPr>
+              <m:t>P</m:t>
+            </m:r>
+          </m:e>
+          <m:sub>
+            <m:r>
+              <w:rPr>
+                <w:rFonts w:ascii="Cambria Math" w:eastAsiaTheme="minorEastAsia" w:hAnsi="Cambria Math"/>
+              </w:rPr>
+              <m:t>8</m:t>
+            </m:r>
+          </m:sub>
+        </m:sSub>
+        <m:r>
+          <w:rPr>
+            <w:rFonts w:ascii="Cambria Math" w:eastAsiaTheme="minorEastAsia" w:hAnsi="Cambria Math"/>
+          </w:rPr>
+          <m:t xml:space="preserve"> </m:t>
+        </m:r>
+      </m:oMath>
+      <w:r>
+        <w:rPr>
+          <w:rFonts w:eastAsiaTheme="minorEastAsia"/>
+        </w:rPr>
+        <w:t>che porta ad una soluzione non ammissibile</w:t>
+      </w:r>
+      <w:r>
+        <w:rPr>
+          <w:rFonts w:eastAsiaTheme="minorEastAsia"/>
+        </w:rPr>
+        <w:t xml:space="preserve">. Avremo quindi </w:t>
+      </w:r>
+      <m:oMath>
+        <m:sSub>
+          <m:sSubPr>
+            <m:ctrlPr>
+              <w:rPr>
+                <w:rFonts w:ascii="Cambria Math" w:eastAsiaTheme="minorEastAsia" w:hAnsi="Cambria Math"/>
+                <w:i/>
+              </w:rPr>
+            </m:ctrlPr>
+          </m:sSubPr>
+          <m:e>
+            <m:r>
+              <w:rPr>
+                <w:rFonts w:ascii="Cambria Math" w:eastAsiaTheme="minorEastAsia" w:hAnsi="Cambria Math"/>
+              </w:rPr>
+              <m:t>P</m:t>
+            </m:r>
+          </m:e>
+          <m:sub>
+            <m:r>
+              <w:rPr>
+                <w:rFonts w:ascii="Cambria Math" w:eastAsiaTheme="minorEastAsia" w:hAnsi="Cambria Math"/>
+              </w:rPr>
+              <m:t>5</m:t>
+            </m:r>
+          </m:sub>
+        </m:sSub>
+      </m:oMath>
+      <w:r>
+        <w:rPr>
+          <w:rFonts w:eastAsiaTheme="minorEastAsia"/>
+        </w:rPr>
+        <w:t xml:space="preserve"> e </w:t>
+      </w:r>
+      <m:oMath>
+        <m:sSub>
+          <m:sSubPr>
+            <m:ctrlPr>
+              <w:rPr>
+                <w:rFonts w:ascii="Cambria Math" w:eastAsiaTheme="minorEastAsia" w:hAnsi="Cambria Math"/>
+                <w:i/>
+              </w:rPr>
+            </m:ctrlPr>
+          </m:sSubPr>
+          <m:e>
+            <m:r>
+              <w:rPr>
+                <w:rFonts w:ascii="Cambria Math" w:eastAsiaTheme="minorEastAsia" w:hAnsi="Cambria Math"/>
+              </w:rPr>
+              <m:t>P</m:t>
+            </m:r>
+          </m:e>
+          <m:sub>
+            <m:r>
+              <w:rPr>
+                <w:rFonts w:ascii="Cambria Math" w:eastAsiaTheme="minorEastAsia" w:hAnsi="Cambria Math"/>
+              </w:rPr>
+              <m:t>7</m:t>
+            </m:r>
+          </m:sub>
+        </m:sSub>
+      </m:oMath>
+      <w:r>
+        <w:rPr>
+          <w:rFonts w:eastAsiaTheme="minorEastAsia"/>
+        </w:rPr>
+        <w:t xml:space="preserve"> aperti. Per chiudere tutti i nodi avremo bisogno di un LB che rispetti la proprietà padre-figlio, quindi LB &gt;= </w:t>
+      </w:r>
+      <w:r>
+        <w:rPr>
+          <w:rFonts w:eastAsiaTheme="minorEastAsia"/>
+        </w:rPr>
+        <w:t>7.3</w:t>
+      </w:r>
+      <w:r>
+        <w:rPr>
+          <w:rFonts w:eastAsiaTheme="minorEastAsia"/>
+        </w:rPr>
+        <w:t xml:space="preserve">. Per l’UB devo prendere una nuova incumbent, dunque &lt;= a quella di tutti i LB presenti, quindi UB &lt;= </w:t>
+      </w:r>
+      <w:r>
+        <w:rPr>
+          <w:rFonts w:eastAsiaTheme="minorEastAsia"/>
+        </w:rPr>
+        <w:t>8.7</w:t>
+      </w:r>
+      <w:r>
+        <w:rPr>
+          <w:rFonts w:eastAsiaTheme="minorEastAsia"/>
+        </w:rPr>
+        <w:t xml:space="preserve">. Un possibile intervallo che realizza tale condizione è </w:t>
+      </w:r>
+      <m:oMath>
+        <m:r>
+          <w:rPr>
+            <w:rFonts w:ascii="Cambria Math" w:eastAsiaTheme="minorEastAsia" w:hAnsi="Cambria Math"/>
+          </w:rPr>
+          <m:t>[</m:t>
+        </m:r>
+        <m:r>
+          <w:rPr>
+            <w:rFonts w:ascii="Cambria Math" w:eastAsiaTheme="minorEastAsia" w:hAnsi="Cambria Math"/>
+          </w:rPr>
+          <m:t>7.5</m:t>
+        </m:r>
+        <m:r>
+          <w:rPr>
+            <w:rFonts w:ascii="Cambria Math" w:eastAsiaTheme="minorEastAsia" w:hAnsi="Cambria Math"/>
+          </w:rPr>
+          <m:t xml:space="preserve">, </m:t>
+        </m:r>
+        <m:r>
+          <w:rPr>
+            <w:rFonts w:ascii="Cambria Math" w:eastAsiaTheme="minorEastAsia" w:hAnsi="Cambria Math"/>
+          </w:rPr>
+          <m:t>8.5</m:t>
+        </m:r>
+        <m:r>
+          <w:rPr>
+            <w:rFonts w:ascii="Cambria Math" w:eastAsiaTheme="minorEastAsia" w:hAnsi="Cambria Math"/>
+          </w:rPr>
+          <m:t>]</m:t>
+        </m:r>
+      </m:oMath>
+      <w:r>
+        <w:rPr>
+          <w:rFonts w:eastAsiaTheme="minorEastAsia"/>
+        </w:rPr>
+        <w:t>.</w:t>
+      </w:r>
+    </w:p>
+    <w:p>
+      <w:pPr>
+        <w:spacing w:after="160" w:line="259" w:lineRule="auto"/>
+        <w:rPr>
+          <w:rFonts w:eastAsiaTheme="minorEastAsia"/>
+        </w:rPr>
+      </w:pPr>
+    </w:p>
+    <w:p>
+      <w:pPr>
+        <w:spacing w:after="160" w:line="259" w:lineRule="auto"/>
+      </w:pPr>
+      <w:r>
         <w:br w:type="page"/>
       </w:r>
     </w:p>
@@ -6471,6 +7457,206 @@
             </a:graphic>
           </wp:inline>
         </w:drawing>
+      </w:r>
+    </w:p>
+    <w:p>
+      <w:pPr>
+        <w:spacing w:after="160" w:line="259" w:lineRule="auto"/>
+        <w:rPr>
+          <w:rFonts w:eastAsiaTheme="minorEastAsia"/>
+        </w:rPr>
+      </w:pPr>
+      <w:r>
+        <w:t xml:space="preserve">a) </w:t>
+      </w:r>
+      <w:r>
+        <w:t xml:space="preserve">Per chiudere dei nodi, abbiamo bisogno di una soluzione ammissibile, cioè </w:t>
+      </w:r>
+      <w:r>
+        <w:t xml:space="preserve">del LB massimo </w:t>
+      </w:r>
+      <w:r>
+        <w:t xml:space="preserve">tra tutti i nodi. Tale condizione viene soddisfatta da </w:t>
+      </w:r>
+      <w:r>
+        <w:t>16.4</w:t>
+      </w:r>
+      <w:r>
+        <w:t xml:space="preserve"> in </w:t>
+      </w:r>
+      <m:oMath>
+        <m:sSub>
+          <m:sSubPr>
+            <m:ctrlPr>
+              <w:rPr>
+                <w:rFonts w:ascii="Cambria Math" w:hAnsi="Cambria Math"/>
+                <w:i/>
+              </w:rPr>
+            </m:ctrlPr>
+          </m:sSubPr>
+          <m:e>
+            <m:r>
+              <w:rPr>
+                <w:rFonts w:ascii="Cambria Math" w:hAnsi="Cambria Math"/>
+              </w:rPr>
+              <m:t>P</m:t>
+            </m:r>
+          </m:e>
+          <m:sub>
+            <m:r>
+              <w:rPr>
+                <w:rFonts w:ascii="Cambria Math" w:hAnsi="Cambria Math"/>
+              </w:rPr>
+              <m:t>2</m:t>
+            </m:r>
+          </m:sub>
+        </m:sSub>
+      </m:oMath>
+      <w:r>
+        <w:rPr>
+          <w:rFonts w:eastAsiaTheme="minorEastAsia"/>
+        </w:rPr>
+        <w:t xml:space="preserve">. Ora, chiuderemo tutti i nodi con </w:t>
+      </w:r>
+      <w:r>
+        <w:rPr>
+          <w:rFonts w:eastAsiaTheme="minorEastAsia"/>
+        </w:rPr>
+        <w:t xml:space="preserve">UB &lt;= </w:t>
+      </w:r>
+      <w:r>
+        <w:rPr>
+          <w:rFonts w:eastAsiaTheme="minorEastAsia"/>
+        </w:rPr>
+        <w:t xml:space="preserve">S.A., cioè </w:t>
+      </w:r>
+      <m:oMath>
+        <m:sSub>
+          <m:sSubPr>
+            <m:ctrlPr>
+              <w:rPr>
+                <w:rFonts w:ascii="Cambria Math" w:eastAsiaTheme="minorEastAsia" w:hAnsi="Cambria Math"/>
+                <w:i/>
+              </w:rPr>
+            </m:ctrlPr>
+          </m:sSubPr>
+          <m:e>
+            <m:r>
+              <w:rPr>
+                <w:rFonts w:ascii="Cambria Math" w:eastAsiaTheme="minorEastAsia" w:hAnsi="Cambria Math"/>
+              </w:rPr>
+              <m:t>P</m:t>
+            </m:r>
+          </m:e>
+          <m:sub>
+            <m:r>
+              <w:rPr>
+                <w:rFonts w:ascii="Cambria Math" w:eastAsiaTheme="minorEastAsia" w:hAnsi="Cambria Math"/>
+              </w:rPr>
+              <m:t>5</m:t>
+            </m:r>
+          </m:sub>
+        </m:sSub>
+        <m:r>
+          <w:rPr>
+            <w:rFonts w:ascii="Cambria Math" w:eastAsiaTheme="minorEastAsia" w:hAnsi="Cambria Math"/>
+          </w:rPr>
+          <m:t>,</m:t>
+        </m:r>
+        <m:sSub>
+          <m:sSubPr>
+            <m:ctrlPr>
+              <w:rPr>
+                <w:rFonts w:ascii="Cambria Math" w:eastAsiaTheme="minorEastAsia" w:hAnsi="Cambria Math"/>
+                <w:i/>
+              </w:rPr>
+            </m:ctrlPr>
+          </m:sSubPr>
+          <m:e>
+            <m:r>
+              <w:rPr>
+                <w:rFonts w:ascii="Cambria Math" w:eastAsiaTheme="minorEastAsia" w:hAnsi="Cambria Math"/>
+              </w:rPr>
+              <m:t>P</m:t>
+            </m:r>
+          </m:e>
+          <m:sub>
+            <m:r>
+              <w:rPr>
+                <w:rFonts w:ascii="Cambria Math" w:eastAsiaTheme="minorEastAsia" w:hAnsi="Cambria Math"/>
+              </w:rPr>
+              <m:t>6</m:t>
+            </m:r>
+          </m:sub>
+        </m:sSub>
+      </m:oMath>
+      <w:r>
+        <w:rPr>
+          <w:rFonts w:eastAsiaTheme="minorEastAsia"/>
+        </w:rPr>
+        <w:t>.</w:t>
+      </w:r>
+    </w:p>
+    <w:p>
+      <w:pPr>
+        <w:spacing w:after="160" w:line="259" w:lineRule="auto"/>
+        <w:rPr>
+          <w:rFonts w:eastAsiaTheme="minorEastAsia"/>
+        </w:rPr>
+      </w:pPr>
+      <w:r>
+        <w:rPr>
+          <w:rFonts w:eastAsiaTheme="minorEastAsia"/>
+        </w:rPr>
+        <w:t xml:space="preserve">b) Il valore ottimo della f.o. è compreso sicuramente tra l’UB massimo tra i soli nodi aperti, quindi 17.2 e per LB il massimo tra tutti i possibili nodi, quindi 16.4. </w:t>
+      </w:r>
+    </w:p>
+    <w:p>
+      <w:pPr>
+        <w:spacing w:after="160" w:line="259" w:lineRule="auto"/>
+        <w:rPr>
+          <w:rFonts w:eastAsiaTheme="minorEastAsia"/>
+        </w:rPr>
+      </w:pPr>
+      <w:r>
+        <w:rPr>
+          <w:rFonts w:eastAsiaTheme="minorEastAsia"/>
+        </w:rPr>
+        <w:t xml:space="preserve">c) Il nodo visitato per primo secondo una strategia Best Bound First è quello con UB massimo tra i nodi aperti, quindi </w:t>
+      </w:r>
+      <m:oMath>
+        <m:sSub>
+          <m:sSubPr>
+            <m:ctrlPr>
+              <w:rPr>
+                <w:rFonts w:ascii="Cambria Math" w:eastAsiaTheme="minorEastAsia" w:hAnsi="Cambria Math"/>
+                <w:i/>
+              </w:rPr>
+            </m:ctrlPr>
+          </m:sSubPr>
+          <m:e>
+            <m:r>
+              <w:rPr>
+                <w:rFonts w:ascii="Cambria Math" w:eastAsiaTheme="minorEastAsia" w:hAnsi="Cambria Math"/>
+              </w:rPr>
+              <m:t>P</m:t>
+            </m:r>
+          </m:e>
+          <m:sub>
+            <m:r>
+              <w:rPr>
+                <w:rFonts w:ascii="Cambria Math" w:eastAsiaTheme="minorEastAsia" w:hAnsi="Cambria Math"/>
+              </w:rPr>
+              <m:t>3</m:t>
+            </m:r>
+          </m:sub>
+        </m:sSub>
+      </m:oMath>
+      <w:r>
+        <w:rPr>
+          <w:rFonts w:eastAsiaTheme="minorEastAsia"/>
+        </w:rPr>
+        <w:t>.</w:t>
       </w:r>
     </w:p>
     <w:p>
@@ -7477,7 +8663,7 @@
   <w:style w:type="paragraph" w:default="1" w:styleId="Normale">
     <w:name w:val="Normal"/>
     <w:qFormat/>
-    <w:rsid w:val="00500F91"/>
+    <w:rsid w:val="00925A5B"/>
     <w:pPr>
       <w:spacing w:after="0" w:line="240" w:lineRule="auto"/>
     </w:pPr>

</xml_diff>

<commit_message>
Diverse correzioni ed esercizi
</commit_message>
<xml_diff>
--- a/Esercizi/Branch and Bound/Esercizi risolti Branch and Bound.docx
+++ b/Esercizi/Branch and Bound/Esercizi risolti Branch and Bound.docx
@@ -1364,7 +1364,21 @@
         <w:rPr>
           <w:rFonts w:eastAsiaTheme="minorEastAsia"/>
         </w:rPr>
-        <w:t xml:space="preserve"> porta a due valori. Quali sono possibili valori per LB e UB tali che chiudo tutti i nodi (riconosco subito la soluzione ottima)?</w:t>
+        <w:t xml:space="preserve"> porta a due valori. Quali sono possibili valori per LB e UB tali che chiudo tutti i nodi (riconosco subito la s</w:t>
+      </w:r>
+      <w:proofErr w:type="spellStart"/>
+      <w:r>
+        <w:rPr>
+          <w:rFonts w:eastAsiaTheme="minorEastAsia"/>
+        </w:rPr>
+        <w:t>oluzione</w:t>
+      </w:r>
+      <w:proofErr w:type="spellEnd"/>
+      <w:r>
+        <w:rPr>
+          <w:rFonts w:eastAsiaTheme="minorEastAsia"/>
+        </w:rPr>
+        <w:t xml:space="preserve"> ottima)?</w:t>
       </w:r>
     </w:p>
     <w:p>
@@ -3143,7 +3157,21 @@
         <w:rPr>
           <w:rFonts w:eastAsiaTheme="minorEastAsia"/>
         </w:rPr>
-        <w:t xml:space="preserve">. Sicuramente avremo un LB &gt;= 2.5 e un UB come nuova incumbent (quindi, &lt;= a quella di tutti i nodi aperti), cioè 2.8. Basterà prendere un qualsiasi intervallo che rispetti questa proprietà, quindi ad esempio </w:t>
+        <w:t>. Sicuramente avremo un LB &gt;= 2.5 e un UB come nuova incumbent (quindi, &lt;= a quella di tutti i nodi aperti), cioè 2.8. Basterà prendere un qualsiasi intervallo che rispetti questa proprie</w:t>
+      </w:r>
+      <w:proofErr w:type="spellStart"/>
+      <w:r>
+        <w:rPr>
+          <w:rFonts w:eastAsiaTheme="minorEastAsia"/>
+        </w:rPr>
+        <w:t>tà</w:t>
+      </w:r>
+      <w:proofErr w:type="spellEnd"/>
+      <w:r>
+        <w:rPr>
+          <w:rFonts w:eastAsiaTheme="minorEastAsia"/>
+        </w:rPr>
+        <w:t xml:space="preserve">, quindi ad esempio </w:t>
       </w:r>
       <m:oMath>
         <m:r>
@@ -6725,7 +6753,7 @@
               <w:rPr>
                 <w:rFonts w:ascii="Cambria Math" w:eastAsiaTheme="minorEastAsia" w:hAnsi="Cambria Math"/>
               </w:rPr>
-              <m:t>3</m:t>
+              <m:t>5</m:t>
             </m:r>
           </m:sub>
         </m:sSub>

</xml_diff>

<commit_message>
Riorganizzazione cartelle e varie soluzioni + fix
</commit_message>
<xml_diff>
--- a/Esercizi/Branch and Bound/Esercizi risolti Branch and Bound.docx
+++ b/Esercizi/Branch and Bound/Esercizi risolti Branch and Bound.docx
@@ -23,9 +23,9 @@
           <w:noProof/>
         </w:rPr>
         <w:drawing>
-          <wp:inline distT="0" distB="0" distL="0" distR="0" wp14:anchorId="31A47C24" wp14:editId="683CE2CB">
-            <wp:extent cx="3767776" cy="1731818"/>
-            <wp:effectExtent l="0" t="0" r="4445" b="1905"/>
+          <wp:inline distT="0" distB="0" distL="0" distR="0" wp14:anchorId="31A47C24" wp14:editId="3BBBF988">
+            <wp:extent cx="4003964" cy="1840379"/>
+            <wp:effectExtent l="0" t="0" r="0" b="7620"/>
             <wp:docPr id="11" name="Immagine 11"/>
             <wp:cNvGraphicFramePr>
               <a:graphicFrameLocks xmlns:a="http://schemas.openxmlformats.org/drawingml/2006/main" noChangeAspect="1"/>
@@ -46,7 +46,7 @@
                   <pic:spPr>
                     <a:xfrm>
                       <a:off x="0" y="0"/>
-                      <a:ext cx="3792589" cy="1743223"/>
+                      <a:ext cx="4044101" cy="1858827"/>
                     </a:xfrm>
                     <a:prstGeom prst="rect">
                       <a:avLst/>
@@ -81,6 +81,13 @@
     </w:p>
     <w:p>
       <w:pPr>
+        <w:rPr>
+          <w:rFonts w:eastAsiaTheme="minorEastAsia"/>
+        </w:rPr>
+      </w:pPr>
+    </w:p>
+    <w:p>
+      <w:pPr>
         <w:pStyle w:val="Paragrafoelenco"/>
         <w:numPr>
           <w:ilvl w:val="0"/>
@@ -806,6 +813,14 @@
     <w:p>
       <w:pPr>
         <w:pStyle w:val="Paragrafoelenco"/>
+        <w:rPr>
+          <w:rFonts w:eastAsiaTheme="minorEastAsia"/>
+        </w:rPr>
+      </w:pPr>
+    </w:p>
+    <w:p>
+      <w:pPr>
+        <w:pStyle w:val="Paragrafoelenco"/>
         <w:numPr>
           <w:ilvl w:val="0"/>
           <w:numId w:val="1"/>
@@ -1102,6 +1117,14 @@
     <w:p>
       <w:pPr>
         <w:pStyle w:val="Paragrafoelenco"/>
+        <w:rPr>
+          <w:rFonts w:eastAsiaTheme="minorEastAsia"/>
+        </w:rPr>
+      </w:pPr>
+    </w:p>
+    <w:p>
+      <w:pPr>
+        <w:pStyle w:val="Paragrafoelenco"/>
         <w:numPr>
           <w:ilvl w:val="0"/>
           <w:numId w:val="1"/>
@@ -1166,6 +1189,14 @@
     <w:p>
       <w:pPr>
         <w:pStyle w:val="Paragrafoelenco"/>
+        <w:rPr>
+          <w:rFonts w:eastAsiaTheme="minorEastAsia"/>
+        </w:rPr>
+      </w:pPr>
+    </w:p>
+    <w:p>
+      <w:pPr>
+        <w:pStyle w:val="Paragrafoelenco"/>
         <w:numPr>
           <w:ilvl w:val="0"/>
           <w:numId w:val="1"/>
@@ -1178,6 +1209,7 @@
         <w:rPr>
           <w:rFonts w:eastAsiaTheme="minorEastAsia"/>
         </w:rPr>
+        <w:lastRenderedPageBreak/>
         <w:t>Supponiamo di sviluppare il nodo</w:t>
       </w:r>
       <w:r>
@@ -1364,21 +1396,7 @@
         <w:rPr>
           <w:rFonts w:eastAsiaTheme="minorEastAsia"/>
         </w:rPr>
-        <w:t xml:space="preserve"> porta a due valori. Quali sono possibili valori per LB e UB tali che chiudo tutti i nodi (riconosco subito la s</w:t>
-      </w:r>
-      <w:proofErr w:type="spellStart"/>
-      <w:r>
-        <w:rPr>
-          <w:rFonts w:eastAsiaTheme="minorEastAsia"/>
-        </w:rPr>
-        <w:t>oluzione</w:t>
-      </w:r>
-      <w:proofErr w:type="spellEnd"/>
-      <w:r>
-        <w:rPr>
-          <w:rFonts w:eastAsiaTheme="minorEastAsia"/>
-        </w:rPr>
-        <w:t xml:space="preserve"> ottima)?</w:t>
+        <w:t xml:space="preserve"> porta a due valori. Quali sono possibili valori per LB e UB tali che chiudo tutti i nodi (riconosco subito la soluzione ottima)?</w:t>
       </w:r>
     </w:p>
     <w:p>
@@ -1475,7 +1493,6 @@
         <w:rPr>
           <w:rFonts w:eastAsiaTheme="minorEastAsia"/>
         </w:rPr>
-        <w:lastRenderedPageBreak/>
         <w:t xml:space="preserve">Dobbiamo prendere un LB che rispetti la proprietà padre-figlio (quindi &gt;= LB del nodo padre) </w:t>
       </w:r>
       <w:r>
@@ -1595,6 +1612,15 @@
         <w:t>, quindi dentro l’intervallo individuato</w:t>
       </w:r>
     </w:p>
+    <w:p>
+      <w:pPr>
+        <w:pStyle w:val="Paragrafoelenco"/>
+        <w:ind w:left="1440"/>
+        <w:rPr>
+          <w:rFonts w:eastAsiaTheme="minorEastAsia"/>
+        </w:rPr>
+      </w:pPr>
+    </w:p>
     <w:bookmarkEnd w:id="1"/>
     <w:p>
       <w:pPr>
@@ -1608,8 +1634,8 @@
           <w:noProof/>
         </w:rPr>
         <w:drawing>
-          <wp:inline distT="0" distB="0" distL="0" distR="0" wp14:anchorId="12BEB62B" wp14:editId="18D29106">
-            <wp:extent cx="4468091" cy="1366203"/>
+          <wp:inline distT="0" distB="0" distL="0" distR="0" wp14:anchorId="12BEB62B" wp14:editId="014B0BAF">
+            <wp:extent cx="3906982" cy="1194634"/>
             <wp:effectExtent l="0" t="0" r="0" b="5715"/>
             <wp:docPr id="546" name="Immagine 546"/>
             <wp:cNvGraphicFramePr>
@@ -1631,7 +1657,7 @@
                   <pic:spPr>
                     <a:xfrm>
                       <a:off x="0" y="0"/>
-                      <a:ext cx="4477545" cy="1369094"/>
+                      <a:ext cx="3922591" cy="1199407"/>
                     </a:xfrm>
                     <a:prstGeom prst="rect">
                       <a:avLst/>
@@ -1856,6 +1882,14 @@
     <w:p>
       <w:pPr>
         <w:pStyle w:val="Paragrafoelenco"/>
+        <w:rPr>
+          <w:rFonts w:eastAsiaTheme="minorEastAsia"/>
+        </w:rPr>
+      </w:pPr>
+    </w:p>
+    <w:p>
+      <w:pPr>
+        <w:pStyle w:val="Paragrafoelenco"/>
         <w:numPr>
           <w:ilvl w:val="0"/>
           <w:numId w:val="1"/>
@@ -2118,6 +2152,14 @@
     <w:p>
       <w:pPr>
         <w:pStyle w:val="Paragrafoelenco"/>
+        <w:rPr>
+          <w:rFonts w:eastAsiaTheme="minorEastAsia"/>
+        </w:rPr>
+      </w:pPr>
+    </w:p>
+    <w:p>
+      <w:pPr>
+        <w:pStyle w:val="Paragrafoelenco"/>
         <w:numPr>
           <w:ilvl w:val="0"/>
           <w:numId w:val="1"/>
@@ -2278,6 +2320,14 @@
     <w:p>
       <w:pPr>
         <w:pStyle w:val="Paragrafoelenco"/>
+        <w:rPr>
+          <w:rFonts w:eastAsiaTheme="minorEastAsia"/>
+        </w:rPr>
+      </w:pPr>
+    </w:p>
+    <w:p>
+      <w:pPr>
+        <w:pStyle w:val="Paragrafoelenco"/>
         <w:numPr>
           <w:ilvl w:val="0"/>
           <w:numId w:val="1"/>
@@ -2338,6 +2388,14 @@
           </m:sub>
         </m:sSub>
       </m:oMath>
+    </w:p>
+    <w:p>
+      <w:pPr>
+        <w:pStyle w:val="Paragrafoelenco"/>
+        <w:rPr>
+          <w:rFonts w:eastAsiaTheme="minorEastAsia"/>
+        </w:rPr>
+      </w:pPr>
     </w:p>
     <w:p>
       <w:pPr>
@@ -2701,14 +2759,6 @@
       </w:r>
     </w:p>
     <w:bookmarkEnd w:id="2"/>
-    <w:p>
-      <w:pPr>
-        <w:spacing w:after="160" w:line="259" w:lineRule="auto"/>
-      </w:pPr>
-      <w:r>
-        <w:br w:type="page"/>
-      </w:r>
-    </w:p>
     <w:p>
       <w:r>
         <w:rPr>
@@ -3157,21 +3207,7 @@
         <w:rPr>
           <w:rFonts w:eastAsiaTheme="minorEastAsia"/>
         </w:rPr>
-        <w:t>. Sicuramente avremo un LB &gt;= 2.5 e un UB come nuova incumbent (quindi, &lt;= a quella di tutti i nodi aperti), cioè 2.8. Basterà prendere un qualsiasi intervallo che rispetti questa proprie</w:t>
-      </w:r>
-      <w:proofErr w:type="spellStart"/>
-      <w:r>
-        <w:rPr>
-          <w:rFonts w:eastAsiaTheme="minorEastAsia"/>
-        </w:rPr>
-        <w:t>tà</w:t>
-      </w:r>
-      <w:proofErr w:type="spellEnd"/>
-      <w:r>
-        <w:rPr>
-          <w:rFonts w:eastAsiaTheme="minorEastAsia"/>
-        </w:rPr>
-        <w:t xml:space="preserve">, quindi ad esempio </w:t>
+        <w:t xml:space="preserve">. Sicuramente avremo un LB &gt;= 2.5 e un UB come nuova incumbent (quindi, &lt;= a quella di tutti i nodi aperti), cioè 2.8. Basterà prendere un qualsiasi intervallo che rispetti questa proprietà, quindi ad esempio </w:t>
       </w:r>
       <m:oMath>
         <m:r>

</xml_diff>